<commit_message>
🖇 Tecatex Linked List implementation in C++ and quick
</commit_message>
<xml_diff>
--- a/Data_Structures_Notes_M4rqu1705.docx
+++ b/Data_Structures_Notes_M4rqu1705.docx
@@ -38,7 +38,7 @@
           <w:color w:val="auto"/>
           <w:sz w:val="22"/>
           <w:szCs w:val="22"/>
-          <w:lang w:val="en-PR" w:eastAsia="en-PR"/>
+          <w:lang w:val="en-US" w:eastAsia="en-PR"/>
         </w:rPr>
       </w:pPr>
       <w:r>
@@ -72,6 +72,7 @@
           <w:rPr>
             <w:noProof/>
             <w:webHidden/>
+            <w:lang w:val="en-US"/>
           </w:rPr>
           <w:tab/>
         </w:r>
@@ -79,6 +80,7 @@
           <w:rPr>
             <w:noProof/>
             <w:webHidden/>
+            <w:lang w:val="en-US"/>
           </w:rPr>
           <w:fldChar w:fldCharType="begin"/>
         </w:r>
@@ -86,6 +88,7 @@
           <w:rPr>
             <w:noProof/>
             <w:webHidden/>
+            <w:lang w:val="en-US"/>
           </w:rPr>
           <w:instrText xml:space="preserve"> PAGEREF _Toc50185053 \h </w:instrText>
         </w:r>
@@ -93,12 +96,14 @@
           <w:rPr>
             <w:noProof/>
             <w:webHidden/>
-          </w:rPr>
-        </w:r>
-        <w:r>
-          <w:rPr>
-            <w:noProof/>
-            <w:webHidden/>
+            <w:lang w:val="en-US"/>
+          </w:rPr>
+        </w:r>
+        <w:r>
+          <w:rPr>
+            <w:noProof/>
+            <w:webHidden/>
+            <w:lang w:val="en-US"/>
           </w:rPr>
           <w:fldChar w:fldCharType="separate"/>
         </w:r>
@@ -106,6 +111,7 @@
           <w:rPr>
             <w:noProof/>
             <w:webHidden/>
+            <w:lang w:val="en-US"/>
           </w:rPr>
           <w:t>2</w:t>
         </w:r>
@@ -113,6 +119,7 @@
           <w:rPr>
             <w:noProof/>
             <w:webHidden/>
+            <w:lang w:val="en-US"/>
           </w:rPr>
           <w:fldChar w:fldCharType="end"/>
         </w:r>
@@ -131,7 +138,7 @@
           <w:color w:val="auto"/>
           <w:sz w:val="22"/>
           <w:szCs w:val="22"/>
-          <w:lang w:val="en-PR" w:eastAsia="en-PR"/>
+          <w:lang w:val="en-US" w:eastAsia="en-PR"/>
         </w:rPr>
       </w:pPr>
       <w:hyperlink w:anchor="_Toc50185054" w:history="1">
@@ -151,7 +158,7 @@
             <w:color w:val="auto"/>
             <w:sz w:val="22"/>
             <w:szCs w:val="22"/>
-            <w:lang w:val="en-PR" w:eastAsia="en-PR"/>
+            <w:lang w:val="en-US" w:eastAsia="en-PR"/>
           </w:rPr>
           <w:tab/>
         </w:r>
@@ -167,6 +174,7 @@
           <w:rPr>
             <w:noProof/>
             <w:webHidden/>
+            <w:lang w:val="en-US"/>
           </w:rPr>
           <w:tab/>
         </w:r>
@@ -174,6 +182,7 @@
           <w:rPr>
             <w:noProof/>
             <w:webHidden/>
+            <w:lang w:val="en-US"/>
           </w:rPr>
           <w:fldChar w:fldCharType="begin"/>
         </w:r>
@@ -181,6 +190,7 @@
           <w:rPr>
             <w:noProof/>
             <w:webHidden/>
+            <w:lang w:val="en-US"/>
           </w:rPr>
           <w:instrText xml:space="preserve"> PAGEREF _Toc50185054 \h </w:instrText>
         </w:r>
@@ -188,12 +198,14 @@
           <w:rPr>
             <w:noProof/>
             <w:webHidden/>
-          </w:rPr>
-        </w:r>
-        <w:r>
-          <w:rPr>
-            <w:noProof/>
-            <w:webHidden/>
+            <w:lang w:val="en-US"/>
+          </w:rPr>
+        </w:r>
+        <w:r>
+          <w:rPr>
+            <w:noProof/>
+            <w:webHidden/>
+            <w:lang w:val="en-US"/>
           </w:rPr>
           <w:fldChar w:fldCharType="separate"/>
         </w:r>
@@ -201,6 +213,7 @@
           <w:rPr>
             <w:noProof/>
             <w:webHidden/>
+            <w:lang w:val="en-US"/>
           </w:rPr>
           <w:t>2</w:t>
         </w:r>
@@ -208,6 +221,7 @@
           <w:rPr>
             <w:noProof/>
             <w:webHidden/>
+            <w:lang w:val="en-US"/>
           </w:rPr>
           <w:fldChar w:fldCharType="end"/>
         </w:r>
@@ -226,7 +240,7 @@
           <w:color w:val="auto"/>
           <w:sz w:val="22"/>
           <w:szCs w:val="22"/>
-          <w:lang w:val="en-PR" w:eastAsia="en-PR"/>
+          <w:lang w:val="en-US" w:eastAsia="en-PR"/>
         </w:rPr>
       </w:pPr>
       <w:hyperlink w:anchor="_Toc50185055" w:history="1">
@@ -246,7 +260,7 @@
             <w:color w:val="auto"/>
             <w:sz w:val="22"/>
             <w:szCs w:val="22"/>
-            <w:lang w:val="en-PR" w:eastAsia="en-PR"/>
+            <w:lang w:val="en-US" w:eastAsia="en-PR"/>
           </w:rPr>
           <w:tab/>
         </w:r>
@@ -262,6 +276,7 @@
           <w:rPr>
             <w:noProof/>
             <w:webHidden/>
+            <w:lang w:val="en-US"/>
           </w:rPr>
           <w:tab/>
         </w:r>
@@ -269,6 +284,7 @@
           <w:rPr>
             <w:noProof/>
             <w:webHidden/>
+            <w:lang w:val="en-US"/>
           </w:rPr>
           <w:fldChar w:fldCharType="begin"/>
         </w:r>
@@ -276,6 +292,7 @@
           <w:rPr>
             <w:noProof/>
             <w:webHidden/>
+            <w:lang w:val="en-US"/>
           </w:rPr>
           <w:instrText xml:space="preserve"> PAGEREF _Toc50185055 \h </w:instrText>
         </w:r>
@@ -283,12 +300,14 @@
           <w:rPr>
             <w:noProof/>
             <w:webHidden/>
-          </w:rPr>
-        </w:r>
-        <w:r>
-          <w:rPr>
-            <w:noProof/>
-            <w:webHidden/>
+            <w:lang w:val="en-US"/>
+          </w:rPr>
+        </w:r>
+        <w:r>
+          <w:rPr>
+            <w:noProof/>
+            <w:webHidden/>
+            <w:lang w:val="en-US"/>
           </w:rPr>
           <w:fldChar w:fldCharType="separate"/>
         </w:r>
@@ -296,6 +315,7 @@
           <w:rPr>
             <w:noProof/>
             <w:webHidden/>
+            <w:lang w:val="en-US"/>
           </w:rPr>
           <w:t>2</w:t>
         </w:r>
@@ -303,6 +323,7 @@
           <w:rPr>
             <w:noProof/>
             <w:webHidden/>
+            <w:lang w:val="en-US"/>
           </w:rPr>
           <w:fldChar w:fldCharType="end"/>
         </w:r>
@@ -321,7 +342,7 @@
           <w:color w:val="auto"/>
           <w:sz w:val="22"/>
           <w:szCs w:val="22"/>
-          <w:lang w:val="en-PR" w:eastAsia="en-PR"/>
+          <w:lang w:val="en-US" w:eastAsia="en-PR"/>
         </w:rPr>
       </w:pPr>
       <w:hyperlink w:anchor="_Toc50185056" w:history="1">
@@ -341,7 +362,7 @@
             <w:color w:val="auto"/>
             <w:sz w:val="22"/>
             <w:szCs w:val="22"/>
-            <w:lang w:val="en-PR" w:eastAsia="en-PR"/>
+            <w:lang w:val="en-US" w:eastAsia="en-PR"/>
           </w:rPr>
           <w:tab/>
         </w:r>
@@ -357,6 +378,7 @@
           <w:rPr>
             <w:noProof/>
             <w:webHidden/>
+            <w:lang w:val="en-US"/>
           </w:rPr>
           <w:tab/>
         </w:r>
@@ -364,6 +386,7 @@
           <w:rPr>
             <w:noProof/>
             <w:webHidden/>
+            <w:lang w:val="en-US"/>
           </w:rPr>
           <w:fldChar w:fldCharType="begin"/>
         </w:r>
@@ -371,6 +394,7 @@
           <w:rPr>
             <w:noProof/>
             <w:webHidden/>
+            <w:lang w:val="en-US"/>
           </w:rPr>
           <w:instrText xml:space="preserve"> PAGEREF _Toc50185056 \h </w:instrText>
         </w:r>
@@ -378,12 +402,14 @@
           <w:rPr>
             <w:noProof/>
             <w:webHidden/>
-          </w:rPr>
-        </w:r>
-        <w:r>
-          <w:rPr>
-            <w:noProof/>
-            <w:webHidden/>
+            <w:lang w:val="en-US"/>
+          </w:rPr>
+        </w:r>
+        <w:r>
+          <w:rPr>
+            <w:noProof/>
+            <w:webHidden/>
+            <w:lang w:val="en-US"/>
           </w:rPr>
           <w:fldChar w:fldCharType="separate"/>
         </w:r>
@@ -391,6 +417,7 @@
           <w:rPr>
             <w:noProof/>
             <w:webHidden/>
+            <w:lang w:val="en-US"/>
           </w:rPr>
           <w:t>2</w:t>
         </w:r>
@@ -398,6 +425,7 @@
           <w:rPr>
             <w:noProof/>
             <w:webHidden/>
+            <w:lang w:val="en-US"/>
           </w:rPr>
           <w:fldChar w:fldCharType="end"/>
         </w:r>
@@ -416,7 +444,7 @@
           <w:color w:val="auto"/>
           <w:sz w:val="22"/>
           <w:szCs w:val="22"/>
-          <w:lang w:val="en-PR" w:eastAsia="en-PR"/>
+          <w:lang w:val="en-US" w:eastAsia="en-PR"/>
         </w:rPr>
       </w:pPr>
       <w:hyperlink w:anchor="_Toc50185057" w:history="1">
@@ -436,7 +464,7 @@
             <w:color w:val="auto"/>
             <w:sz w:val="22"/>
             <w:szCs w:val="22"/>
-            <w:lang w:val="en-PR" w:eastAsia="en-PR"/>
+            <w:lang w:val="en-US" w:eastAsia="en-PR"/>
           </w:rPr>
           <w:tab/>
         </w:r>
@@ -452,6 +480,7 @@
           <w:rPr>
             <w:noProof/>
             <w:webHidden/>
+            <w:lang w:val="en-US"/>
           </w:rPr>
           <w:tab/>
         </w:r>
@@ -459,6 +488,7 @@
           <w:rPr>
             <w:noProof/>
             <w:webHidden/>
+            <w:lang w:val="en-US"/>
           </w:rPr>
           <w:fldChar w:fldCharType="begin"/>
         </w:r>
@@ -466,6 +496,7 @@
           <w:rPr>
             <w:noProof/>
             <w:webHidden/>
+            <w:lang w:val="en-US"/>
           </w:rPr>
           <w:instrText xml:space="preserve"> PAGEREF _Toc50185057 \h </w:instrText>
         </w:r>
@@ -473,12 +504,14 @@
           <w:rPr>
             <w:noProof/>
             <w:webHidden/>
-          </w:rPr>
-        </w:r>
-        <w:r>
-          <w:rPr>
-            <w:noProof/>
-            <w:webHidden/>
+            <w:lang w:val="en-US"/>
+          </w:rPr>
+        </w:r>
+        <w:r>
+          <w:rPr>
+            <w:noProof/>
+            <w:webHidden/>
+            <w:lang w:val="en-US"/>
           </w:rPr>
           <w:fldChar w:fldCharType="separate"/>
         </w:r>
@@ -486,6 +519,7 @@
           <w:rPr>
             <w:noProof/>
             <w:webHidden/>
+            <w:lang w:val="en-US"/>
           </w:rPr>
           <w:t>2</w:t>
         </w:r>
@@ -493,6 +527,7 @@
           <w:rPr>
             <w:noProof/>
             <w:webHidden/>
+            <w:lang w:val="en-US"/>
           </w:rPr>
           <w:fldChar w:fldCharType="end"/>
         </w:r>
@@ -511,7 +546,7 @@
           <w:color w:val="auto"/>
           <w:sz w:val="22"/>
           <w:szCs w:val="22"/>
-          <w:lang w:val="en-PR" w:eastAsia="en-PR"/>
+          <w:lang w:val="en-US" w:eastAsia="en-PR"/>
         </w:rPr>
       </w:pPr>
       <w:hyperlink w:anchor="_Toc50185058" w:history="1">
@@ -531,7 +566,7 @@
             <w:color w:val="auto"/>
             <w:sz w:val="22"/>
             <w:szCs w:val="22"/>
-            <w:lang w:val="en-PR" w:eastAsia="en-PR"/>
+            <w:lang w:val="en-US" w:eastAsia="en-PR"/>
           </w:rPr>
           <w:tab/>
         </w:r>
@@ -547,6 +582,7 @@
           <w:rPr>
             <w:noProof/>
             <w:webHidden/>
+            <w:lang w:val="en-US"/>
           </w:rPr>
           <w:tab/>
         </w:r>
@@ -554,6 +590,7 @@
           <w:rPr>
             <w:noProof/>
             <w:webHidden/>
+            <w:lang w:val="en-US"/>
           </w:rPr>
           <w:fldChar w:fldCharType="begin"/>
         </w:r>
@@ -561,6 +598,7 @@
           <w:rPr>
             <w:noProof/>
             <w:webHidden/>
+            <w:lang w:val="en-US"/>
           </w:rPr>
           <w:instrText xml:space="preserve"> PAGEREF _Toc50185058 \h </w:instrText>
         </w:r>
@@ -568,12 +606,14 @@
           <w:rPr>
             <w:noProof/>
             <w:webHidden/>
-          </w:rPr>
-        </w:r>
-        <w:r>
-          <w:rPr>
-            <w:noProof/>
-            <w:webHidden/>
+            <w:lang w:val="en-US"/>
+          </w:rPr>
+        </w:r>
+        <w:r>
+          <w:rPr>
+            <w:noProof/>
+            <w:webHidden/>
+            <w:lang w:val="en-US"/>
           </w:rPr>
           <w:fldChar w:fldCharType="separate"/>
         </w:r>
@@ -581,6 +621,7 @@
           <w:rPr>
             <w:noProof/>
             <w:webHidden/>
+            <w:lang w:val="en-US"/>
           </w:rPr>
           <w:t>2</w:t>
         </w:r>
@@ -588,6 +629,7 @@
           <w:rPr>
             <w:noProof/>
             <w:webHidden/>
+            <w:lang w:val="en-US"/>
           </w:rPr>
           <w:fldChar w:fldCharType="end"/>
         </w:r>
@@ -606,7 +648,7 @@
           <w:color w:val="auto"/>
           <w:sz w:val="22"/>
           <w:szCs w:val="22"/>
-          <w:lang w:val="en-PR" w:eastAsia="en-PR"/>
+          <w:lang w:val="en-US" w:eastAsia="en-PR"/>
         </w:rPr>
       </w:pPr>
       <w:hyperlink w:anchor="_Toc50185059" w:history="1">
@@ -626,7 +668,7 @@
             <w:color w:val="auto"/>
             <w:sz w:val="22"/>
             <w:szCs w:val="22"/>
-            <w:lang w:val="en-PR" w:eastAsia="en-PR"/>
+            <w:lang w:val="en-US" w:eastAsia="en-PR"/>
           </w:rPr>
           <w:tab/>
         </w:r>
@@ -642,6 +684,7 @@
           <w:rPr>
             <w:noProof/>
             <w:webHidden/>
+            <w:lang w:val="en-US"/>
           </w:rPr>
           <w:tab/>
         </w:r>
@@ -649,6 +692,7 @@
           <w:rPr>
             <w:noProof/>
             <w:webHidden/>
+            <w:lang w:val="en-US"/>
           </w:rPr>
           <w:fldChar w:fldCharType="begin"/>
         </w:r>
@@ -656,6 +700,7 @@
           <w:rPr>
             <w:noProof/>
             <w:webHidden/>
+            <w:lang w:val="en-US"/>
           </w:rPr>
           <w:instrText xml:space="preserve"> PAGEREF _Toc50185059 \h </w:instrText>
         </w:r>
@@ -663,12 +708,14 @@
           <w:rPr>
             <w:noProof/>
             <w:webHidden/>
-          </w:rPr>
-        </w:r>
-        <w:r>
-          <w:rPr>
-            <w:noProof/>
-            <w:webHidden/>
+            <w:lang w:val="en-US"/>
+          </w:rPr>
+        </w:r>
+        <w:r>
+          <w:rPr>
+            <w:noProof/>
+            <w:webHidden/>
+            <w:lang w:val="en-US"/>
           </w:rPr>
           <w:fldChar w:fldCharType="separate"/>
         </w:r>
@@ -676,6 +723,7 @@
           <w:rPr>
             <w:noProof/>
             <w:webHidden/>
+            <w:lang w:val="en-US"/>
           </w:rPr>
           <w:t>2</w:t>
         </w:r>
@@ -683,6 +731,7 @@
           <w:rPr>
             <w:noProof/>
             <w:webHidden/>
+            <w:lang w:val="en-US"/>
           </w:rPr>
           <w:fldChar w:fldCharType="end"/>
         </w:r>
@@ -701,7 +750,7 @@
           <w:color w:val="auto"/>
           <w:sz w:val="22"/>
           <w:szCs w:val="22"/>
-          <w:lang w:val="en-PR" w:eastAsia="en-PR"/>
+          <w:lang w:val="en-US" w:eastAsia="en-PR"/>
         </w:rPr>
       </w:pPr>
       <w:hyperlink w:anchor="_Toc50185060" w:history="1">
@@ -721,7 +770,7 @@
             <w:color w:val="auto"/>
             <w:sz w:val="22"/>
             <w:szCs w:val="22"/>
-            <w:lang w:val="en-PR" w:eastAsia="en-PR"/>
+            <w:lang w:val="en-US" w:eastAsia="en-PR"/>
           </w:rPr>
           <w:tab/>
         </w:r>
@@ -737,6 +786,7 @@
           <w:rPr>
             <w:noProof/>
             <w:webHidden/>
+            <w:lang w:val="en-US"/>
           </w:rPr>
           <w:tab/>
         </w:r>
@@ -744,6 +794,7 @@
           <w:rPr>
             <w:noProof/>
             <w:webHidden/>
+            <w:lang w:val="en-US"/>
           </w:rPr>
           <w:fldChar w:fldCharType="begin"/>
         </w:r>
@@ -751,6 +802,7 @@
           <w:rPr>
             <w:noProof/>
             <w:webHidden/>
+            <w:lang w:val="en-US"/>
           </w:rPr>
           <w:instrText xml:space="preserve"> PAGEREF _Toc50185060 \h </w:instrText>
         </w:r>
@@ -758,12 +810,14 @@
           <w:rPr>
             <w:noProof/>
             <w:webHidden/>
-          </w:rPr>
-        </w:r>
-        <w:r>
-          <w:rPr>
-            <w:noProof/>
-            <w:webHidden/>
+            <w:lang w:val="en-US"/>
+          </w:rPr>
+        </w:r>
+        <w:r>
+          <w:rPr>
+            <w:noProof/>
+            <w:webHidden/>
+            <w:lang w:val="en-US"/>
           </w:rPr>
           <w:fldChar w:fldCharType="separate"/>
         </w:r>
@@ -771,6 +825,7 @@
           <w:rPr>
             <w:noProof/>
             <w:webHidden/>
+            <w:lang w:val="en-US"/>
           </w:rPr>
           <w:t>2</w:t>
         </w:r>
@@ -778,6 +833,7 @@
           <w:rPr>
             <w:noProof/>
             <w:webHidden/>
+            <w:lang w:val="en-US"/>
           </w:rPr>
           <w:fldChar w:fldCharType="end"/>
         </w:r>
@@ -796,7 +852,7 @@
           <w:color w:val="auto"/>
           <w:sz w:val="22"/>
           <w:szCs w:val="22"/>
-          <w:lang w:val="en-PR" w:eastAsia="en-PR"/>
+          <w:lang w:val="en-US" w:eastAsia="en-PR"/>
         </w:rPr>
       </w:pPr>
       <w:hyperlink w:anchor="_Toc50185061" w:history="1">
@@ -816,7 +872,7 @@
             <w:color w:val="auto"/>
             <w:sz w:val="22"/>
             <w:szCs w:val="22"/>
-            <w:lang w:val="en-PR" w:eastAsia="en-PR"/>
+            <w:lang w:val="en-US" w:eastAsia="en-PR"/>
           </w:rPr>
           <w:tab/>
         </w:r>
@@ -824,6 +880,7 @@
           <w:rPr>
             <w:rStyle w:val="Hyperlink"/>
             <w:noProof/>
+            <w:lang w:val="en-US"/>
           </w:rPr>
           <w:t>Process to write code</w:t>
         </w:r>
@@ -831,6 +888,7 @@
           <w:rPr>
             <w:noProof/>
             <w:webHidden/>
+            <w:lang w:val="en-US"/>
           </w:rPr>
           <w:tab/>
         </w:r>
@@ -838,6 +896,7 @@
           <w:rPr>
             <w:noProof/>
             <w:webHidden/>
+            <w:lang w:val="en-US"/>
           </w:rPr>
           <w:fldChar w:fldCharType="begin"/>
         </w:r>
@@ -845,6 +904,7 @@
           <w:rPr>
             <w:noProof/>
             <w:webHidden/>
+            <w:lang w:val="en-US"/>
           </w:rPr>
           <w:instrText xml:space="preserve"> PAGEREF _Toc50185061 \h </w:instrText>
         </w:r>
@@ -852,12 +912,14 @@
           <w:rPr>
             <w:noProof/>
             <w:webHidden/>
-          </w:rPr>
-        </w:r>
-        <w:r>
-          <w:rPr>
-            <w:noProof/>
-            <w:webHidden/>
+            <w:lang w:val="en-US"/>
+          </w:rPr>
+        </w:r>
+        <w:r>
+          <w:rPr>
+            <w:noProof/>
+            <w:webHidden/>
+            <w:lang w:val="en-US"/>
           </w:rPr>
           <w:fldChar w:fldCharType="separate"/>
         </w:r>
@@ -865,6 +927,7 @@
           <w:rPr>
             <w:noProof/>
             <w:webHidden/>
+            <w:lang w:val="en-US"/>
           </w:rPr>
           <w:t>2</w:t>
         </w:r>
@@ -872,6 +935,7 @@
           <w:rPr>
             <w:noProof/>
             <w:webHidden/>
+            <w:lang w:val="en-US"/>
           </w:rPr>
           <w:fldChar w:fldCharType="end"/>
         </w:r>
@@ -892,7 +956,7 @@
           <w:color w:val="auto"/>
           <w:sz w:val="22"/>
           <w:szCs w:val="22"/>
-          <w:lang w:val="en-PR" w:eastAsia="en-PR"/>
+          <w:lang w:val="en-US" w:eastAsia="en-PR"/>
         </w:rPr>
       </w:pPr>
       <w:hyperlink w:anchor="_Toc50185062" w:history="1">
@@ -908,6 +972,7 @@
           <w:rPr>
             <w:noProof/>
             <w:webHidden/>
+            <w:lang w:val="en-US"/>
           </w:rPr>
           <w:tab/>
         </w:r>
@@ -915,6 +980,7 @@
           <w:rPr>
             <w:noProof/>
             <w:webHidden/>
+            <w:lang w:val="en-US"/>
           </w:rPr>
           <w:fldChar w:fldCharType="begin"/>
         </w:r>
@@ -922,6 +988,7 @@
           <w:rPr>
             <w:noProof/>
             <w:webHidden/>
+            <w:lang w:val="en-US"/>
           </w:rPr>
           <w:instrText xml:space="preserve"> PAGEREF _Toc50185062 \h </w:instrText>
         </w:r>
@@ -929,12 +996,14 @@
           <w:rPr>
             <w:noProof/>
             <w:webHidden/>
-          </w:rPr>
-        </w:r>
-        <w:r>
-          <w:rPr>
-            <w:noProof/>
-            <w:webHidden/>
+            <w:lang w:val="en-US"/>
+          </w:rPr>
+        </w:r>
+        <w:r>
+          <w:rPr>
+            <w:noProof/>
+            <w:webHidden/>
+            <w:lang w:val="en-US"/>
           </w:rPr>
           <w:fldChar w:fldCharType="separate"/>
         </w:r>
@@ -942,6 +1011,7 @@
           <w:rPr>
             <w:noProof/>
             <w:webHidden/>
+            <w:lang w:val="en-US"/>
           </w:rPr>
           <w:t>3</w:t>
         </w:r>
@@ -949,6 +1019,7 @@
           <w:rPr>
             <w:noProof/>
             <w:webHidden/>
+            <w:lang w:val="en-US"/>
           </w:rPr>
           <w:fldChar w:fldCharType="end"/>
         </w:r>
@@ -967,7 +1038,7 @@
           <w:color w:val="auto"/>
           <w:sz w:val="22"/>
           <w:szCs w:val="22"/>
-          <w:lang w:val="en-PR" w:eastAsia="en-PR"/>
+          <w:lang w:val="en-US" w:eastAsia="en-PR"/>
         </w:rPr>
       </w:pPr>
       <w:hyperlink w:anchor="_Toc50185063" w:history="1">
@@ -987,7 +1058,7 @@
             <w:color w:val="auto"/>
             <w:sz w:val="22"/>
             <w:szCs w:val="22"/>
-            <w:lang w:val="en-PR" w:eastAsia="en-PR"/>
+            <w:lang w:val="en-US" w:eastAsia="en-PR"/>
           </w:rPr>
           <w:tab/>
         </w:r>
@@ -995,6 +1066,7 @@
           <w:rPr>
             <w:rStyle w:val="Hyperlink"/>
             <w:noProof/>
+            <w:lang w:val="en-US"/>
           </w:rPr>
           <w:t>Multiple implementations for ADT</w:t>
         </w:r>
@@ -1002,6 +1074,7 @@
           <w:rPr>
             <w:noProof/>
             <w:webHidden/>
+            <w:lang w:val="en-US"/>
           </w:rPr>
           <w:tab/>
         </w:r>
@@ -1009,6 +1082,7 @@
           <w:rPr>
             <w:noProof/>
             <w:webHidden/>
+            <w:lang w:val="en-US"/>
           </w:rPr>
           <w:fldChar w:fldCharType="begin"/>
         </w:r>
@@ -1016,6 +1090,7 @@
           <w:rPr>
             <w:noProof/>
             <w:webHidden/>
+            <w:lang w:val="en-US"/>
           </w:rPr>
           <w:instrText xml:space="preserve"> PAGEREF _Toc50185063 \h </w:instrText>
         </w:r>
@@ -1023,12 +1098,14 @@
           <w:rPr>
             <w:noProof/>
             <w:webHidden/>
-          </w:rPr>
-        </w:r>
-        <w:r>
-          <w:rPr>
-            <w:noProof/>
-            <w:webHidden/>
+            <w:lang w:val="en-US"/>
+          </w:rPr>
+        </w:r>
+        <w:r>
+          <w:rPr>
+            <w:noProof/>
+            <w:webHidden/>
+            <w:lang w:val="en-US"/>
           </w:rPr>
           <w:fldChar w:fldCharType="separate"/>
         </w:r>
@@ -1036,6 +1113,7 @@
           <w:rPr>
             <w:noProof/>
             <w:webHidden/>
+            <w:lang w:val="en-US"/>
           </w:rPr>
           <w:t>3</w:t>
         </w:r>
@@ -1043,6 +1121,7 @@
           <w:rPr>
             <w:noProof/>
             <w:webHidden/>
+            <w:lang w:val="en-US"/>
           </w:rPr>
           <w:fldChar w:fldCharType="end"/>
         </w:r>
@@ -1061,7 +1140,7 @@
           <w:color w:val="auto"/>
           <w:sz w:val="22"/>
           <w:szCs w:val="22"/>
-          <w:lang w:val="en-PR" w:eastAsia="en-PR"/>
+          <w:lang w:val="en-US" w:eastAsia="en-PR"/>
         </w:rPr>
       </w:pPr>
       <w:hyperlink w:anchor="_Toc50185064" w:history="1">
@@ -1081,7 +1160,7 @@
             <w:color w:val="auto"/>
             <w:sz w:val="22"/>
             <w:szCs w:val="22"/>
-            <w:lang w:val="en-PR" w:eastAsia="en-PR"/>
+            <w:lang w:val="en-US" w:eastAsia="en-PR"/>
           </w:rPr>
           <w:tab/>
         </w:r>
@@ -1089,6 +1168,7 @@
           <w:rPr>
             <w:rStyle w:val="Hyperlink"/>
             <w:noProof/>
+            <w:lang w:val="en-US"/>
           </w:rPr>
           <w:t>Using Interfaces to specify ADT</w:t>
         </w:r>
@@ -1096,6 +1176,7 @@
           <w:rPr>
             <w:noProof/>
             <w:webHidden/>
+            <w:lang w:val="en-US"/>
           </w:rPr>
           <w:tab/>
         </w:r>
@@ -1103,6 +1184,7 @@
           <w:rPr>
             <w:noProof/>
             <w:webHidden/>
+            <w:lang w:val="en-US"/>
           </w:rPr>
           <w:fldChar w:fldCharType="begin"/>
         </w:r>
@@ -1110,6 +1192,7 @@
           <w:rPr>
             <w:noProof/>
             <w:webHidden/>
+            <w:lang w:val="en-US"/>
           </w:rPr>
           <w:instrText xml:space="preserve"> PAGEREF _Toc50185064 \h </w:instrText>
         </w:r>
@@ -1117,12 +1200,14 @@
           <w:rPr>
             <w:noProof/>
             <w:webHidden/>
-          </w:rPr>
-        </w:r>
-        <w:r>
-          <w:rPr>
-            <w:noProof/>
-            <w:webHidden/>
+            <w:lang w:val="en-US"/>
+          </w:rPr>
+        </w:r>
+        <w:r>
+          <w:rPr>
+            <w:noProof/>
+            <w:webHidden/>
+            <w:lang w:val="en-US"/>
           </w:rPr>
           <w:fldChar w:fldCharType="separate"/>
         </w:r>
@@ -1130,6 +1215,7 @@
           <w:rPr>
             <w:noProof/>
             <w:webHidden/>
+            <w:lang w:val="en-US"/>
           </w:rPr>
           <w:t>3</w:t>
         </w:r>
@@ -1137,6 +1223,7 @@
           <w:rPr>
             <w:noProof/>
             <w:webHidden/>
+            <w:lang w:val="en-US"/>
           </w:rPr>
           <w:fldChar w:fldCharType="end"/>
         </w:r>
@@ -1155,7 +1242,7 @@
           <w:color w:val="auto"/>
           <w:sz w:val="22"/>
           <w:szCs w:val="22"/>
-          <w:lang w:val="en-PR" w:eastAsia="en-PR"/>
+          <w:lang w:val="en-US" w:eastAsia="en-PR"/>
         </w:rPr>
       </w:pPr>
       <w:hyperlink w:anchor="_Toc50185065" w:history="1">
@@ -1175,7 +1262,7 @@
             <w:color w:val="auto"/>
             <w:sz w:val="22"/>
             <w:szCs w:val="22"/>
-            <w:lang w:val="en-PR" w:eastAsia="en-PR"/>
+            <w:lang w:val="en-US" w:eastAsia="en-PR"/>
           </w:rPr>
           <w:tab/>
         </w:r>
@@ -1191,6 +1278,7 @@
           <w:rPr>
             <w:noProof/>
             <w:webHidden/>
+            <w:lang w:val="en-US"/>
           </w:rPr>
           <w:tab/>
         </w:r>
@@ -1198,6 +1286,7 @@
           <w:rPr>
             <w:noProof/>
             <w:webHidden/>
+            <w:lang w:val="en-US"/>
           </w:rPr>
           <w:fldChar w:fldCharType="begin"/>
         </w:r>
@@ -1205,6 +1294,7 @@
           <w:rPr>
             <w:noProof/>
             <w:webHidden/>
+            <w:lang w:val="en-US"/>
           </w:rPr>
           <w:instrText xml:space="preserve"> PAGEREF _Toc50185065 \h </w:instrText>
         </w:r>
@@ -1212,12 +1302,14 @@
           <w:rPr>
             <w:noProof/>
             <w:webHidden/>
-          </w:rPr>
-        </w:r>
-        <w:r>
-          <w:rPr>
-            <w:noProof/>
-            <w:webHidden/>
+            <w:lang w:val="en-US"/>
+          </w:rPr>
+        </w:r>
+        <w:r>
+          <w:rPr>
+            <w:noProof/>
+            <w:webHidden/>
+            <w:lang w:val="en-US"/>
           </w:rPr>
           <w:fldChar w:fldCharType="separate"/>
         </w:r>
@@ -1225,6 +1317,7 @@
           <w:rPr>
             <w:noProof/>
             <w:webHidden/>
+            <w:lang w:val="en-US"/>
           </w:rPr>
           <w:t>3</w:t>
         </w:r>
@@ -1232,6 +1325,7 @@
           <w:rPr>
             <w:noProof/>
             <w:webHidden/>
+            <w:lang w:val="en-US"/>
           </w:rPr>
           <w:fldChar w:fldCharType="end"/>
         </w:r>
@@ -1250,7 +1344,7 @@
           <w:color w:val="auto"/>
           <w:sz w:val="22"/>
           <w:szCs w:val="22"/>
-          <w:lang w:val="en-PR" w:eastAsia="en-PR"/>
+          <w:lang w:val="en-US" w:eastAsia="en-PR"/>
         </w:rPr>
       </w:pPr>
       <w:hyperlink w:anchor="_Toc50185066" w:history="1">
@@ -1270,7 +1364,7 @@
             <w:color w:val="auto"/>
             <w:sz w:val="22"/>
             <w:szCs w:val="22"/>
-            <w:lang w:val="en-PR" w:eastAsia="en-PR"/>
+            <w:lang w:val="en-US" w:eastAsia="en-PR"/>
           </w:rPr>
           <w:tab/>
         </w:r>
@@ -1278,6 +1372,7 @@
           <w:rPr>
             <w:rStyle w:val="Hyperlink"/>
             <w:noProof/>
+            <w:lang w:val="en-US"/>
           </w:rPr>
           <w:t>Benefits</w:t>
         </w:r>
@@ -1285,6 +1380,7 @@
           <w:rPr>
             <w:noProof/>
             <w:webHidden/>
+            <w:lang w:val="en-US"/>
           </w:rPr>
           <w:tab/>
         </w:r>
@@ -1292,6 +1388,7 @@
           <w:rPr>
             <w:noProof/>
             <w:webHidden/>
+            <w:lang w:val="en-US"/>
           </w:rPr>
           <w:fldChar w:fldCharType="begin"/>
         </w:r>
@@ -1299,6 +1396,7 @@
           <w:rPr>
             <w:noProof/>
             <w:webHidden/>
+            <w:lang w:val="en-US"/>
           </w:rPr>
           <w:instrText xml:space="preserve"> PAGEREF _Toc50185066 \h </w:instrText>
         </w:r>
@@ -1306,12 +1404,14 @@
           <w:rPr>
             <w:noProof/>
             <w:webHidden/>
-          </w:rPr>
-        </w:r>
-        <w:r>
-          <w:rPr>
-            <w:noProof/>
-            <w:webHidden/>
+            <w:lang w:val="en-US"/>
+          </w:rPr>
+        </w:r>
+        <w:r>
+          <w:rPr>
+            <w:noProof/>
+            <w:webHidden/>
+            <w:lang w:val="en-US"/>
           </w:rPr>
           <w:fldChar w:fldCharType="separate"/>
         </w:r>
@@ -1319,6 +1419,7 @@
           <w:rPr>
             <w:noProof/>
             <w:webHidden/>
+            <w:lang w:val="en-US"/>
           </w:rPr>
           <w:t>3</w:t>
         </w:r>
@@ -1326,6 +1427,7 @@
           <w:rPr>
             <w:noProof/>
             <w:webHidden/>
+            <w:lang w:val="en-US"/>
           </w:rPr>
           <w:fldChar w:fldCharType="end"/>
         </w:r>
@@ -1346,7 +1448,7 @@
           <w:color w:val="auto"/>
           <w:sz w:val="22"/>
           <w:szCs w:val="22"/>
-          <w:lang w:val="en-PR" w:eastAsia="en-PR"/>
+          <w:lang w:val="en-US" w:eastAsia="en-PR"/>
         </w:rPr>
       </w:pPr>
       <w:hyperlink w:anchor="_Toc50185067" w:history="1">
@@ -1362,6 +1464,7 @@
           <w:rPr>
             <w:noProof/>
             <w:webHidden/>
+            <w:lang w:val="en-US"/>
           </w:rPr>
           <w:tab/>
         </w:r>
@@ -1369,6 +1472,7 @@
           <w:rPr>
             <w:noProof/>
             <w:webHidden/>
+            <w:lang w:val="en-US"/>
           </w:rPr>
           <w:fldChar w:fldCharType="begin"/>
         </w:r>
@@ -1376,6 +1480,7 @@
           <w:rPr>
             <w:noProof/>
             <w:webHidden/>
+            <w:lang w:val="en-US"/>
           </w:rPr>
           <w:instrText xml:space="preserve"> PAGEREF _Toc50185067 \h </w:instrText>
         </w:r>
@@ -1383,12 +1488,14 @@
           <w:rPr>
             <w:noProof/>
             <w:webHidden/>
-          </w:rPr>
-        </w:r>
-        <w:r>
-          <w:rPr>
-            <w:noProof/>
-            <w:webHidden/>
+            <w:lang w:val="en-US"/>
+          </w:rPr>
+        </w:r>
+        <w:r>
+          <w:rPr>
+            <w:noProof/>
+            <w:webHidden/>
+            <w:lang w:val="en-US"/>
           </w:rPr>
           <w:fldChar w:fldCharType="separate"/>
         </w:r>
@@ -1396,6 +1503,7 @@
           <w:rPr>
             <w:noProof/>
             <w:webHidden/>
+            <w:lang w:val="en-US"/>
           </w:rPr>
           <w:t>4</w:t>
         </w:r>
@@ -1403,6 +1511,7 @@
           <w:rPr>
             <w:noProof/>
             <w:webHidden/>
+            <w:lang w:val="en-US"/>
           </w:rPr>
           <w:fldChar w:fldCharType="end"/>
         </w:r>
@@ -1421,7 +1530,7 @@
           <w:color w:val="auto"/>
           <w:sz w:val="22"/>
           <w:szCs w:val="22"/>
-          <w:lang w:val="en-PR" w:eastAsia="en-PR"/>
+          <w:lang w:val="en-US" w:eastAsia="en-PR"/>
         </w:rPr>
       </w:pPr>
       <w:hyperlink w:anchor="_Toc50185068" w:history="1">
@@ -1441,7 +1550,7 @@
             <w:color w:val="auto"/>
             <w:sz w:val="22"/>
             <w:szCs w:val="22"/>
-            <w:lang w:val="en-PR" w:eastAsia="en-PR"/>
+            <w:lang w:val="en-US" w:eastAsia="en-PR"/>
           </w:rPr>
           <w:tab/>
         </w:r>
@@ -1457,6 +1566,7 @@
           <w:rPr>
             <w:noProof/>
             <w:webHidden/>
+            <w:lang w:val="en-US"/>
           </w:rPr>
           <w:tab/>
         </w:r>
@@ -1464,6 +1574,7 @@
           <w:rPr>
             <w:noProof/>
             <w:webHidden/>
+            <w:lang w:val="en-US"/>
           </w:rPr>
           <w:fldChar w:fldCharType="begin"/>
         </w:r>
@@ -1471,6 +1582,7 @@
           <w:rPr>
             <w:noProof/>
             <w:webHidden/>
+            <w:lang w:val="en-US"/>
           </w:rPr>
           <w:instrText xml:space="preserve"> PAGEREF _Toc50185068 \h </w:instrText>
         </w:r>
@@ -1478,12 +1590,14 @@
           <w:rPr>
             <w:noProof/>
             <w:webHidden/>
-          </w:rPr>
-        </w:r>
-        <w:r>
-          <w:rPr>
-            <w:noProof/>
-            <w:webHidden/>
+            <w:lang w:val="en-US"/>
+          </w:rPr>
+        </w:r>
+        <w:r>
+          <w:rPr>
+            <w:noProof/>
+            <w:webHidden/>
+            <w:lang w:val="en-US"/>
           </w:rPr>
           <w:fldChar w:fldCharType="separate"/>
         </w:r>
@@ -1491,6 +1605,7 @@
           <w:rPr>
             <w:noProof/>
             <w:webHidden/>
+            <w:lang w:val="en-US"/>
           </w:rPr>
           <w:t>4</w:t>
         </w:r>
@@ -1498,6 +1613,7 @@
           <w:rPr>
             <w:noProof/>
             <w:webHidden/>
+            <w:lang w:val="en-US"/>
           </w:rPr>
           <w:fldChar w:fldCharType="end"/>
         </w:r>
@@ -1516,7 +1632,7 @@
           <w:color w:val="auto"/>
           <w:sz w:val="22"/>
           <w:szCs w:val="22"/>
-          <w:lang w:val="en-PR" w:eastAsia="en-PR"/>
+          <w:lang w:val="en-US" w:eastAsia="en-PR"/>
         </w:rPr>
       </w:pPr>
       <w:hyperlink w:anchor="_Toc50185069" w:history="1">
@@ -1536,7 +1652,7 @@
             <w:color w:val="auto"/>
             <w:sz w:val="22"/>
             <w:szCs w:val="22"/>
-            <w:lang w:val="en-PR" w:eastAsia="en-PR"/>
+            <w:lang w:val="en-US" w:eastAsia="en-PR"/>
           </w:rPr>
           <w:tab/>
         </w:r>
@@ -1552,6 +1668,7 @@
           <w:rPr>
             <w:noProof/>
             <w:webHidden/>
+            <w:lang w:val="en-US"/>
           </w:rPr>
           <w:tab/>
         </w:r>
@@ -1559,6 +1676,7 @@
           <w:rPr>
             <w:noProof/>
             <w:webHidden/>
+            <w:lang w:val="en-US"/>
           </w:rPr>
           <w:fldChar w:fldCharType="begin"/>
         </w:r>
@@ -1566,6 +1684,7 @@
           <w:rPr>
             <w:noProof/>
             <w:webHidden/>
+            <w:lang w:val="en-US"/>
           </w:rPr>
           <w:instrText xml:space="preserve"> PAGEREF _Toc50185069 \h </w:instrText>
         </w:r>
@@ -1573,12 +1692,14 @@
           <w:rPr>
             <w:noProof/>
             <w:webHidden/>
-          </w:rPr>
-        </w:r>
-        <w:r>
-          <w:rPr>
-            <w:noProof/>
-            <w:webHidden/>
+            <w:lang w:val="en-US"/>
+          </w:rPr>
+        </w:r>
+        <w:r>
+          <w:rPr>
+            <w:noProof/>
+            <w:webHidden/>
+            <w:lang w:val="en-US"/>
           </w:rPr>
           <w:fldChar w:fldCharType="separate"/>
         </w:r>
@@ -1586,6 +1707,7 @@
           <w:rPr>
             <w:noProof/>
             <w:webHidden/>
+            <w:lang w:val="en-US"/>
           </w:rPr>
           <w:t>4</w:t>
         </w:r>
@@ -1593,6 +1715,7 @@
           <w:rPr>
             <w:noProof/>
             <w:webHidden/>
+            <w:lang w:val="en-US"/>
           </w:rPr>
           <w:fldChar w:fldCharType="end"/>
         </w:r>
@@ -1611,7 +1734,7 @@
           <w:color w:val="auto"/>
           <w:sz w:val="22"/>
           <w:szCs w:val="22"/>
-          <w:lang w:val="en-PR" w:eastAsia="en-PR"/>
+          <w:lang w:val="en-US" w:eastAsia="en-PR"/>
         </w:rPr>
       </w:pPr>
       <w:hyperlink w:anchor="_Toc50185070" w:history="1">
@@ -1631,7 +1754,7 @@
             <w:color w:val="auto"/>
             <w:sz w:val="22"/>
             <w:szCs w:val="22"/>
-            <w:lang w:val="en-PR" w:eastAsia="en-PR"/>
+            <w:lang w:val="en-US" w:eastAsia="en-PR"/>
           </w:rPr>
           <w:tab/>
         </w:r>
@@ -1639,6 +1762,7 @@
           <w:rPr>
             <w:rStyle w:val="Hyperlink"/>
             <w:noProof/>
+            <w:lang w:val="en-US"/>
           </w:rPr>
           <w:t>Bag</w:t>
         </w:r>
@@ -1646,6 +1770,7 @@
           <w:rPr>
             <w:noProof/>
             <w:webHidden/>
+            <w:lang w:val="en-US"/>
           </w:rPr>
           <w:tab/>
         </w:r>
@@ -1653,6 +1778,7 @@
           <w:rPr>
             <w:noProof/>
             <w:webHidden/>
+            <w:lang w:val="en-US"/>
           </w:rPr>
           <w:fldChar w:fldCharType="begin"/>
         </w:r>
@@ -1660,6 +1786,7 @@
           <w:rPr>
             <w:noProof/>
             <w:webHidden/>
+            <w:lang w:val="en-US"/>
           </w:rPr>
           <w:instrText xml:space="preserve"> PAGEREF _Toc50185070 \h </w:instrText>
         </w:r>
@@ -1667,12 +1794,14 @@
           <w:rPr>
             <w:noProof/>
             <w:webHidden/>
-          </w:rPr>
-        </w:r>
-        <w:r>
-          <w:rPr>
-            <w:noProof/>
-            <w:webHidden/>
+            <w:lang w:val="en-US"/>
+          </w:rPr>
+        </w:r>
+        <w:r>
+          <w:rPr>
+            <w:noProof/>
+            <w:webHidden/>
+            <w:lang w:val="en-US"/>
           </w:rPr>
           <w:fldChar w:fldCharType="separate"/>
         </w:r>
@@ -1680,6 +1809,7 @@
           <w:rPr>
             <w:noProof/>
             <w:webHidden/>
+            <w:lang w:val="en-US"/>
           </w:rPr>
           <w:t>4</w:t>
         </w:r>
@@ -1687,6 +1817,7 @@
           <w:rPr>
             <w:noProof/>
             <w:webHidden/>
+            <w:lang w:val="en-US"/>
           </w:rPr>
           <w:fldChar w:fldCharType="end"/>
         </w:r>
@@ -1705,7 +1836,7 @@
           <w:color w:val="auto"/>
           <w:sz w:val="22"/>
           <w:szCs w:val="22"/>
-          <w:lang w:val="en-PR" w:eastAsia="en-PR"/>
+          <w:lang w:val="en-US" w:eastAsia="en-PR"/>
         </w:rPr>
       </w:pPr>
       <w:hyperlink w:anchor="_Toc50185071" w:history="1">
@@ -1725,7 +1856,7 @@
             <w:color w:val="auto"/>
             <w:sz w:val="22"/>
             <w:szCs w:val="22"/>
-            <w:lang w:val="en-PR" w:eastAsia="en-PR"/>
+            <w:lang w:val="en-US" w:eastAsia="en-PR"/>
           </w:rPr>
           <w:tab/>
         </w:r>
@@ -1741,6 +1872,7 @@
           <w:rPr>
             <w:noProof/>
             <w:webHidden/>
+            <w:lang w:val="en-US"/>
           </w:rPr>
           <w:tab/>
         </w:r>
@@ -1748,6 +1880,7 @@
           <w:rPr>
             <w:noProof/>
             <w:webHidden/>
+            <w:lang w:val="en-US"/>
           </w:rPr>
           <w:fldChar w:fldCharType="begin"/>
         </w:r>
@@ -1755,6 +1888,7 @@
           <w:rPr>
             <w:noProof/>
             <w:webHidden/>
+            <w:lang w:val="en-US"/>
           </w:rPr>
           <w:instrText xml:space="preserve"> PAGEREF _Toc50185071 \h </w:instrText>
         </w:r>
@@ -1762,12 +1896,14 @@
           <w:rPr>
             <w:noProof/>
             <w:webHidden/>
-          </w:rPr>
-        </w:r>
-        <w:r>
-          <w:rPr>
-            <w:noProof/>
-            <w:webHidden/>
+            <w:lang w:val="en-US"/>
+          </w:rPr>
+        </w:r>
+        <w:r>
+          <w:rPr>
+            <w:noProof/>
+            <w:webHidden/>
+            <w:lang w:val="en-US"/>
           </w:rPr>
           <w:fldChar w:fldCharType="separate"/>
         </w:r>
@@ -1775,6 +1911,7 @@
           <w:rPr>
             <w:noProof/>
             <w:webHidden/>
+            <w:lang w:val="en-US"/>
           </w:rPr>
           <w:t>4</w:t>
         </w:r>
@@ -1782,6 +1919,7 @@
           <w:rPr>
             <w:noProof/>
             <w:webHidden/>
+            <w:lang w:val="en-US"/>
           </w:rPr>
           <w:fldChar w:fldCharType="end"/>
         </w:r>
@@ -1800,7 +1938,7 @@
           <w:color w:val="auto"/>
           <w:sz w:val="22"/>
           <w:szCs w:val="22"/>
-          <w:lang w:val="en-PR" w:eastAsia="en-PR"/>
+          <w:lang w:val="en-US" w:eastAsia="en-PR"/>
         </w:rPr>
       </w:pPr>
       <w:hyperlink w:anchor="_Toc50185072" w:history="1">
@@ -1820,7 +1958,7 @@
             <w:color w:val="auto"/>
             <w:sz w:val="22"/>
             <w:szCs w:val="22"/>
-            <w:lang w:val="en-PR" w:eastAsia="en-PR"/>
+            <w:lang w:val="en-US" w:eastAsia="en-PR"/>
           </w:rPr>
           <w:tab/>
         </w:r>
@@ -1828,6 +1966,7 @@
           <w:rPr>
             <w:rStyle w:val="Hyperlink"/>
             <w:noProof/>
+            <w:lang w:val="en-US"/>
           </w:rPr>
           <w:t>Operations of bag</w:t>
         </w:r>
@@ -1835,6 +1974,7 @@
           <w:rPr>
             <w:noProof/>
             <w:webHidden/>
+            <w:lang w:val="en-US"/>
           </w:rPr>
           <w:tab/>
         </w:r>
@@ -1842,6 +1982,7 @@
           <w:rPr>
             <w:noProof/>
             <w:webHidden/>
+            <w:lang w:val="en-US"/>
           </w:rPr>
           <w:fldChar w:fldCharType="begin"/>
         </w:r>
@@ -1849,6 +1990,7 @@
           <w:rPr>
             <w:noProof/>
             <w:webHidden/>
+            <w:lang w:val="en-US"/>
           </w:rPr>
           <w:instrText xml:space="preserve"> PAGEREF _Toc50185072 \h </w:instrText>
         </w:r>
@@ -1856,12 +1998,14 @@
           <w:rPr>
             <w:noProof/>
             <w:webHidden/>
-          </w:rPr>
-        </w:r>
-        <w:r>
-          <w:rPr>
-            <w:noProof/>
-            <w:webHidden/>
+            <w:lang w:val="en-US"/>
+          </w:rPr>
+        </w:r>
+        <w:r>
+          <w:rPr>
+            <w:noProof/>
+            <w:webHidden/>
+            <w:lang w:val="en-US"/>
           </w:rPr>
           <w:fldChar w:fldCharType="separate"/>
         </w:r>
@@ -1869,6 +2013,7 @@
           <w:rPr>
             <w:noProof/>
             <w:webHidden/>
+            <w:lang w:val="en-US"/>
           </w:rPr>
           <w:t>4</w:t>
         </w:r>
@@ -1876,6 +2021,7 @@
           <w:rPr>
             <w:noProof/>
             <w:webHidden/>
+            <w:lang w:val="en-US"/>
           </w:rPr>
           <w:fldChar w:fldCharType="end"/>
         </w:r>
@@ -1894,7 +2040,7 @@
           <w:color w:val="auto"/>
           <w:sz w:val="22"/>
           <w:szCs w:val="22"/>
-          <w:lang w:val="en-PR" w:eastAsia="en-PR"/>
+          <w:lang w:val="en-US" w:eastAsia="en-PR"/>
         </w:rPr>
       </w:pPr>
       <w:hyperlink w:anchor="_Toc50185073" w:history="1">
@@ -1914,7 +2060,7 @@
             <w:color w:val="auto"/>
             <w:sz w:val="22"/>
             <w:szCs w:val="22"/>
-            <w:lang w:val="en-PR" w:eastAsia="en-PR"/>
+            <w:lang w:val="en-US" w:eastAsia="en-PR"/>
           </w:rPr>
           <w:tab/>
         </w:r>
@@ -1922,6 +2068,7 @@
           <w:rPr>
             <w:rStyle w:val="Hyperlink"/>
             <w:noProof/>
+            <w:lang w:val="en-US"/>
           </w:rPr>
           <w:t>Iterating over a Bag</w:t>
         </w:r>
@@ -1929,6 +2076,7 @@
           <w:rPr>
             <w:noProof/>
             <w:webHidden/>
+            <w:lang w:val="en-US"/>
           </w:rPr>
           <w:tab/>
         </w:r>
@@ -1936,6 +2084,7 @@
           <w:rPr>
             <w:noProof/>
             <w:webHidden/>
+            <w:lang w:val="en-US"/>
           </w:rPr>
           <w:fldChar w:fldCharType="begin"/>
         </w:r>
@@ -1943,6 +2092,7 @@
           <w:rPr>
             <w:noProof/>
             <w:webHidden/>
+            <w:lang w:val="en-US"/>
           </w:rPr>
           <w:instrText xml:space="preserve"> PAGEREF _Toc50185073 \h </w:instrText>
         </w:r>
@@ -1950,12 +2100,14 @@
           <w:rPr>
             <w:noProof/>
             <w:webHidden/>
-          </w:rPr>
-        </w:r>
-        <w:r>
-          <w:rPr>
-            <w:noProof/>
-            <w:webHidden/>
+            <w:lang w:val="en-US"/>
+          </w:rPr>
+        </w:r>
+        <w:r>
+          <w:rPr>
+            <w:noProof/>
+            <w:webHidden/>
+            <w:lang w:val="en-US"/>
           </w:rPr>
           <w:fldChar w:fldCharType="separate"/>
         </w:r>
@@ -1963,6 +2115,7 @@
           <w:rPr>
             <w:noProof/>
             <w:webHidden/>
+            <w:lang w:val="en-US"/>
           </w:rPr>
           <w:t>5</w:t>
         </w:r>
@@ -1970,6 +2123,7 @@
           <w:rPr>
             <w:noProof/>
             <w:webHidden/>
+            <w:lang w:val="en-US"/>
           </w:rPr>
           <w:fldChar w:fldCharType="end"/>
         </w:r>
@@ -1988,7 +2142,7 @@
           <w:color w:val="auto"/>
           <w:sz w:val="22"/>
           <w:szCs w:val="22"/>
-          <w:lang w:val="en-PR" w:eastAsia="en-PR"/>
+          <w:lang w:val="en-US" w:eastAsia="en-PR"/>
         </w:rPr>
       </w:pPr>
       <w:hyperlink w:anchor="_Toc50185074" w:history="1">
@@ -2008,7 +2162,7 @@
             <w:color w:val="auto"/>
             <w:sz w:val="22"/>
             <w:szCs w:val="22"/>
-            <w:lang w:val="en-PR" w:eastAsia="en-PR"/>
+            <w:lang w:val="en-US" w:eastAsia="en-PR"/>
           </w:rPr>
           <w:tab/>
         </w:r>
@@ -2016,6 +2170,7 @@
           <w:rPr>
             <w:rStyle w:val="Hyperlink"/>
             <w:noProof/>
+            <w:lang w:val="en-US"/>
           </w:rPr>
           <w:t>Implementing a Dynamic Bag</w:t>
         </w:r>
@@ -2023,6 +2178,7 @@
           <w:rPr>
             <w:noProof/>
             <w:webHidden/>
+            <w:lang w:val="en-US"/>
           </w:rPr>
           <w:tab/>
         </w:r>
@@ -2030,6 +2186,7 @@
           <w:rPr>
             <w:noProof/>
             <w:webHidden/>
+            <w:lang w:val="en-US"/>
           </w:rPr>
           <w:fldChar w:fldCharType="begin"/>
         </w:r>
@@ -2037,6 +2194,7 @@
           <w:rPr>
             <w:noProof/>
             <w:webHidden/>
+            <w:lang w:val="en-US"/>
           </w:rPr>
           <w:instrText xml:space="preserve"> PAGEREF _Toc50185074 \h </w:instrText>
         </w:r>
@@ -2044,12 +2202,14 @@
           <w:rPr>
             <w:noProof/>
             <w:webHidden/>
-          </w:rPr>
-        </w:r>
-        <w:r>
-          <w:rPr>
-            <w:noProof/>
-            <w:webHidden/>
+            <w:lang w:val="en-US"/>
+          </w:rPr>
+        </w:r>
+        <w:r>
+          <w:rPr>
+            <w:noProof/>
+            <w:webHidden/>
+            <w:lang w:val="en-US"/>
           </w:rPr>
           <w:fldChar w:fldCharType="separate"/>
         </w:r>
@@ -2057,6 +2217,7 @@
           <w:rPr>
             <w:noProof/>
             <w:webHidden/>
+            <w:lang w:val="en-US"/>
           </w:rPr>
           <w:t>5</w:t>
         </w:r>
@@ -2064,6 +2225,7 @@
           <w:rPr>
             <w:noProof/>
             <w:webHidden/>
+            <w:lang w:val="en-US"/>
           </w:rPr>
           <w:fldChar w:fldCharType="end"/>
         </w:r>
@@ -2082,7 +2244,7 @@
           <w:color w:val="auto"/>
           <w:sz w:val="22"/>
           <w:szCs w:val="22"/>
-          <w:lang w:val="en-PR" w:eastAsia="en-PR"/>
+          <w:lang w:val="en-US" w:eastAsia="en-PR"/>
         </w:rPr>
       </w:pPr>
       <w:hyperlink w:anchor="_Toc50185075" w:history="1">
@@ -2102,7 +2264,7 @@
             <w:color w:val="auto"/>
             <w:sz w:val="22"/>
             <w:szCs w:val="22"/>
-            <w:lang w:val="en-PR" w:eastAsia="en-PR"/>
+            <w:lang w:val="en-US" w:eastAsia="en-PR"/>
           </w:rPr>
           <w:tab/>
         </w:r>
@@ -2110,6 +2272,7 @@
           <w:rPr>
             <w:rStyle w:val="Hyperlink"/>
             <w:noProof/>
+            <w:lang w:val="en-US"/>
           </w:rPr>
           <w:t>Notes</w:t>
         </w:r>
@@ -2117,6 +2280,7 @@
           <w:rPr>
             <w:noProof/>
             <w:webHidden/>
+            <w:lang w:val="en-US"/>
           </w:rPr>
           <w:tab/>
         </w:r>
@@ -2124,6 +2288,7 @@
           <w:rPr>
             <w:noProof/>
             <w:webHidden/>
+            <w:lang w:val="en-US"/>
           </w:rPr>
           <w:fldChar w:fldCharType="begin"/>
         </w:r>
@@ -2131,6 +2296,7 @@
           <w:rPr>
             <w:noProof/>
             <w:webHidden/>
+            <w:lang w:val="en-US"/>
           </w:rPr>
           <w:instrText xml:space="preserve"> PAGEREF _Toc50185075 \h </w:instrText>
         </w:r>
@@ -2138,12 +2304,14 @@
           <w:rPr>
             <w:noProof/>
             <w:webHidden/>
-          </w:rPr>
-        </w:r>
-        <w:r>
-          <w:rPr>
-            <w:noProof/>
-            <w:webHidden/>
+            <w:lang w:val="en-US"/>
+          </w:rPr>
+        </w:r>
+        <w:r>
+          <w:rPr>
+            <w:noProof/>
+            <w:webHidden/>
+            <w:lang w:val="en-US"/>
           </w:rPr>
           <w:fldChar w:fldCharType="separate"/>
         </w:r>
@@ -2151,6 +2319,7 @@
           <w:rPr>
             <w:noProof/>
             <w:webHidden/>
+            <w:lang w:val="en-US"/>
           </w:rPr>
           <w:t>5</w:t>
         </w:r>
@@ -2158,6 +2327,7 @@
           <w:rPr>
             <w:noProof/>
             <w:webHidden/>
+            <w:lang w:val="en-US"/>
           </w:rPr>
           <w:fldChar w:fldCharType="end"/>
         </w:r>
@@ -2463,13 +2633,7 @@
         <w:rPr>
           <w:lang w:val="en-US"/>
         </w:rPr>
-        <w:t xml:space="preserve">Methods – </w:t>
-      </w:r>
-      <w:r>
-        <w:rPr>
-          <w:lang w:val="en-US"/>
-        </w:rPr>
-        <w:t>functions that will implement instructions associated with operations for each ADT</w:t>
+        <w:t>Methods – functions that will implement instructions associated with operations for each ADT</w:t>
       </w:r>
     </w:p>
     <w:p>
@@ -2869,58 +3033,15 @@
       </w:pPr>
       <w:bookmarkStart w:id="16" w:name="_Toc50143527"/>
       <w:bookmarkStart w:id="17" w:name="_Toc50185061"/>
-      <w:proofErr w:type="spellStart"/>
       <w:r>
         <w:rPr>
           <w:rStyle w:val="Heading4Char"/>
-        </w:rPr>
-        <w:t>Process</w:t>
-      </w:r>
-      <w:proofErr w:type="spellEnd"/>
-      <w:r>
-        <w:rPr>
-          <w:rStyle w:val="Heading4Char"/>
-        </w:rPr>
-        <w:t xml:space="preserve"> </w:t>
-      </w:r>
-      <w:proofErr w:type="spellStart"/>
-      <w:r>
-        <w:rPr>
-          <w:rStyle w:val="Heading4Char"/>
-        </w:rPr>
-        <w:t>to</w:t>
-      </w:r>
-      <w:proofErr w:type="spellEnd"/>
-      <w:r>
-        <w:rPr>
-          <w:rStyle w:val="Heading4Char"/>
-        </w:rPr>
-        <w:t xml:space="preserve"> </w:t>
-      </w:r>
-      <w:proofErr w:type="spellStart"/>
-      <w:r>
-        <w:rPr>
-          <w:rStyle w:val="Heading4Char"/>
-        </w:rPr>
-        <w:t>write</w:t>
-      </w:r>
-      <w:proofErr w:type="spellEnd"/>
-      <w:r>
-        <w:rPr>
-          <w:rStyle w:val="Heading4Char"/>
-        </w:rPr>
-        <w:t xml:space="preserve"> </w:t>
-      </w:r>
-      <w:proofErr w:type="spellStart"/>
-      <w:r>
-        <w:rPr>
-          <w:rStyle w:val="Heading4Char"/>
-        </w:rPr>
-        <w:t>code</w:t>
+          <w:lang w:val="en-US"/>
+        </w:rPr>
+        <w:t>Process to write code</w:t>
       </w:r>
       <w:bookmarkEnd w:id="16"/>
       <w:bookmarkEnd w:id="17"/>
-      <w:proofErr w:type="spellEnd"/>
     </w:p>
     <w:p>
       <w:pPr>
@@ -3064,47 +3185,12 @@
       </w:pPr>
       <w:bookmarkStart w:id="20" w:name="_Toc50143529"/>
       <w:bookmarkStart w:id="21" w:name="_Toc50185063"/>
-      <w:proofErr w:type="spellStart"/>
       <w:r>
         <w:rPr>
           <w:rStyle w:val="Heading3Char"/>
-        </w:rPr>
-        <w:t>Multiple</w:t>
-      </w:r>
-      <w:proofErr w:type="spellEnd"/>
-      <w:r>
-        <w:rPr>
-          <w:rStyle w:val="Heading3Char"/>
-        </w:rPr>
-        <w:t xml:space="preserve"> </w:t>
-      </w:r>
-      <w:proofErr w:type="spellStart"/>
-      <w:r>
-        <w:rPr>
-          <w:rStyle w:val="Heading3Char"/>
-        </w:rPr>
-        <w:t>implementations</w:t>
-      </w:r>
-      <w:proofErr w:type="spellEnd"/>
-      <w:r>
-        <w:rPr>
-          <w:rStyle w:val="Heading3Char"/>
-        </w:rPr>
-        <w:t xml:space="preserve"> </w:t>
-      </w:r>
-      <w:proofErr w:type="spellStart"/>
-      <w:r>
-        <w:rPr>
-          <w:rStyle w:val="Heading3Char"/>
-        </w:rPr>
-        <w:t>for</w:t>
-      </w:r>
-      <w:proofErr w:type="spellEnd"/>
-      <w:r>
-        <w:rPr>
-          <w:rStyle w:val="Heading3Char"/>
-        </w:rPr>
-        <w:t xml:space="preserve"> ADT</w:t>
+          <w:lang w:val="en-US"/>
+        </w:rPr>
+        <w:t>Multiple implementations for ADT</w:t>
       </w:r>
       <w:bookmarkEnd w:id="20"/>
       <w:bookmarkEnd w:id="21"/>
@@ -3142,13 +3228,7 @@
         <w:rPr>
           <w:lang w:val="en-US"/>
         </w:rPr>
-        <w:t>This shows how an ADT can be implemented multiple ways</w:t>
-      </w:r>
-      <w:r>
-        <w:rPr>
-          <w:lang w:val="en-US"/>
-        </w:rPr>
-        <w:t xml:space="preserve"> </w:t>
+        <w:t xml:space="preserve">This shows how an ADT can be implemented multiple ways </w:t>
       </w:r>
     </w:p>
     <w:p>
@@ -3164,47 +3244,12 @@
       </w:pPr>
       <w:bookmarkStart w:id="22" w:name="_Toc50143530"/>
       <w:bookmarkStart w:id="23" w:name="_Toc50185064"/>
-      <w:proofErr w:type="spellStart"/>
       <w:r>
         <w:rPr>
           <w:rStyle w:val="Heading3Char"/>
-        </w:rPr>
-        <w:t>Using</w:t>
-      </w:r>
-      <w:proofErr w:type="spellEnd"/>
-      <w:r>
-        <w:rPr>
-          <w:rStyle w:val="Heading3Char"/>
-        </w:rPr>
-        <w:t xml:space="preserve"> Interfaces </w:t>
-      </w:r>
-      <w:proofErr w:type="spellStart"/>
-      <w:r>
-        <w:rPr>
-          <w:rStyle w:val="Heading3Char"/>
-        </w:rPr>
-        <w:t>to</w:t>
-      </w:r>
-      <w:proofErr w:type="spellEnd"/>
-      <w:r>
-        <w:rPr>
-          <w:rStyle w:val="Heading3Char"/>
-        </w:rPr>
-        <w:t xml:space="preserve"> </w:t>
-      </w:r>
-      <w:proofErr w:type="spellStart"/>
-      <w:r>
-        <w:rPr>
-          <w:rStyle w:val="Heading3Char"/>
-        </w:rPr>
-        <w:t>specify</w:t>
-      </w:r>
-      <w:proofErr w:type="spellEnd"/>
-      <w:r>
-        <w:rPr>
-          <w:rStyle w:val="Heading3Char"/>
-        </w:rPr>
-        <w:t xml:space="preserve"> ADT</w:t>
+          <w:lang w:val="en-US"/>
+        </w:rPr>
+        <w:t>Using Interfaces to specify ADT</w:t>
       </w:r>
       <w:bookmarkEnd w:id="22"/>
       <w:bookmarkEnd w:id="23"/>
@@ -3568,16 +3613,15 @@
       </w:pPr>
       <w:bookmarkStart w:id="26" w:name="_Toc50143532"/>
       <w:bookmarkStart w:id="27" w:name="_Toc50185066"/>
-      <w:proofErr w:type="spellStart"/>
       <w:r>
         <w:rPr>
           <w:rStyle w:val="Heading4Char"/>
+          <w:lang w:val="en-US"/>
         </w:rPr>
         <w:t>Benefits</w:t>
       </w:r>
       <w:bookmarkEnd w:id="26"/>
       <w:bookmarkEnd w:id="27"/>
-      <w:proofErr w:type="spellEnd"/>
     </w:p>
     <w:p>
       <w:pPr>
@@ -4004,6 +4048,7 @@
       <w:r>
         <w:rPr>
           <w:rStyle w:val="Heading4Char"/>
+          <w:lang w:val="en-US"/>
         </w:rPr>
         <w:t>Bag</w:t>
       </w:r>
@@ -4337,33 +4382,12 @@
       </w:pPr>
       <w:bookmarkStart w:id="37" w:name="_Toc50143537"/>
       <w:bookmarkStart w:id="38" w:name="_Toc50185072"/>
-      <w:proofErr w:type="spellStart"/>
       <w:r>
         <w:rPr>
           <w:rStyle w:val="Heading4Char"/>
-        </w:rPr>
-        <w:t>Operations</w:t>
-      </w:r>
-      <w:proofErr w:type="spellEnd"/>
-      <w:r>
-        <w:rPr>
-          <w:rStyle w:val="Heading4Char"/>
-        </w:rPr>
-        <w:t xml:space="preserve"> </w:t>
-      </w:r>
-      <w:proofErr w:type="spellStart"/>
-      <w:r>
-        <w:rPr>
-          <w:rStyle w:val="Heading4Char"/>
-        </w:rPr>
-        <w:t>of</w:t>
-      </w:r>
-      <w:proofErr w:type="spellEnd"/>
-      <w:r>
-        <w:rPr>
-          <w:rStyle w:val="Heading4Char"/>
-        </w:rPr>
-        <w:t xml:space="preserve"> bag</w:t>
+          <w:lang w:val="en-US"/>
+        </w:rPr>
+        <w:t>Operations of bag</w:t>
       </w:r>
       <w:bookmarkEnd w:id="37"/>
       <w:bookmarkEnd w:id="38"/>
@@ -4398,14 +4422,13 @@
         </w:rPr>
         <w:t xml:space="preserve"> (</w:t>
       </w:r>
-      <w:proofErr w:type="spellStart"/>
       <w:r>
         <w:rPr>
           <w:rStyle w:val="Heading5Char"/>
+          <w:lang w:val="en-US"/>
         </w:rPr>
         <w:t>add</w:t>
       </w:r>
-      <w:proofErr w:type="spellEnd"/>
       <w:r>
         <w:rPr>
           <w:lang w:val="en-US"/>
@@ -4847,14 +4870,13 @@
         </w:rPr>
         <w:t xml:space="preserve"> (</w:t>
       </w:r>
-      <w:proofErr w:type="spellStart"/>
       <w:r>
         <w:rPr>
           <w:rStyle w:val="Heading5Char"/>
+          <w:lang w:val="en-US"/>
         </w:rPr>
         <w:t>clear</w:t>
       </w:r>
-      <w:proofErr w:type="spellEnd"/>
       <w:r>
         <w:rPr>
           <w:lang w:val="en-US"/>
@@ -4996,14 +5018,13 @@
         </w:rPr>
         <w:t xml:space="preserve"> (</w:t>
       </w:r>
-      <w:proofErr w:type="spellStart"/>
       <w:r>
         <w:rPr>
           <w:rStyle w:val="Heading5Char"/>
+          <w:lang w:val="en-US"/>
         </w:rPr>
         <w:t>size</w:t>
       </w:r>
-      <w:proofErr w:type="spellEnd"/>
       <w:r>
         <w:rPr>
           <w:lang w:val="en-US"/>
@@ -5072,6 +5093,7 @@
       <w:r>
         <w:rPr>
           <w:rStyle w:val="Heading5Char"/>
+          <w:lang w:val="en-US"/>
         </w:rPr>
         <w:t>isEmpty</w:t>
       </w:r>
@@ -5165,33 +5187,12 @@
         </w:rPr>
       </w:pPr>
       <w:bookmarkStart w:id="39" w:name="_Toc50185073"/>
-      <w:proofErr w:type="spellStart"/>
       <w:r>
         <w:rPr>
           <w:rStyle w:val="Heading3Char"/>
-        </w:rPr>
-        <w:t>Iterating</w:t>
-      </w:r>
-      <w:proofErr w:type="spellEnd"/>
-      <w:r>
-        <w:rPr>
-          <w:rStyle w:val="Heading3Char"/>
-        </w:rPr>
-        <w:t xml:space="preserve"> </w:t>
-      </w:r>
-      <w:proofErr w:type="spellStart"/>
-      <w:r>
-        <w:rPr>
-          <w:rStyle w:val="Heading3Char"/>
-        </w:rPr>
-        <w:t>over</w:t>
-      </w:r>
-      <w:proofErr w:type="spellEnd"/>
-      <w:r>
-        <w:rPr>
-          <w:rStyle w:val="Heading3Char"/>
-        </w:rPr>
-        <w:t xml:space="preserve"> a Bag</w:t>
+          <w:lang w:val="en-US"/>
+        </w:rPr>
+        <w:t>Iterating over a Bag</w:t>
       </w:r>
       <w:bookmarkEnd w:id="39"/>
     </w:p>
@@ -5311,19 +5312,12 @@
         </w:rPr>
       </w:pPr>
       <w:bookmarkStart w:id="40" w:name="_Toc50185074"/>
-      <w:proofErr w:type="spellStart"/>
       <w:r>
         <w:rPr>
           <w:rStyle w:val="Heading3Char"/>
-        </w:rPr>
-        <w:t>Implementing</w:t>
-      </w:r>
-      <w:proofErr w:type="spellEnd"/>
-      <w:r>
-        <w:rPr>
-          <w:rStyle w:val="Heading3Char"/>
-        </w:rPr>
-        <w:t xml:space="preserve"> a Dynamic Bag</w:t>
+          <w:lang w:val="en-US"/>
+        </w:rPr>
+        <w:t>Implementing a Dynamic Bag</w:t>
       </w:r>
       <w:bookmarkEnd w:id="40"/>
     </w:p>
@@ -5594,6 +5588,7 @@
       <w:r>
         <w:rPr>
           <w:rStyle w:val="Heading3Char"/>
+          <w:lang w:val="en-US"/>
         </w:rPr>
         <w:t>Notes</w:t>
       </w:r>
@@ -5782,6 +5777,264 @@
           <w:lang w:val="en-US"/>
         </w:rPr>
         <w:t>The classes that implement this interface will simply return a new instance of the specific object the factory was made for</w:t>
+      </w:r>
+    </w:p>
+    <w:p>
+      <w:pPr>
+        <w:rPr>
+          <w:lang w:val="en-US"/>
+        </w:rPr>
+      </w:pPr>
+      <w:r>
+        <w:rPr>
+          <w:lang w:val="en-US"/>
+        </w:rPr>
+        <w:br w:type="page"/>
+      </w:r>
+    </w:p>
+    <w:p>
+      <w:pPr>
+        <w:pStyle w:val="Heading1"/>
+        <w:rPr>
+          <w:lang w:val="en-US"/>
+        </w:rPr>
+      </w:pPr>
+      <w:r>
+        <w:rPr>
+          <w:lang w:val="en-US"/>
+        </w:rPr>
+        <w:lastRenderedPageBreak/>
+        <w:t>Lecture 4</w:t>
+      </w:r>
+    </w:p>
+    <w:p>
+      <w:pPr>
+        <w:rPr>
+          <w:lang w:val="en-US"/>
+        </w:rPr>
+      </w:pPr>
+    </w:p>
+    <w:p>
+      <w:pPr>
+        <w:pStyle w:val="ListParagraph"/>
+        <w:numPr>
+          <w:ilvl w:val="0"/>
+          <w:numId w:val="4"/>
+        </w:numPr>
+        <w:rPr>
+          <w:lang w:val="en-US"/>
+        </w:rPr>
+      </w:pPr>
+      <w:r>
+        <w:rPr>
+          <w:rStyle w:val="Heading3Char"/>
+          <w:lang w:val="en-US"/>
+        </w:rPr>
+        <w:t>Operations on a Set</w:t>
+      </w:r>
+    </w:p>
+    <w:p>
+      <w:pPr>
+        <w:pStyle w:val="ListParagraph"/>
+        <w:numPr>
+          <w:ilvl w:val="1"/>
+          <w:numId w:val="4"/>
+        </w:numPr>
+        <w:rPr>
+          <w:lang w:val="en-US"/>
+        </w:rPr>
+      </w:pPr>
+      <w:r>
+        <w:rPr>
+          <w:lang w:val="en-US"/>
+        </w:rPr>
+        <w:t>Add new element</w:t>
+      </w:r>
+    </w:p>
+    <w:p>
+      <w:pPr>
+        <w:pStyle w:val="ListParagraph"/>
+        <w:numPr>
+          <w:ilvl w:val="1"/>
+          <w:numId w:val="4"/>
+        </w:numPr>
+        <w:rPr>
+          <w:lang w:val="en-US"/>
+        </w:rPr>
+      </w:pPr>
+      <w:r>
+        <w:rPr>
+          <w:lang w:val="en-US"/>
+        </w:rPr>
+        <w:t xml:space="preserve">Remove a copy of an </w:t>
+      </w:r>
+      <w:r>
+        <w:rPr>
+          <w:lang w:val="en-US"/>
+        </w:rPr>
+        <w:t>element</w:t>
+      </w:r>
+    </w:p>
+    <w:p>
+      <w:pPr>
+        <w:pStyle w:val="ListParagraph"/>
+        <w:numPr>
+          <w:ilvl w:val="1"/>
+          <w:numId w:val="4"/>
+        </w:numPr>
+        <w:rPr>
+          <w:lang w:val="en-US"/>
+        </w:rPr>
+      </w:pPr>
+      <w:r>
+        <w:rPr>
+          <w:lang w:val="en-US"/>
+        </w:rPr>
+        <w:t>Clear Set</w:t>
+      </w:r>
+    </w:p>
+    <w:p>
+      <w:pPr>
+        <w:pStyle w:val="ListParagraph"/>
+        <w:numPr>
+          <w:ilvl w:val="1"/>
+          <w:numId w:val="4"/>
+        </w:numPr>
+        <w:rPr>
+          <w:lang w:val="en-US"/>
+        </w:rPr>
+      </w:pPr>
+      <w:r>
+        <w:rPr>
+          <w:lang w:val="en-US"/>
+        </w:rPr>
+        <w:t>Test for element membership</w:t>
+      </w:r>
+    </w:p>
+    <w:p>
+      <w:pPr>
+        <w:pStyle w:val="ListParagraph"/>
+        <w:numPr>
+          <w:ilvl w:val="1"/>
+          <w:numId w:val="4"/>
+        </w:numPr>
+        <w:rPr>
+          <w:lang w:val="en-US"/>
+        </w:rPr>
+      </w:pPr>
+      <w:r>
+        <w:rPr>
+          <w:lang w:val="en-US"/>
+        </w:rPr>
+        <w:t>Get Set size</w:t>
+      </w:r>
+    </w:p>
+    <w:p>
+      <w:pPr>
+        <w:pStyle w:val="ListParagraph"/>
+        <w:numPr>
+          <w:ilvl w:val="1"/>
+          <w:numId w:val="4"/>
+        </w:numPr>
+        <w:rPr>
+          <w:lang w:val="en-US"/>
+        </w:rPr>
+      </w:pPr>
+      <w:r>
+        <w:rPr>
+          <w:lang w:val="en-US"/>
+        </w:rPr>
+        <w:t>Test if empty</w:t>
+      </w:r>
+    </w:p>
+    <w:p>
+      <w:pPr>
+        <w:pStyle w:val="ListParagraph"/>
+        <w:numPr>
+          <w:ilvl w:val="1"/>
+          <w:numId w:val="4"/>
+        </w:numPr>
+        <w:rPr>
+          <w:lang w:val="en-US"/>
+        </w:rPr>
+      </w:pPr>
+      <w:r>
+        <w:rPr>
+          <w:lang w:val="en-US"/>
+        </w:rPr>
+        <w:t>Test if subset</w:t>
+      </w:r>
+    </w:p>
+    <w:p>
+      <w:pPr>
+        <w:pStyle w:val="ListParagraph"/>
+        <w:numPr>
+          <w:ilvl w:val="1"/>
+          <w:numId w:val="4"/>
+        </w:numPr>
+        <w:rPr>
+          <w:lang w:val="en-US"/>
+        </w:rPr>
+      </w:pPr>
+      <w:r>
+        <w:rPr>
+          <w:lang w:val="en-US"/>
+        </w:rPr>
+        <w:t>Compute Union</w:t>
+      </w:r>
+    </w:p>
+    <w:p>
+      <w:pPr>
+        <w:pStyle w:val="ListParagraph"/>
+        <w:numPr>
+          <w:ilvl w:val="1"/>
+          <w:numId w:val="4"/>
+        </w:numPr>
+        <w:rPr>
+          <w:lang w:val="en-US"/>
+        </w:rPr>
+      </w:pPr>
+      <w:r>
+        <w:rPr>
+          <w:lang w:val="en-US"/>
+        </w:rPr>
+        <w:t>Compute Intersection</w:t>
+      </w:r>
+    </w:p>
+    <w:p>
+      <w:pPr>
+        <w:pStyle w:val="ListParagraph"/>
+        <w:numPr>
+          <w:ilvl w:val="1"/>
+          <w:numId w:val="4"/>
+        </w:numPr>
+        <w:rPr>
+          <w:lang w:val="en-US"/>
+        </w:rPr>
+      </w:pPr>
+      <w:r>
+        <w:rPr>
+          <w:lang w:val="en-US"/>
+        </w:rPr>
+        <w:t>Compute Difference</w:t>
+      </w:r>
+    </w:p>
+    <w:p>
+      <w:pPr>
+        <w:pStyle w:val="ListParagraph"/>
+        <w:numPr>
+          <w:ilvl w:val="1"/>
+          <w:numId w:val="4"/>
+        </w:numPr>
+        <w:rPr>
+          <w:lang w:val="en-US"/>
+        </w:rPr>
+      </w:pPr>
+      <w:r>
+        <w:rPr>
+          <w:lang w:val="en-US"/>
+        </w:rPr>
+        <w:t>Iterate over all stored values</w:t>
       </w:r>
     </w:p>
     <w:sectPr>
@@ -6023,7 +6276,7 @@
     </w:lvl>
   </w:abstractNum>
   <w:abstractNum w:abstractNumId="2" w15:restartNumberingAfterBreak="0">
-    <w:nsid w:val="77610781"/>
+    <w:nsid w:val="66A80EB7"/>
     <w:multiLevelType w:val="multilevel"/>
     <w:tmpl w:val="10000021"/>
     <w:lvl w:ilvl="0">
@@ -6135,14 +6388,130 @@
       </w:rPr>
     </w:lvl>
   </w:abstractNum>
+  <w:abstractNum w:abstractNumId="3" w15:restartNumberingAfterBreak="0">
+    <w:nsid w:val="77610781"/>
+    <w:multiLevelType w:val="multilevel"/>
+    <w:tmpl w:val="10000021"/>
+    <w:lvl w:ilvl="0">
+      <w:start w:val="1"/>
+      <w:numFmt w:val="bullet"/>
+      <w:lvlText w:val=""/>
+      <w:lvlJc w:val="left"/>
+      <w:pPr>
+        <w:ind w:left="360" w:hanging="360"/>
+      </w:pPr>
+      <w:rPr>
+        <w:rFonts w:ascii="Wingdings" w:hAnsi="Wingdings" w:hint="default"/>
+      </w:rPr>
+    </w:lvl>
+    <w:lvl w:ilvl="1">
+      <w:start w:val="1"/>
+      <w:numFmt w:val="bullet"/>
+      <w:lvlText w:val=""/>
+      <w:lvlJc w:val="left"/>
+      <w:pPr>
+        <w:ind w:left="720" w:hanging="360"/>
+      </w:pPr>
+      <w:rPr>
+        <w:rFonts w:ascii="Wingdings" w:hAnsi="Wingdings" w:hint="default"/>
+      </w:rPr>
+    </w:lvl>
+    <w:lvl w:ilvl="2">
+      <w:start w:val="1"/>
+      <w:numFmt w:val="bullet"/>
+      <w:lvlText w:val=""/>
+      <w:lvlJc w:val="left"/>
+      <w:pPr>
+        <w:ind w:left="1080" w:hanging="360"/>
+      </w:pPr>
+      <w:rPr>
+        <w:rFonts w:ascii="Wingdings" w:hAnsi="Wingdings" w:hint="default"/>
+      </w:rPr>
+    </w:lvl>
+    <w:lvl w:ilvl="3">
+      <w:start w:val="1"/>
+      <w:numFmt w:val="bullet"/>
+      <w:lvlText w:val=""/>
+      <w:lvlJc w:val="left"/>
+      <w:pPr>
+        <w:ind w:left="1440" w:hanging="360"/>
+      </w:pPr>
+      <w:rPr>
+        <w:rFonts w:ascii="Symbol" w:hAnsi="Symbol" w:hint="default"/>
+      </w:rPr>
+    </w:lvl>
+    <w:lvl w:ilvl="4">
+      <w:start w:val="1"/>
+      <w:numFmt w:val="bullet"/>
+      <w:lvlText w:val=""/>
+      <w:lvlJc w:val="left"/>
+      <w:pPr>
+        <w:ind w:left="1800" w:hanging="360"/>
+      </w:pPr>
+      <w:rPr>
+        <w:rFonts w:ascii="Symbol" w:hAnsi="Symbol" w:hint="default"/>
+      </w:rPr>
+    </w:lvl>
+    <w:lvl w:ilvl="5">
+      <w:start w:val="1"/>
+      <w:numFmt w:val="bullet"/>
+      <w:lvlText w:val=""/>
+      <w:lvlJc w:val="left"/>
+      <w:pPr>
+        <w:ind w:left="2160" w:hanging="360"/>
+      </w:pPr>
+      <w:rPr>
+        <w:rFonts w:ascii="Wingdings" w:hAnsi="Wingdings" w:hint="default"/>
+      </w:rPr>
+    </w:lvl>
+    <w:lvl w:ilvl="6">
+      <w:start w:val="1"/>
+      <w:numFmt w:val="bullet"/>
+      <w:lvlText w:val=""/>
+      <w:lvlJc w:val="left"/>
+      <w:pPr>
+        <w:ind w:left="2520" w:hanging="360"/>
+      </w:pPr>
+      <w:rPr>
+        <w:rFonts w:ascii="Wingdings" w:hAnsi="Wingdings" w:hint="default"/>
+      </w:rPr>
+    </w:lvl>
+    <w:lvl w:ilvl="7">
+      <w:start w:val="1"/>
+      <w:numFmt w:val="bullet"/>
+      <w:lvlText w:val=""/>
+      <w:lvlJc w:val="left"/>
+      <w:pPr>
+        <w:ind w:left="2880" w:hanging="360"/>
+      </w:pPr>
+      <w:rPr>
+        <w:rFonts w:ascii="Symbol" w:hAnsi="Symbol" w:hint="default"/>
+      </w:rPr>
+    </w:lvl>
+    <w:lvl w:ilvl="8">
+      <w:start w:val="1"/>
+      <w:numFmt w:val="bullet"/>
+      <w:lvlText w:val=""/>
+      <w:lvlJc w:val="left"/>
+      <w:pPr>
+        <w:ind w:left="3240" w:hanging="360"/>
+      </w:pPr>
+      <w:rPr>
+        <w:rFonts w:ascii="Symbol" w:hAnsi="Symbol" w:hint="default"/>
+      </w:rPr>
+    </w:lvl>
+  </w:abstractNum>
   <w:num w:numId="1">
-    <w:abstractNumId w:val="2"/>
+    <w:abstractNumId w:val="3"/>
   </w:num>
   <w:num w:numId="2">
     <w:abstractNumId w:val="1"/>
   </w:num>
   <w:num w:numId="3">
     <w:abstractNumId w:val="0"/>
+  </w:num>
+  <w:num w:numId="4">
+    <w:abstractNumId w:val="2"/>
   </w:num>
 </w:numbering>
 </file>

</xml_diff>

<commit_message>
📐📏 Began working on proyect 1 after implementing a couple of Data Structures
I am planning on making changes to their implementations, hence the commit
</commit_message>
<xml_diff>
--- a/Data_Structures_Notes_M4rqu1705.docx
+++ b/Data_Structures_Notes_M4rqu1705.docx
@@ -72,7 +72,7 @@
         </w:rPr>
         <w:fldChar w:fldCharType="separate"/>
       </w:r>
-      <w:hyperlink w:anchor="_Toc58909801" w:history="1">
+      <w:hyperlink w:anchor="_Toc60047020" w:history="1">
         <w:r>
           <w:rPr>
             <w:rStyle w:val="Hyperlink"/>
@@ -100,7 +100,7 @@
             <w:noProof/>
             <w:webHidden/>
           </w:rPr>
-          <w:instrText xml:space="preserve"> PAGEREF _Toc58909801 \h </w:instrText>
+          <w:instrText xml:space="preserve"> PAGEREF _Toc60047020 \h </w:instrText>
         </w:r>
         <w:r>
           <w:rPr>
@@ -147,7 +147,7 @@
           <w:lang w:val="en-PR" w:eastAsia="en-PR"/>
         </w:rPr>
       </w:pPr>
-      <w:hyperlink w:anchor="_Toc58909802" w:history="1">
+      <w:hyperlink w:anchor="_Toc60047021" w:history="1">
         <w:r>
           <w:rPr>
             <w:rStyle w:val="Hyperlink"/>
@@ -195,7 +195,7 @@
             <w:noProof/>
             <w:webHidden/>
           </w:rPr>
-          <w:instrText xml:space="preserve"> PAGEREF _Toc58909802 \h </w:instrText>
+          <w:instrText xml:space="preserve"> PAGEREF _Toc60047021 \h </w:instrText>
         </w:r>
         <w:r>
           <w:rPr>
@@ -242,7 +242,7 @@
           <w:lang w:val="en-PR" w:eastAsia="en-PR"/>
         </w:rPr>
       </w:pPr>
-      <w:hyperlink w:anchor="_Toc58909803" w:history="1">
+      <w:hyperlink w:anchor="_Toc60047022" w:history="1">
         <w:r>
           <w:rPr>
             <w:rStyle w:val="Hyperlink"/>
@@ -290,7 +290,7 @@
             <w:noProof/>
             <w:webHidden/>
           </w:rPr>
-          <w:instrText xml:space="preserve"> PAGEREF _Toc58909803 \h </w:instrText>
+          <w:instrText xml:space="preserve"> PAGEREF _Toc60047022 \h </w:instrText>
         </w:r>
         <w:r>
           <w:rPr>
@@ -337,7 +337,7 @@
           <w:lang w:val="en-PR" w:eastAsia="en-PR"/>
         </w:rPr>
       </w:pPr>
-      <w:hyperlink w:anchor="_Toc58909804" w:history="1">
+      <w:hyperlink w:anchor="_Toc60047023" w:history="1">
         <w:r>
           <w:rPr>
             <w:rStyle w:val="Hyperlink"/>
@@ -385,7 +385,7 @@
             <w:noProof/>
             <w:webHidden/>
           </w:rPr>
-          <w:instrText xml:space="preserve"> PAGEREF _Toc58909804 \h </w:instrText>
+          <w:instrText xml:space="preserve"> PAGEREF _Toc60047023 \h </w:instrText>
         </w:r>
         <w:r>
           <w:rPr>
@@ -432,7 +432,7 @@
           <w:lang w:val="en-PR" w:eastAsia="en-PR"/>
         </w:rPr>
       </w:pPr>
-      <w:hyperlink w:anchor="_Toc58909805" w:history="1">
+      <w:hyperlink w:anchor="_Toc60047024" w:history="1">
         <w:r>
           <w:rPr>
             <w:rStyle w:val="Hyperlink"/>
@@ -480,7 +480,7 @@
             <w:noProof/>
             <w:webHidden/>
           </w:rPr>
-          <w:instrText xml:space="preserve"> PAGEREF _Toc58909805 \h </w:instrText>
+          <w:instrText xml:space="preserve"> PAGEREF _Toc60047024 \h </w:instrText>
         </w:r>
         <w:r>
           <w:rPr>
@@ -500,7 +500,7 @@
             <w:noProof/>
             <w:webHidden/>
           </w:rPr>
-          <w:t>2</w:t>
+          <w:t>3</w:t>
         </w:r>
         <w:r>
           <w:rPr>
@@ -527,7 +527,7 @@
           <w:lang w:val="en-PR" w:eastAsia="en-PR"/>
         </w:rPr>
       </w:pPr>
-      <w:hyperlink w:anchor="_Toc58909806" w:history="1">
+      <w:hyperlink w:anchor="_Toc60047025" w:history="1">
         <w:r>
           <w:rPr>
             <w:rStyle w:val="Hyperlink"/>
@@ -575,7 +575,7 @@
             <w:noProof/>
             <w:webHidden/>
           </w:rPr>
-          <w:instrText xml:space="preserve"> PAGEREF _Toc58909806 \h </w:instrText>
+          <w:instrText xml:space="preserve"> PAGEREF _Toc60047025 \h </w:instrText>
         </w:r>
         <w:r>
           <w:rPr>
@@ -595,7 +595,7 @@
             <w:noProof/>
             <w:webHidden/>
           </w:rPr>
-          <w:t>2</w:t>
+          <w:t>3</w:t>
         </w:r>
         <w:r>
           <w:rPr>
@@ -622,7 +622,7 @@
           <w:lang w:val="en-PR" w:eastAsia="en-PR"/>
         </w:rPr>
       </w:pPr>
-      <w:hyperlink w:anchor="_Toc58909807" w:history="1">
+      <w:hyperlink w:anchor="_Toc60047026" w:history="1">
         <w:r>
           <w:rPr>
             <w:rStyle w:val="Hyperlink"/>
@@ -670,7 +670,7 @@
             <w:noProof/>
             <w:webHidden/>
           </w:rPr>
-          <w:instrText xml:space="preserve"> PAGEREF _Toc58909807 \h </w:instrText>
+          <w:instrText xml:space="preserve"> PAGEREF _Toc60047026 \h </w:instrText>
         </w:r>
         <w:r>
           <w:rPr>
@@ -690,7 +690,7 @@
             <w:noProof/>
             <w:webHidden/>
           </w:rPr>
-          <w:t>2</w:t>
+          <w:t>3</w:t>
         </w:r>
         <w:r>
           <w:rPr>
@@ -720,7 +720,7 @@
           <w:lang w:val="en-PR" w:eastAsia="en-PR"/>
         </w:rPr>
       </w:pPr>
-      <w:hyperlink w:anchor="_Toc58909808" w:history="1">
+      <w:hyperlink w:anchor="_Toc60047027" w:history="1">
         <w:r>
           <w:rPr>
             <w:rStyle w:val="Hyperlink"/>
@@ -748,7 +748,7 @@
             <w:noProof/>
             <w:webHidden/>
           </w:rPr>
-          <w:instrText xml:space="preserve"> PAGEREF _Toc58909808 \h </w:instrText>
+          <w:instrText xml:space="preserve"> PAGEREF _Toc60047027 \h </w:instrText>
         </w:r>
         <w:r>
           <w:rPr>
@@ -795,7 +795,7 @@
           <w:lang w:val="en-PR" w:eastAsia="en-PR"/>
         </w:rPr>
       </w:pPr>
-      <w:hyperlink w:anchor="_Toc58909809" w:history="1">
+      <w:hyperlink w:anchor="_Toc60047028" w:history="1">
         <w:r>
           <w:rPr>
             <w:rStyle w:val="Hyperlink"/>
@@ -843,7 +843,7 @@
             <w:noProof/>
             <w:webHidden/>
           </w:rPr>
-          <w:instrText xml:space="preserve"> PAGEREF _Toc58909809 \h </w:instrText>
+          <w:instrText xml:space="preserve"> PAGEREF _Toc60047028 \h </w:instrText>
         </w:r>
         <w:r>
           <w:rPr>
@@ -890,7 +890,7 @@
           <w:lang w:val="en-PR" w:eastAsia="en-PR"/>
         </w:rPr>
       </w:pPr>
-      <w:hyperlink w:anchor="_Toc58909810" w:history="1">
+      <w:hyperlink w:anchor="_Toc60047029" w:history="1">
         <w:r>
           <w:rPr>
             <w:rStyle w:val="Hyperlink"/>
@@ -938,7 +938,7 @@
             <w:noProof/>
             <w:webHidden/>
           </w:rPr>
-          <w:instrText xml:space="preserve"> PAGEREF _Toc58909810 \h </w:instrText>
+          <w:instrText xml:space="preserve"> PAGEREF _Toc60047029 \h </w:instrText>
         </w:r>
         <w:r>
           <w:rPr>
@@ -985,7 +985,7 @@
           <w:lang w:val="en-PR" w:eastAsia="en-PR"/>
         </w:rPr>
       </w:pPr>
-      <w:hyperlink w:anchor="_Toc58909811" w:history="1">
+      <w:hyperlink w:anchor="_Toc60047030" w:history="1">
         <w:r>
           <w:rPr>
             <w:rStyle w:val="Hyperlink"/>
@@ -1033,7 +1033,7 @@
             <w:noProof/>
             <w:webHidden/>
           </w:rPr>
-          <w:instrText xml:space="preserve"> PAGEREF _Toc58909811 \h </w:instrText>
+          <w:instrText xml:space="preserve"> PAGEREF _Toc60047030 \h </w:instrText>
         </w:r>
         <w:r>
           <w:rPr>
@@ -1080,7 +1080,7 @@
           <w:lang w:val="en-PR" w:eastAsia="en-PR"/>
         </w:rPr>
       </w:pPr>
-      <w:hyperlink w:anchor="_Toc58909812" w:history="1">
+      <w:hyperlink w:anchor="_Toc60047031" w:history="1">
         <w:r>
           <w:rPr>
             <w:rStyle w:val="Hyperlink"/>
@@ -1128,7 +1128,7 @@
             <w:noProof/>
             <w:webHidden/>
           </w:rPr>
-          <w:instrText xml:space="preserve"> PAGEREF _Toc58909812 \h </w:instrText>
+          <w:instrText xml:space="preserve"> PAGEREF _Toc60047031 \h </w:instrText>
         </w:r>
         <w:r>
           <w:rPr>
@@ -1178,7 +1178,7 @@
           <w:lang w:val="en-PR" w:eastAsia="en-PR"/>
         </w:rPr>
       </w:pPr>
-      <w:hyperlink w:anchor="_Toc58909813" w:history="1">
+      <w:hyperlink w:anchor="_Toc60047032" w:history="1">
         <w:r>
           <w:rPr>
             <w:rStyle w:val="Hyperlink"/>
@@ -1206,7 +1206,7 @@
             <w:noProof/>
             <w:webHidden/>
           </w:rPr>
-          <w:instrText xml:space="preserve"> PAGEREF _Toc58909813 \h </w:instrText>
+          <w:instrText xml:space="preserve"> PAGEREF _Toc60047032 \h </w:instrText>
         </w:r>
         <w:r>
           <w:rPr>
@@ -1253,7 +1253,7 @@
           <w:lang w:val="en-PR" w:eastAsia="en-PR"/>
         </w:rPr>
       </w:pPr>
-      <w:hyperlink w:anchor="_Toc58909814" w:history="1">
+      <w:hyperlink w:anchor="_Toc60047033" w:history="1">
         <w:r>
           <w:rPr>
             <w:rStyle w:val="Hyperlink"/>
@@ -1301,7 +1301,7 @@
             <w:noProof/>
             <w:webHidden/>
           </w:rPr>
-          <w:instrText xml:space="preserve"> PAGEREF _Toc58909814 \h </w:instrText>
+          <w:instrText xml:space="preserve"> PAGEREF _Toc60047033 \h </w:instrText>
         </w:r>
         <w:r>
           <w:rPr>
@@ -1348,7 +1348,7 @@
           <w:lang w:val="en-PR" w:eastAsia="en-PR"/>
         </w:rPr>
       </w:pPr>
-      <w:hyperlink w:anchor="_Toc58909815" w:history="1">
+      <w:hyperlink w:anchor="_Toc60047034" w:history="1">
         <w:r>
           <w:rPr>
             <w:rStyle w:val="Hyperlink"/>
@@ -1396,7 +1396,7 @@
             <w:noProof/>
             <w:webHidden/>
           </w:rPr>
-          <w:instrText xml:space="preserve"> PAGEREF _Toc58909815 \h </w:instrText>
+          <w:instrText xml:space="preserve"> PAGEREF _Toc60047034 \h </w:instrText>
         </w:r>
         <w:r>
           <w:rPr>
@@ -1443,7 +1443,7 @@
           <w:lang w:val="en-PR" w:eastAsia="en-PR"/>
         </w:rPr>
       </w:pPr>
-      <w:hyperlink w:anchor="_Toc58909816" w:history="1">
+      <w:hyperlink w:anchor="_Toc60047035" w:history="1">
         <w:r>
           <w:rPr>
             <w:rStyle w:val="Hyperlink"/>
@@ -1491,7 +1491,7 @@
             <w:noProof/>
             <w:webHidden/>
           </w:rPr>
-          <w:instrText xml:space="preserve"> PAGEREF _Toc58909816 \h </w:instrText>
+          <w:instrText xml:space="preserve"> PAGEREF _Toc60047035 \h </w:instrText>
         </w:r>
         <w:r>
           <w:rPr>
@@ -1538,7 +1538,7 @@
           <w:lang w:val="en-PR" w:eastAsia="en-PR"/>
         </w:rPr>
       </w:pPr>
-      <w:hyperlink w:anchor="_Toc58909817" w:history="1">
+      <w:hyperlink w:anchor="_Toc60047036" w:history="1">
         <w:r>
           <w:rPr>
             <w:rStyle w:val="Hyperlink"/>
@@ -1586,7 +1586,7 @@
             <w:noProof/>
             <w:webHidden/>
           </w:rPr>
-          <w:instrText xml:space="preserve"> PAGEREF _Toc58909817 \h </w:instrText>
+          <w:instrText xml:space="preserve"> PAGEREF _Toc60047036 \h </w:instrText>
         </w:r>
         <w:r>
           <w:rPr>
@@ -1633,7 +1633,7 @@
           <w:lang w:val="en-PR" w:eastAsia="en-PR"/>
         </w:rPr>
       </w:pPr>
-      <w:hyperlink w:anchor="_Toc58909818" w:history="1">
+      <w:hyperlink w:anchor="_Toc60047037" w:history="1">
         <w:r>
           <w:rPr>
             <w:rStyle w:val="Hyperlink"/>
@@ -1681,7 +1681,7 @@
             <w:noProof/>
             <w:webHidden/>
           </w:rPr>
-          <w:instrText xml:space="preserve"> PAGEREF _Toc58909818 \h </w:instrText>
+          <w:instrText xml:space="preserve"> PAGEREF _Toc60047037 \h </w:instrText>
         </w:r>
         <w:r>
           <w:rPr>
@@ -1728,7 +1728,7 @@
           <w:lang w:val="en-PR" w:eastAsia="en-PR"/>
         </w:rPr>
       </w:pPr>
-      <w:hyperlink w:anchor="_Toc58909819" w:history="1">
+      <w:hyperlink w:anchor="_Toc60047038" w:history="1">
         <w:r>
           <w:rPr>
             <w:rStyle w:val="Hyperlink"/>
@@ -1776,7 +1776,7 @@
             <w:noProof/>
             <w:webHidden/>
           </w:rPr>
-          <w:instrText xml:space="preserve"> PAGEREF _Toc58909819 \h </w:instrText>
+          <w:instrText xml:space="preserve"> PAGEREF _Toc60047038 \h </w:instrText>
         </w:r>
         <w:r>
           <w:rPr>
@@ -1823,7 +1823,7 @@
           <w:lang w:val="en-PR" w:eastAsia="en-PR"/>
         </w:rPr>
       </w:pPr>
-      <w:hyperlink w:anchor="_Toc58909820" w:history="1">
+      <w:hyperlink w:anchor="_Toc60047039" w:history="1">
         <w:r>
           <w:rPr>
             <w:rStyle w:val="Hyperlink"/>
@@ -1871,7 +1871,7 @@
             <w:noProof/>
             <w:webHidden/>
           </w:rPr>
-          <w:instrText xml:space="preserve"> PAGEREF _Toc58909820 \h </w:instrText>
+          <w:instrText xml:space="preserve"> PAGEREF _Toc60047039 \h </w:instrText>
         </w:r>
         <w:r>
           <w:rPr>
@@ -1918,7 +1918,7 @@
           <w:lang w:val="en-PR" w:eastAsia="en-PR"/>
         </w:rPr>
       </w:pPr>
-      <w:hyperlink w:anchor="_Toc58909821" w:history="1">
+      <w:hyperlink w:anchor="_Toc60047040" w:history="1">
         <w:r>
           <w:rPr>
             <w:rStyle w:val="Hyperlink"/>
@@ -1966,7 +1966,7 @@
             <w:noProof/>
             <w:webHidden/>
           </w:rPr>
-          <w:instrText xml:space="preserve"> PAGEREF _Toc58909821 \h </w:instrText>
+          <w:instrText xml:space="preserve"> PAGEREF _Toc60047040 \h </w:instrText>
         </w:r>
         <w:r>
           <w:rPr>
@@ -2016,7 +2016,7 @@
           <w:lang w:val="en-PR" w:eastAsia="en-PR"/>
         </w:rPr>
       </w:pPr>
-      <w:hyperlink w:anchor="_Toc58909822" w:history="1">
+      <w:hyperlink w:anchor="_Toc60047041" w:history="1">
         <w:r>
           <w:rPr>
             <w:rStyle w:val="Hyperlink"/>
@@ -2044,7 +2044,7 @@
             <w:noProof/>
             <w:webHidden/>
           </w:rPr>
-          <w:instrText xml:space="preserve"> PAGEREF _Toc58909822 \h </w:instrText>
+          <w:instrText xml:space="preserve"> PAGEREF _Toc60047041 \h </w:instrText>
         </w:r>
         <w:r>
           <w:rPr>
@@ -2091,7 +2091,7 @@
           <w:lang w:val="en-PR" w:eastAsia="en-PR"/>
         </w:rPr>
       </w:pPr>
-      <w:hyperlink w:anchor="_Toc58909823" w:history="1">
+      <w:hyperlink w:anchor="_Toc60047042" w:history="1">
         <w:r>
           <w:rPr>
             <w:rStyle w:val="Hyperlink"/>
@@ -2139,7 +2139,7 @@
             <w:noProof/>
             <w:webHidden/>
           </w:rPr>
-          <w:instrText xml:space="preserve"> PAGEREF _Toc58909823 \h </w:instrText>
+          <w:instrText xml:space="preserve"> PAGEREF _Toc60047042 \h </w:instrText>
         </w:r>
         <w:r>
           <w:rPr>
@@ -2186,7 +2186,7 @@
           <w:lang w:val="en-PR" w:eastAsia="en-PR"/>
         </w:rPr>
       </w:pPr>
-      <w:hyperlink w:anchor="_Toc58909824" w:history="1">
+      <w:hyperlink w:anchor="_Toc60047043" w:history="1">
         <w:r>
           <w:rPr>
             <w:rStyle w:val="Hyperlink"/>
@@ -2234,7 +2234,7 @@
             <w:noProof/>
             <w:webHidden/>
           </w:rPr>
-          <w:instrText xml:space="preserve"> PAGEREF _Toc58909824 \h </w:instrText>
+          <w:instrText xml:space="preserve"> PAGEREF _Toc60047043 \h </w:instrText>
         </w:r>
         <w:r>
           <w:rPr>
@@ -2281,7 +2281,7 @@
           <w:lang w:val="en-PR" w:eastAsia="en-PR"/>
         </w:rPr>
       </w:pPr>
-      <w:hyperlink w:anchor="_Toc58909825" w:history="1">
+      <w:hyperlink w:anchor="_Toc60047044" w:history="1">
         <w:r>
           <w:rPr>
             <w:rStyle w:val="Hyperlink"/>
@@ -2329,7 +2329,7 @@
             <w:noProof/>
             <w:webHidden/>
           </w:rPr>
-          <w:instrText xml:space="preserve"> PAGEREF _Toc58909825 \h </w:instrText>
+          <w:instrText xml:space="preserve"> PAGEREF _Toc60047044 \h </w:instrText>
         </w:r>
         <w:r>
           <w:rPr>
@@ -2376,7 +2376,7 @@
           <w:lang w:val="en-PR" w:eastAsia="en-PR"/>
         </w:rPr>
       </w:pPr>
-      <w:hyperlink w:anchor="_Toc58909826" w:history="1">
+      <w:hyperlink w:anchor="_Toc60047045" w:history="1">
         <w:r>
           <w:rPr>
             <w:rStyle w:val="Hyperlink"/>
@@ -2424,7 +2424,7 @@
             <w:noProof/>
             <w:webHidden/>
           </w:rPr>
-          <w:instrText xml:space="preserve"> PAGEREF _Toc58909826 \h </w:instrText>
+          <w:instrText xml:space="preserve"> PAGEREF _Toc60047045 \h </w:instrText>
         </w:r>
         <w:r>
           <w:rPr>
@@ -2471,7 +2471,7 @@
           <w:lang w:val="en-PR" w:eastAsia="en-PR"/>
         </w:rPr>
       </w:pPr>
-      <w:hyperlink w:anchor="_Toc58909827" w:history="1">
+      <w:hyperlink w:anchor="_Toc60047046" w:history="1">
         <w:r>
           <w:rPr>
             <w:rStyle w:val="Hyperlink"/>
@@ -2519,7 +2519,7 @@
             <w:noProof/>
             <w:webHidden/>
           </w:rPr>
-          <w:instrText xml:space="preserve"> PAGEREF _Toc58909827 \h </w:instrText>
+          <w:instrText xml:space="preserve"> PAGEREF _Toc60047046 \h </w:instrText>
         </w:r>
         <w:r>
           <w:rPr>
@@ -2566,7 +2566,7 @@
           <w:lang w:val="en-PR" w:eastAsia="en-PR"/>
         </w:rPr>
       </w:pPr>
-      <w:hyperlink w:anchor="_Toc58909828" w:history="1">
+      <w:hyperlink w:anchor="_Toc60047047" w:history="1">
         <w:r>
           <w:rPr>
             <w:rStyle w:val="Hyperlink"/>
@@ -2614,7 +2614,7 @@
             <w:noProof/>
             <w:webHidden/>
           </w:rPr>
-          <w:instrText xml:space="preserve"> PAGEREF _Toc58909828 \h </w:instrText>
+          <w:instrText xml:space="preserve"> PAGEREF _Toc60047047 \h </w:instrText>
         </w:r>
         <w:r>
           <w:rPr>
@@ -2661,7 +2661,7 @@
           <w:lang w:val="en-PR" w:eastAsia="en-PR"/>
         </w:rPr>
       </w:pPr>
-      <w:hyperlink w:anchor="_Toc58909829" w:history="1">
+      <w:hyperlink w:anchor="_Toc60047048" w:history="1">
         <w:r>
           <w:rPr>
             <w:rStyle w:val="Hyperlink"/>
@@ -2709,7 +2709,7 @@
             <w:noProof/>
             <w:webHidden/>
           </w:rPr>
-          <w:instrText xml:space="preserve"> PAGEREF _Toc58909829 \h </w:instrText>
+          <w:instrText xml:space="preserve"> PAGEREF _Toc60047048 \h </w:instrText>
         </w:r>
         <w:r>
           <w:rPr>
@@ -2759,7 +2759,7 @@
           <w:lang w:val="en-PR" w:eastAsia="en-PR"/>
         </w:rPr>
       </w:pPr>
-      <w:hyperlink w:anchor="_Toc58909830" w:history="1">
+      <w:hyperlink w:anchor="_Toc60047049" w:history="1">
         <w:r>
           <w:rPr>
             <w:rStyle w:val="Hyperlink"/>
@@ -2787,7 +2787,7 @@
             <w:noProof/>
             <w:webHidden/>
           </w:rPr>
-          <w:instrText xml:space="preserve"> PAGEREF _Toc58909830 \h </w:instrText>
+          <w:instrText xml:space="preserve"> PAGEREF _Toc60047049 \h </w:instrText>
         </w:r>
         <w:r>
           <w:rPr>
@@ -2834,7 +2834,7 @@
           <w:lang w:val="en-PR" w:eastAsia="en-PR"/>
         </w:rPr>
       </w:pPr>
-      <w:hyperlink w:anchor="_Toc58909831" w:history="1">
+      <w:hyperlink w:anchor="_Toc60047050" w:history="1">
         <w:r>
           <w:rPr>
             <w:rStyle w:val="Hyperlink"/>
@@ -2882,7 +2882,7 @@
             <w:noProof/>
             <w:webHidden/>
           </w:rPr>
-          <w:instrText xml:space="preserve"> PAGEREF _Toc58909831 \h </w:instrText>
+          <w:instrText xml:space="preserve"> PAGEREF _Toc60047050 \h </w:instrText>
         </w:r>
         <w:r>
           <w:rPr>
@@ -2929,15 +2929,14 @@
           <w:lang w:val="en-PR" w:eastAsia="en-PR"/>
         </w:rPr>
       </w:pPr>
-      <w:hyperlink w:anchor="_Toc58909832" w:history="1">
+      <w:hyperlink w:anchor="_Toc60047051" w:history="1">
         <w:r>
           <w:rPr>
             <w:rStyle w:val="Hyperlink"/>
-            <w:rFonts w:ascii="Wingdings" w:hAnsi="Wingdings"/>
             <w:noProof/>
             <w:lang w:val="en-US"/>
           </w:rPr>
-          <w:t></w:t>
+          <w:t>1)</w:t>
         </w:r>
         <w:r>
           <w:rPr>
@@ -2977,7 +2976,7 @@
             <w:noProof/>
             <w:webHidden/>
           </w:rPr>
-          <w:instrText xml:space="preserve"> PAGEREF _Toc58909832 \h </w:instrText>
+          <w:instrText xml:space="preserve"> PAGEREF _Toc60047051 \h </w:instrText>
         </w:r>
         <w:r>
           <w:rPr>
@@ -3024,7 +3023,7 @@
           <w:lang w:val="en-PR" w:eastAsia="en-PR"/>
         </w:rPr>
       </w:pPr>
-      <w:hyperlink w:anchor="_Toc58909833" w:history="1">
+      <w:hyperlink w:anchor="_Toc60047052" w:history="1">
         <w:r>
           <w:rPr>
             <w:rStyle w:val="Hyperlink"/>
@@ -3072,7 +3071,7 @@
             <w:noProof/>
             <w:webHidden/>
           </w:rPr>
-          <w:instrText xml:space="preserve"> PAGEREF _Toc58909833 \h </w:instrText>
+          <w:instrText xml:space="preserve"> PAGEREF _Toc60047052 \h </w:instrText>
         </w:r>
         <w:r>
           <w:rPr>
@@ -3119,7 +3118,7 @@
           <w:lang w:val="en-PR" w:eastAsia="en-PR"/>
         </w:rPr>
       </w:pPr>
-      <w:hyperlink w:anchor="_Toc58909834" w:history="1">
+      <w:hyperlink w:anchor="_Toc60047053" w:history="1">
         <w:r>
           <w:rPr>
             <w:rStyle w:val="Hyperlink"/>
@@ -3167,7 +3166,7 @@
             <w:noProof/>
             <w:webHidden/>
           </w:rPr>
-          <w:instrText xml:space="preserve"> PAGEREF _Toc58909834 \h </w:instrText>
+          <w:instrText xml:space="preserve"> PAGEREF _Toc60047053 \h </w:instrText>
         </w:r>
         <w:r>
           <w:rPr>
@@ -3217,14 +3216,14 @@
           <w:lang w:val="en-PR" w:eastAsia="en-PR"/>
         </w:rPr>
       </w:pPr>
-      <w:hyperlink w:anchor="_Toc58909835" w:history="1">
+      <w:hyperlink w:anchor="_Toc60047054" w:history="1">
         <w:r>
           <w:rPr>
             <w:rStyle w:val="Hyperlink"/>
             <w:noProof/>
             <w:lang w:val="en-US"/>
           </w:rPr>
-          <w:t>Summary of Data Structures</w:t>
+          <w:t>Lecture 7 – Linked Lists</w:t>
         </w:r>
         <w:r>
           <w:rPr>
@@ -3245,7 +3244,7 @@
             <w:noProof/>
             <w:webHidden/>
           </w:rPr>
-          <w:instrText xml:space="preserve"> PAGEREF _Toc58909835 \h </w:instrText>
+          <w:instrText xml:space="preserve"> PAGEREF _Toc60047054 \h </w:instrText>
         </w:r>
         <w:r>
           <w:rPr>
@@ -3292,14 +3291,15 @@
           <w:lang w:val="en-PR" w:eastAsia="en-PR"/>
         </w:rPr>
       </w:pPr>
-      <w:hyperlink w:anchor="_Toc58909836" w:history="1">
+      <w:hyperlink w:anchor="_Toc60047055" w:history="1">
         <w:r>
           <w:rPr>
             <w:rStyle w:val="Hyperlink"/>
+            <w:rFonts w:ascii="Wingdings" w:hAnsi="Wingdings"/>
             <w:noProof/>
             <w:lang w:val="en-US"/>
           </w:rPr>
-          <w:t>1)</w:t>
+          <w:t></w:t>
         </w:r>
         <w:r>
           <w:rPr>
@@ -3318,7 +3318,7 @@
             <w:noProof/>
             <w:lang w:val="en-US"/>
           </w:rPr>
-          <w:t>Bag / Multi-Set</w:t>
+          <w:t>Part I) Introduction to the Linked List Data Structure</w:t>
         </w:r>
         <w:r>
           <w:rPr>
@@ -3339,7 +3339,7 @@
             <w:noProof/>
             <w:webHidden/>
           </w:rPr>
-          <w:instrText xml:space="preserve"> PAGEREF _Toc58909836 \h </w:instrText>
+          <w:instrText xml:space="preserve"> PAGEREF _Toc60047055 \h </w:instrText>
         </w:r>
         <w:r>
           <w:rPr>
@@ -3386,14 +3386,15 @@
           <w:lang w:val="en-PR" w:eastAsia="en-PR"/>
         </w:rPr>
       </w:pPr>
-      <w:hyperlink w:anchor="_Toc58909837" w:history="1">
+      <w:hyperlink w:anchor="_Toc60047056" w:history="1">
         <w:r>
           <w:rPr>
             <w:rStyle w:val="Hyperlink"/>
+            <w:rFonts w:ascii="Wingdings" w:hAnsi="Wingdings"/>
             <w:noProof/>
             <w:lang w:val="en-US"/>
           </w:rPr>
-          <w:t>2)</w:t>
+          <w:t></w:t>
         </w:r>
         <w:r>
           <w:rPr>
@@ -3412,6 +3413,383 @@
             <w:noProof/>
             <w:lang w:val="en-US"/>
           </w:rPr>
+          <w:t>Part II) Design and implementation of Linked List Data Structure</w:t>
+        </w:r>
+        <w:r>
+          <w:rPr>
+            <w:noProof/>
+            <w:webHidden/>
+          </w:rPr>
+          <w:tab/>
+        </w:r>
+        <w:r>
+          <w:rPr>
+            <w:noProof/>
+            <w:webHidden/>
+          </w:rPr>
+          <w:fldChar w:fldCharType="begin"/>
+        </w:r>
+        <w:r>
+          <w:rPr>
+            <w:noProof/>
+            <w:webHidden/>
+          </w:rPr>
+          <w:instrText xml:space="preserve"> PAGEREF _Toc60047056 \h </w:instrText>
+        </w:r>
+        <w:r>
+          <w:rPr>
+            <w:noProof/>
+            <w:webHidden/>
+          </w:rPr>
+        </w:r>
+        <w:r>
+          <w:rPr>
+            <w:noProof/>
+            <w:webHidden/>
+          </w:rPr>
+          <w:fldChar w:fldCharType="separate"/>
+        </w:r>
+        <w:r>
+          <w:rPr>
+            <w:noProof/>
+            <w:webHidden/>
+          </w:rPr>
+          <w:t>13</w:t>
+        </w:r>
+        <w:r>
+          <w:rPr>
+            <w:noProof/>
+            <w:webHidden/>
+          </w:rPr>
+          <w:fldChar w:fldCharType="end"/>
+        </w:r>
+      </w:hyperlink>
+    </w:p>
+    <w:p>
+      <w:pPr>
+        <w:pStyle w:val="TOC2"/>
+        <w:tabs>
+          <w:tab w:val="left" w:pos="660"/>
+          <w:tab w:val="right" w:leader="underscore" w:pos="9016"/>
+        </w:tabs>
+        <w:rPr>
+          <w:rFonts w:eastAsiaTheme="minorEastAsia" w:cstheme="minorBidi"/>
+          <w:b w:val="0"/>
+          <w:bCs w:val="0"/>
+          <w:noProof/>
+          <w:color w:val="auto"/>
+          <w:lang w:val="en-PR" w:eastAsia="en-PR"/>
+        </w:rPr>
+      </w:pPr>
+      <w:hyperlink w:anchor="_Toc60047057" w:history="1">
+        <w:r>
+          <w:rPr>
+            <w:rStyle w:val="Hyperlink"/>
+            <w:rFonts w:ascii="Wingdings" w:hAnsi="Wingdings"/>
+            <w:noProof/>
+            <w:lang w:val="en-US"/>
+          </w:rPr>
+          <w:t></w:t>
+        </w:r>
+        <w:r>
+          <w:rPr>
+            <w:rFonts w:eastAsiaTheme="minorEastAsia" w:cstheme="minorBidi"/>
+            <w:b w:val="0"/>
+            <w:bCs w:val="0"/>
+            <w:noProof/>
+            <w:color w:val="auto"/>
+            <w:lang w:val="en-PR" w:eastAsia="en-PR"/>
+          </w:rPr>
+          <w:tab/>
+        </w:r>
+        <w:r>
+          <w:rPr>
+            <w:rStyle w:val="Hyperlink"/>
+            <w:noProof/>
+            <w:lang w:val="en-US"/>
+          </w:rPr>
+          <w:t>Part III) Iterati</w:t>
+        </w:r>
+        <w:r>
+          <w:rPr>
+            <w:rStyle w:val="Hyperlink"/>
+            <w:noProof/>
+            <w:lang w:val="en-US"/>
+          </w:rPr>
+          <w:t>n</w:t>
+        </w:r>
+        <w:r>
+          <w:rPr>
+            <w:rStyle w:val="Hyperlink"/>
+            <w:noProof/>
+            <w:lang w:val="en-US"/>
+          </w:rPr>
+          <w:t>g over a Linked List</w:t>
+        </w:r>
+        <w:r>
+          <w:rPr>
+            <w:noProof/>
+            <w:webHidden/>
+          </w:rPr>
+          <w:tab/>
+        </w:r>
+        <w:r>
+          <w:rPr>
+            <w:noProof/>
+            <w:webHidden/>
+          </w:rPr>
+          <w:fldChar w:fldCharType="begin"/>
+        </w:r>
+        <w:r>
+          <w:rPr>
+            <w:noProof/>
+            <w:webHidden/>
+          </w:rPr>
+          <w:instrText xml:space="preserve"> PAGEREF _Toc60047057 \h </w:instrText>
+        </w:r>
+        <w:r>
+          <w:rPr>
+            <w:noProof/>
+            <w:webHidden/>
+          </w:rPr>
+        </w:r>
+        <w:r>
+          <w:rPr>
+            <w:noProof/>
+            <w:webHidden/>
+          </w:rPr>
+          <w:fldChar w:fldCharType="separate"/>
+        </w:r>
+        <w:r>
+          <w:rPr>
+            <w:noProof/>
+            <w:webHidden/>
+          </w:rPr>
+          <w:t>14</w:t>
+        </w:r>
+        <w:r>
+          <w:rPr>
+            <w:noProof/>
+            <w:webHidden/>
+          </w:rPr>
+          <w:fldChar w:fldCharType="end"/>
+        </w:r>
+      </w:hyperlink>
+    </w:p>
+    <w:p>
+      <w:pPr>
+        <w:pStyle w:val="TOC1"/>
+        <w:tabs>
+          <w:tab w:val="right" w:leader="underscore" w:pos="9016"/>
+        </w:tabs>
+        <w:rPr>
+          <w:rFonts w:eastAsiaTheme="minorEastAsia" w:cstheme="minorBidi"/>
+          <w:b w:val="0"/>
+          <w:bCs w:val="0"/>
+          <w:i w:val="0"/>
+          <w:iCs w:val="0"/>
+          <w:noProof/>
+          <w:color w:val="auto"/>
+          <w:sz w:val="22"/>
+          <w:szCs w:val="22"/>
+          <w:lang w:val="en-PR" w:eastAsia="en-PR"/>
+        </w:rPr>
+      </w:pPr>
+      <w:hyperlink w:anchor="_Toc60047058" w:history="1">
+        <w:r>
+          <w:rPr>
+            <w:rStyle w:val="Hyperlink"/>
+            <w:noProof/>
+            <w:lang w:val="en-US"/>
+          </w:rPr>
+          <w:t>Summary of Data Structures</w:t>
+        </w:r>
+        <w:r>
+          <w:rPr>
+            <w:noProof/>
+            <w:webHidden/>
+          </w:rPr>
+          <w:tab/>
+        </w:r>
+        <w:r>
+          <w:rPr>
+            <w:noProof/>
+            <w:webHidden/>
+          </w:rPr>
+          <w:fldChar w:fldCharType="begin"/>
+        </w:r>
+        <w:r>
+          <w:rPr>
+            <w:noProof/>
+            <w:webHidden/>
+          </w:rPr>
+          <w:instrText xml:space="preserve"> PAGEREF _Toc60047058 \h </w:instrText>
+        </w:r>
+        <w:r>
+          <w:rPr>
+            <w:noProof/>
+            <w:webHidden/>
+          </w:rPr>
+        </w:r>
+        <w:r>
+          <w:rPr>
+            <w:noProof/>
+            <w:webHidden/>
+          </w:rPr>
+          <w:fldChar w:fldCharType="separate"/>
+        </w:r>
+        <w:r>
+          <w:rPr>
+            <w:noProof/>
+            <w:webHidden/>
+          </w:rPr>
+          <w:t>15</w:t>
+        </w:r>
+        <w:r>
+          <w:rPr>
+            <w:noProof/>
+            <w:webHidden/>
+          </w:rPr>
+          <w:fldChar w:fldCharType="end"/>
+        </w:r>
+      </w:hyperlink>
+    </w:p>
+    <w:p>
+      <w:pPr>
+        <w:pStyle w:val="TOC2"/>
+        <w:tabs>
+          <w:tab w:val="left" w:pos="660"/>
+          <w:tab w:val="right" w:leader="underscore" w:pos="9016"/>
+        </w:tabs>
+        <w:rPr>
+          <w:rFonts w:eastAsiaTheme="minorEastAsia" w:cstheme="minorBidi"/>
+          <w:b w:val="0"/>
+          <w:bCs w:val="0"/>
+          <w:noProof/>
+          <w:color w:val="auto"/>
+          <w:lang w:val="en-PR" w:eastAsia="en-PR"/>
+        </w:rPr>
+      </w:pPr>
+      <w:hyperlink w:anchor="_Toc60047059" w:history="1">
+        <w:r>
+          <w:rPr>
+            <w:rStyle w:val="Hyperlink"/>
+            <w:noProof/>
+            <w:lang w:val="en-US"/>
+          </w:rPr>
+          <w:t>1)</w:t>
+        </w:r>
+        <w:r>
+          <w:rPr>
+            <w:rFonts w:eastAsiaTheme="minorEastAsia" w:cstheme="minorBidi"/>
+            <w:b w:val="0"/>
+            <w:bCs w:val="0"/>
+            <w:noProof/>
+            <w:color w:val="auto"/>
+            <w:lang w:val="en-PR" w:eastAsia="en-PR"/>
+          </w:rPr>
+          <w:tab/>
+        </w:r>
+        <w:r>
+          <w:rPr>
+            <w:rStyle w:val="Hyperlink"/>
+            <w:noProof/>
+            <w:lang w:val="en-US"/>
+          </w:rPr>
+          <w:t>Bag / Multi-Set</w:t>
+        </w:r>
+        <w:r>
+          <w:rPr>
+            <w:noProof/>
+            <w:webHidden/>
+          </w:rPr>
+          <w:tab/>
+        </w:r>
+        <w:r>
+          <w:rPr>
+            <w:noProof/>
+            <w:webHidden/>
+          </w:rPr>
+          <w:fldChar w:fldCharType="begin"/>
+        </w:r>
+        <w:r>
+          <w:rPr>
+            <w:noProof/>
+            <w:webHidden/>
+          </w:rPr>
+          <w:instrText xml:space="preserve"> PAGEREF _Toc60047059 \h </w:instrText>
+        </w:r>
+        <w:r>
+          <w:rPr>
+            <w:noProof/>
+            <w:webHidden/>
+          </w:rPr>
+        </w:r>
+        <w:r>
+          <w:rPr>
+            <w:noProof/>
+            <w:webHidden/>
+          </w:rPr>
+          <w:fldChar w:fldCharType="separate"/>
+        </w:r>
+        <w:r>
+          <w:rPr>
+            <w:noProof/>
+            <w:webHidden/>
+          </w:rPr>
+          <w:t>15</w:t>
+        </w:r>
+        <w:r>
+          <w:rPr>
+            <w:noProof/>
+            <w:webHidden/>
+          </w:rPr>
+          <w:fldChar w:fldCharType="end"/>
+        </w:r>
+      </w:hyperlink>
+    </w:p>
+    <w:p>
+      <w:pPr>
+        <w:pStyle w:val="TOC2"/>
+        <w:tabs>
+          <w:tab w:val="left" w:pos="660"/>
+          <w:tab w:val="right" w:leader="underscore" w:pos="9016"/>
+        </w:tabs>
+        <w:rPr>
+          <w:rFonts w:eastAsiaTheme="minorEastAsia" w:cstheme="minorBidi"/>
+          <w:b w:val="0"/>
+          <w:bCs w:val="0"/>
+          <w:noProof/>
+          <w:color w:val="auto"/>
+          <w:lang w:val="en-PR" w:eastAsia="en-PR"/>
+        </w:rPr>
+      </w:pPr>
+      <w:hyperlink w:anchor="_Toc60047060" w:history="1">
+        <w:r>
+          <w:rPr>
+            <w:rStyle w:val="Hyperlink"/>
+            <w:noProof/>
+            <w:lang w:val="en-US"/>
+          </w:rPr>
+          <w:t>2)</w:t>
+        </w:r>
+        <w:r>
+          <w:rPr>
+            <w:rFonts w:eastAsiaTheme="minorEastAsia" w:cstheme="minorBidi"/>
+            <w:b w:val="0"/>
+            <w:bCs w:val="0"/>
+            <w:noProof/>
+            <w:color w:val="auto"/>
+            <w:lang w:val="en-PR" w:eastAsia="en-PR"/>
+          </w:rPr>
+          <w:tab/>
+        </w:r>
+        <w:r>
+          <w:rPr>
+            <w:rStyle w:val="Hyperlink"/>
+            <w:noProof/>
+            <w:lang w:val="en-US"/>
+          </w:rPr>
           <w:t>Set</w:t>
         </w:r>
         <w:r>
@@ -3433,7 +3811,7 @@
             <w:noProof/>
             <w:webHidden/>
           </w:rPr>
-          <w:instrText xml:space="preserve"> PAGEREF _Toc58909837 \h </w:instrText>
+          <w:instrText xml:space="preserve"> PAGEREF _Toc60047060 \h </w:instrText>
         </w:r>
         <w:r>
           <w:rPr>
@@ -3453,7 +3831,7 @@
             <w:noProof/>
             <w:webHidden/>
           </w:rPr>
-          <w:t>13</w:t>
+          <w:t>15</w:t>
         </w:r>
         <w:r>
           <w:rPr>
@@ -3466,6 +3844,100 @@
     </w:p>
     <w:p>
       <w:pPr>
+        <w:pStyle w:val="TOC2"/>
+        <w:tabs>
+          <w:tab w:val="left" w:pos="660"/>
+          <w:tab w:val="right" w:leader="underscore" w:pos="9016"/>
+        </w:tabs>
+        <w:rPr>
+          <w:rFonts w:eastAsiaTheme="minorEastAsia" w:cstheme="minorBidi"/>
+          <w:b w:val="0"/>
+          <w:bCs w:val="0"/>
+          <w:noProof/>
+          <w:color w:val="auto"/>
+          <w:lang w:val="en-PR" w:eastAsia="en-PR"/>
+        </w:rPr>
+      </w:pPr>
+      <w:hyperlink w:anchor="_Toc60047061" w:history="1">
+        <w:r>
+          <w:rPr>
+            <w:rStyle w:val="Hyperlink"/>
+            <w:noProof/>
+            <w:lang w:val="en-US"/>
+          </w:rPr>
+          <w:t>3)</w:t>
+        </w:r>
+        <w:r>
+          <w:rPr>
+            <w:rFonts w:eastAsiaTheme="minorEastAsia" w:cstheme="minorBidi"/>
+            <w:b w:val="0"/>
+            <w:bCs w:val="0"/>
+            <w:noProof/>
+            <w:color w:val="auto"/>
+            <w:lang w:val="en-PR" w:eastAsia="en-PR"/>
+          </w:rPr>
+          <w:tab/>
+        </w:r>
+        <w:r>
+          <w:rPr>
+            <w:rStyle w:val="Hyperlink"/>
+            <w:noProof/>
+            <w:lang w:val="en-US"/>
+          </w:rPr>
+          <w:t>List / Finite Sequence</w:t>
+        </w:r>
+        <w:r>
+          <w:rPr>
+            <w:noProof/>
+            <w:webHidden/>
+          </w:rPr>
+          <w:tab/>
+        </w:r>
+        <w:r>
+          <w:rPr>
+            <w:noProof/>
+            <w:webHidden/>
+          </w:rPr>
+          <w:fldChar w:fldCharType="begin"/>
+        </w:r>
+        <w:r>
+          <w:rPr>
+            <w:noProof/>
+            <w:webHidden/>
+          </w:rPr>
+          <w:instrText xml:space="preserve"> PAGEREF _Toc60047061 \h </w:instrText>
+        </w:r>
+        <w:r>
+          <w:rPr>
+            <w:noProof/>
+            <w:webHidden/>
+          </w:rPr>
+        </w:r>
+        <w:r>
+          <w:rPr>
+            <w:noProof/>
+            <w:webHidden/>
+          </w:rPr>
+          <w:fldChar w:fldCharType="separate"/>
+        </w:r>
+        <w:r>
+          <w:rPr>
+            <w:noProof/>
+            <w:webHidden/>
+          </w:rPr>
+          <w:t>16</w:t>
+        </w:r>
+        <w:r>
+          <w:rPr>
+            <w:noProof/>
+            <w:webHidden/>
+          </w:rPr>
+          <w:fldChar w:fldCharType="end"/>
+        </w:r>
+      </w:hyperlink>
+    </w:p>
+    <w:p>
+      <w:pPr>
         <w:spacing w:line="276" w:lineRule="auto"/>
         <w:rPr>
           <w:lang w:val="en-US"/>
@@ -3486,7 +3958,7 @@
           <w:lang w:val="en-US"/>
         </w:rPr>
       </w:pPr>
-      <w:bookmarkStart w:id="2" w:name="_Toc58909801"/>
+      <w:bookmarkStart w:id="2" w:name="_Toc60047020"/>
       <w:r>
         <w:rPr>
           <w:lang w:val="en-US"/>
@@ -3517,7 +3989,7 @@
       </w:pPr>
       <w:bookmarkStart w:id="3" w:name="_Toc50143520"/>
       <w:bookmarkStart w:id="4" w:name="_Toc50185054"/>
-      <w:bookmarkStart w:id="5" w:name="_Toc58909802"/>
+      <w:bookmarkStart w:id="5" w:name="_Toc60047021"/>
       <w:r>
         <w:rPr>
           <w:rStyle w:val="Heading2Char"/>
@@ -3550,7 +4022,7 @@
       </w:pPr>
       <w:bookmarkStart w:id="6" w:name="_Toc50143521"/>
       <w:bookmarkStart w:id="7" w:name="_Toc50185055"/>
-      <w:bookmarkStart w:id="8" w:name="_Toc58909803"/>
+      <w:bookmarkStart w:id="8" w:name="_Toc60047022"/>
       <w:r>
         <w:rPr>
           <w:rStyle w:val="Heading3Char"/>
@@ -3719,7 +4191,7 @@
       </w:pPr>
       <w:bookmarkStart w:id="9" w:name="_Toc50143523"/>
       <w:bookmarkStart w:id="10" w:name="_Toc50185057"/>
-      <w:bookmarkStart w:id="11" w:name="_Toc58909804"/>
+      <w:bookmarkStart w:id="11" w:name="_Toc60047023"/>
       <w:r>
         <w:rPr>
           <w:rStyle w:val="Heading3Char"/>
@@ -3969,7 +4441,23 @@
         <w:rPr>
           <w:lang w:val="en-US"/>
         </w:rPr>
-        <w:t xml:space="preserve"> – build a new vector at (a,b)</w:t>
+        <w:t xml:space="preserve"> – build a new vector at (</w:t>
+      </w:r>
+      <w:proofErr w:type="spellStart"/>
+      <w:proofErr w:type="gramStart"/>
+      <w:r>
+        <w:rPr>
+          <w:lang w:val="en-US"/>
+        </w:rPr>
+        <w:t>a,b</w:t>
+      </w:r>
+      <w:proofErr w:type="spellEnd"/>
+      <w:proofErr w:type="gramEnd"/>
+      <w:r>
+        <w:rPr>
+          <w:lang w:val="en-US"/>
+        </w:rPr>
+        <w:t>)</w:t>
       </w:r>
     </w:p>
     <w:p>
@@ -4015,7 +4503,21 @@
         <w:rPr>
           <w:lang w:val="en-US"/>
         </w:rPr>
-        <w:t>However, it’s better practice to keep the values immutable to prevent unexpected behavior</w:t>
+        <w:t xml:space="preserve">However, </w:t>
+      </w:r>
+      <w:proofErr w:type="gramStart"/>
+      <w:r>
+        <w:rPr>
+          <w:lang w:val="en-US"/>
+        </w:rPr>
+        <w:t>it’s</w:t>
+      </w:r>
+      <w:proofErr w:type="gramEnd"/>
+      <w:r>
+        <w:rPr>
+          <w:lang w:val="en-US"/>
+        </w:rPr>
+        <w:t xml:space="preserve"> better practice to keep the values immutable to prevent unexpected behavior</w:t>
       </w:r>
     </w:p>
     <w:p>
@@ -4145,12 +4647,14 @@
           <w:lang w:val="en-US"/>
         </w:rPr>
       </w:pPr>
+      <w:proofErr w:type="spellStart"/>
       <w:r>
         <w:rPr>
           <w:lang w:val="en-US"/>
         </w:rPr>
         <w:t>Substract</w:t>
       </w:r>
+      <w:proofErr w:type="spellEnd"/>
     </w:p>
     <w:p>
       <w:pPr>
@@ -4195,7 +4699,7 @@
       </w:pPr>
       <w:bookmarkStart w:id="12" w:name="_Toc50143525"/>
       <w:bookmarkStart w:id="13" w:name="_Toc50185059"/>
-      <w:bookmarkStart w:id="14" w:name="_Toc58909805"/>
+      <w:bookmarkStart w:id="14" w:name="_Toc60047024"/>
       <w:r>
         <w:rPr>
           <w:rStyle w:val="Heading2Char"/>
@@ -4256,7 +4760,7 @@
       </w:pPr>
       <w:bookmarkStart w:id="15" w:name="_Toc50143526"/>
       <w:bookmarkStart w:id="16" w:name="_Toc50185060"/>
-      <w:bookmarkStart w:id="17" w:name="_Toc58909806"/>
+      <w:bookmarkStart w:id="17" w:name="_Toc60047025"/>
       <w:r>
         <w:rPr>
           <w:rStyle w:val="Heading2Char"/>
@@ -4289,7 +4793,7 @@
       </w:pPr>
       <w:bookmarkStart w:id="18" w:name="_Toc50143527"/>
       <w:bookmarkStart w:id="19" w:name="_Toc50185061"/>
-      <w:bookmarkStart w:id="20" w:name="_Toc58909807"/>
+      <w:bookmarkStart w:id="20" w:name="_Toc60047026"/>
       <w:r>
         <w:rPr>
           <w:rStyle w:val="Heading3Char"/>
@@ -4317,7 +4821,6 @@
         <w:rPr>
           <w:lang w:val="en-US"/>
         </w:rPr>
-        <w:lastRenderedPageBreak/>
         <w:t>Define ADT values and operations</w:t>
       </w:r>
     </w:p>
@@ -4407,7 +4910,7 @@
       </w:pPr>
       <w:bookmarkStart w:id="21" w:name="_Toc50143528"/>
       <w:bookmarkStart w:id="22" w:name="_Toc50185062"/>
-      <w:bookmarkStart w:id="23" w:name="_Toc58909808"/>
+      <w:bookmarkStart w:id="23" w:name="_Toc60047027"/>
       <w:r>
         <w:rPr>
           <w:lang w:val="en-US"/>
@@ -4446,7 +4949,7 @@
       </w:pPr>
       <w:bookmarkStart w:id="24" w:name="_Toc50143529"/>
       <w:bookmarkStart w:id="25" w:name="_Toc50185063"/>
-      <w:bookmarkStart w:id="26" w:name="_Toc58909809"/>
+      <w:bookmarkStart w:id="26" w:name="_Toc60047028"/>
       <w:r>
         <w:rPr>
           <w:rStyle w:val="Heading2Char"/>
@@ -4527,7 +5030,7 @@
       </w:pPr>
       <w:bookmarkStart w:id="27" w:name="_Toc50143530"/>
       <w:bookmarkStart w:id="28" w:name="_Toc50185064"/>
-      <w:bookmarkStart w:id="29" w:name="_Toc58909810"/>
+      <w:bookmarkStart w:id="29" w:name="_Toc60047029"/>
       <w:r>
         <w:rPr>
           <w:rStyle w:val="Heading2Char"/>
@@ -4632,6 +5135,7 @@
         </w:rPr>
         <w:t xml:space="preserve">2D vector hast </w:t>
       </w:r>
+      <w:proofErr w:type="spellStart"/>
       <w:r>
         <w:rPr>
           <w:i/>
@@ -4640,12 +5144,14 @@
         </w:rPr>
         <w:t>getX</w:t>
       </w:r>
+      <w:proofErr w:type="spellEnd"/>
       <w:r>
         <w:rPr>
           <w:lang w:val="en-US"/>
         </w:rPr>
         <w:t xml:space="preserve"> and </w:t>
       </w:r>
+      <w:proofErr w:type="spellStart"/>
       <w:r>
         <w:rPr>
           <w:i/>
@@ -4654,12 +5160,14 @@
         </w:rPr>
         <w:t>getY</w:t>
       </w:r>
+      <w:proofErr w:type="spellEnd"/>
       <w:r>
         <w:rPr>
           <w:lang w:val="en-US"/>
         </w:rPr>
         <w:t xml:space="preserve"> methods, but the 3D vector additionally implements </w:t>
       </w:r>
+      <w:proofErr w:type="spellStart"/>
       <w:r>
         <w:rPr>
           <w:i/>
@@ -4668,6 +5176,7 @@
         </w:rPr>
         <w:t>getZ</w:t>
       </w:r>
+      <w:proofErr w:type="spellEnd"/>
     </w:p>
     <w:p>
       <w:pPr>
@@ -4687,6 +5196,7 @@
         </w:rPr>
         <w:t xml:space="preserve">The </w:t>
       </w:r>
+      <w:proofErr w:type="spellStart"/>
       <w:r>
         <w:rPr>
           <w:i/>
@@ -4695,6 +5205,7 @@
         </w:rPr>
         <w:t>getCoordinate</w:t>
       </w:r>
+      <w:proofErr w:type="spellEnd"/>
       <w:r>
         <w:rPr>
           <w:lang w:val="en-US"/>
@@ -4751,7 +5262,7 @@
       </w:pPr>
       <w:bookmarkStart w:id="30" w:name="_Toc50143531"/>
       <w:bookmarkStart w:id="31" w:name="_Toc50185065"/>
-      <w:bookmarkStart w:id="32" w:name="_Toc58909811"/>
+      <w:bookmarkStart w:id="32" w:name="_Toc60047030"/>
       <w:r>
         <w:rPr>
           <w:rStyle w:val="Heading2Char"/>
@@ -4805,7 +5316,21 @@
         <w:rPr>
           <w:lang w:val="en-US"/>
         </w:rPr>
-        <w:t>Instead of calling constructor in the code, the Abstract Factory class is in charge of making the new instance of the object</w:t>
+        <w:t xml:space="preserve">Instead of calling constructor in the code, the Abstract Factory class </w:t>
+      </w:r>
+      <w:proofErr w:type="gramStart"/>
+      <w:r>
+        <w:rPr>
+          <w:lang w:val="en-US"/>
+        </w:rPr>
+        <w:t>is in charge of</w:t>
+      </w:r>
+      <w:proofErr w:type="gramEnd"/>
+      <w:r>
+        <w:rPr>
+          <w:lang w:val="en-US"/>
+        </w:rPr>
+        <w:t xml:space="preserve"> making the new instance of the object</w:t>
       </w:r>
     </w:p>
     <w:p>
@@ -4824,7 +5349,21 @@
         <w:rPr>
           <w:lang w:val="en-US"/>
         </w:rPr>
-        <w:t>We don’t necessarily know which concrete class is used to implement the interface</w:t>
+        <w:t xml:space="preserve">We </w:t>
+      </w:r>
+      <w:proofErr w:type="gramStart"/>
+      <w:r>
+        <w:rPr>
+          <w:lang w:val="en-US"/>
+        </w:rPr>
+        <w:t>don’t</w:t>
+      </w:r>
+      <w:proofErr w:type="gramEnd"/>
+      <w:r>
+        <w:rPr>
+          <w:lang w:val="en-US"/>
+        </w:rPr>
+        <w:t xml:space="preserve"> necessarily know which concrete class is used to implement the interface</w:t>
       </w:r>
     </w:p>
     <w:p>
@@ -4896,7 +5435,7 @@
           <w:lang w:val="en-US"/>
         </w:rPr>
       </w:pPr>
-      <w:bookmarkStart w:id="33" w:name="_Toc58909812"/>
+      <w:bookmarkStart w:id="33" w:name="_Toc60047031"/>
       <w:r>
         <w:rPr>
           <w:rStyle w:val="Heading3Char"/>
@@ -4994,12 +5533,14 @@
           <w:lang w:val="en-US"/>
         </w:rPr>
       </w:pPr>
+      <w:proofErr w:type="gramStart"/>
       <w:r>
         <w:rPr>
           <w:lang w:val="en-US"/>
         </w:rPr>
         <w:t>It’s</w:t>
       </w:r>
+      <w:proofErr w:type="gramEnd"/>
       <w:r>
         <w:rPr>
           <w:lang w:val="en-US"/>
@@ -5018,6 +5559,7 @@
         </w:rPr>
         <w:t xml:space="preserve"> method </w:t>
       </w:r>
+      <w:proofErr w:type="spellStart"/>
       <w:r>
         <w:rPr>
           <w:i/>
@@ -5026,6 +5568,7 @@
         </w:rPr>
         <w:t>newInstance</w:t>
       </w:r>
+      <w:proofErr w:type="spellEnd"/>
       <w:r>
         <w:rPr>
           <w:lang w:val="en-US"/>
@@ -5072,7 +5615,7 @@
           <w:lang w:val="en-US"/>
         </w:rPr>
       </w:pPr>
-      <w:bookmarkStart w:id="35" w:name="_Toc58909813"/>
+      <w:bookmarkStart w:id="35" w:name="_Toc60047032"/>
       <w:r>
         <w:rPr>
           <w:lang w:val="en-US"/>
@@ -5111,7 +5654,7 @@
       </w:pPr>
       <w:bookmarkStart w:id="36" w:name="_Toc50143533"/>
       <w:bookmarkStart w:id="37" w:name="_Toc50185068"/>
-      <w:bookmarkStart w:id="38" w:name="_Toc58909814"/>
+      <w:bookmarkStart w:id="38" w:name="_Toc60047033"/>
       <w:r>
         <w:rPr>
           <w:rStyle w:val="Heading2Char"/>
@@ -5144,7 +5687,7 @@
       </w:pPr>
       <w:bookmarkStart w:id="39" w:name="_Toc50143534"/>
       <w:bookmarkStart w:id="40" w:name="_Toc50185069"/>
-      <w:bookmarkStart w:id="41" w:name="_Toc58909815"/>
+      <w:bookmarkStart w:id="41" w:name="_Toc60047034"/>
       <w:r>
         <w:rPr>
           <w:rStyle w:val="Heading3Char"/>
@@ -5351,7 +5894,21 @@
         <w:rPr>
           <w:lang w:val="en-US"/>
         </w:rPr>
-        <w:t xml:space="preserve"> (Don’t Repeat Yourself | DRY)</w:t>
+        <w:t xml:space="preserve"> (</w:t>
+      </w:r>
+      <w:proofErr w:type="gramStart"/>
+      <w:r>
+        <w:rPr>
+          <w:lang w:val="en-US"/>
+        </w:rPr>
+        <w:t>Don’t</w:t>
+      </w:r>
+      <w:proofErr w:type="gramEnd"/>
+      <w:r>
+        <w:rPr>
+          <w:lang w:val="en-US"/>
+        </w:rPr>
+        <w:t xml:space="preserve"> Repeat Yourself | DRY)</w:t>
       </w:r>
     </w:p>
     <w:p>
@@ -5387,7 +5944,7 @@
       </w:pPr>
       <w:bookmarkStart w:id="42" w:name="_Toc50143535"/>
       <w:bookmarkStart w:id="43" w:name="_Toc50185070"/>
-      <w:bookmarkStart w:id="44" w:name="_Toc58909816"/>
+      <w:bookmarkStart w:id="44" w:name="_Toc60047035"/>
       <w:r>
         <w:rPr>
           <w:rStyle w:val="Heading3Char"/>
@@ -5679,7 +6236,7 @@
       </w:pPr>
       <w:bookmarkStart w:id="45" w:name="_Toc50143536"/>
       <w:bookmarkStart w:id="46" w:name="_Toc50185071"/>
-      <w:bookmarkStart w:id="47" w:name="_Toc58909817"/>
+      <w:bookmarkStart w:id="47" w:name="_Toc60047036"/>
       <w:r>
         <w:rPr>
           <w:rStyle w:val="Heading2Char"/>
@@ -5763,7 +6320,7 @@
       </w:pPr>
       <w:bookmarkStart w:id="48" w:name="_Toc50143537"/>
       <w:bookmarkStart w:id="49" w:name="_Toc50185072"/>
-      <w:bookmarkStart w:id="50" w:name="_Toc58909818"/>
+      <w:bookmarkStart w:id="50" w:name="_Toc60047037"/>
       <w:r>
         <w:rPr>
           <w:rStyle w:val="Heading3Char"/>
@@ -5835,7 +6392,21 @@
         <w:rPr>
           <w:lang w:val="en-US"/>
         </w:rPr>
-        <w:t>Return true if element was added or false if it could not be added</w:t>
+        <w:t xml:space="preserve">Return true if element </w:t>
+      </w:r>
+      <w:proofErr w:type="gramStart"/>
+      <w:r>
+        <w:rPr>
+          <w:lang w:val="en-US"/>
+        </w:rPr>
+        <w:t>was</w:t>
+      </w:r>
+      <w:proofErr w:type="gramEnd"/>
+      <w:r>
+        <w:rPr>
+          <w:lang w:val="en-US"/>
+        </w:rPr>
+        <w:t xml:space="preserve"> added or false if it could not be added</w:t>
       </w:r>
     </w:p>
     <w:p>
@@ -5963,7 +6534,35 @@
         <w:rPr>
           <w:lang w:val="en-US"/>
         </w:rPr>
-        <w:t>If found, remove that specific copy and swap it with the last element (so the currentSize index points to the end of the array again)</w:t>
+        <w:t xml:space="preserve">If found, remove that specific </w:t>
+      </w:r>
+      <w:proofErr w:type="gramStart"/>
+      <w:r>
+        <w:rPr>
+          <w:lang w:val="en-US"/>
+        </w:rPr>
+        <w:t>copy</w:t>
+      </w:r>
+      <w:proofErr w:type="gramEnd"/>
+      <w:r>
+        <w:rPr>
+          <w:lang w:val="en-US"/>
+        </w:rPr>
+        <w:t xml:space="preserve"> and swap it with the last element (so the </w:t>
+      </w:r>
+      <w:proofErr w:type="spellStart"/>
+      <w:r>
+        <w:rPr>
+          <w:lang w:val="en-US"/>
+        </w:rPr>
+        <w:t>currentSize</w:t>
+      </w:r>
+      <w:proofErr w:type="spellEnd"/>
+      <w:r>
+        <w:rPr>
+          <w:lang w:val="en-US"/>
+        </w:rPr>
+        <w:t xml:space="preserve"> index points to the end of the array again)</w:t>
       </w:r>
     </w:p>
     <w:p>
@@ -6042,6 +6641,7 @@
         </w:rPr>
         <w:t xml:space="preserve"> (</w:t>
       </w:r>
+      <w:proofErr w:type="spellStart"/>
       <w:r>
         <w:rPr>
           <w:rStyle w:val="Heading4Char"/>
@@ -6049,6 +6649,7 @@
         </w:rPr>
         <w:t>eraseAll</w:t>
       </w:r>
+      <w:proofErr w:type="spellEnd"/>
       <w:r>
         <w:rPr>
           <w:lang w:val="en-US"/>
@@ -6068,6 +6669,7 @@
           <w:lang w:val="en-US"/>
         </w:rPr>
       </w:pPr>
+      <w:proofErr w:type="gramStart"/>
       <w:r>
         <w:rPr>
           <w:lang w:val="en-US"/>
@@ -6080,17 +6682,26 @@
         </w:rPr>
         <w:t>(</w:t>
       </w:r>
+      <w:proofErr w:type="gramEnd"/>
       <w:r>
         <w:rPr>
           <w:lang w:val="en-US"/>
         </w:rPr>
         <w:t xml:space="preserve">int result = 0; </w:t>
       </w:r>
-      <w:r>
-        <w:rPr>
-          <w:lang w:val="en-US"/>
-        </w:rPr>
-        <w:t>multiset.erase(value)</w:t>
+      <w:proofErr w:type="spellStart"/>
+      <w:r>
+        <w:rPr>
+          <w:lang w:val="en-US"/>
+        </w:rPr>
+        <w:t>multiset.erase</w:t>
+      </w:r>
+      <w:proofErr w:type="spellEnd"/>
+      <w:r>
+        <w:rPr>
+          <w:lang w:val="en-US"/>
+        </w:rPr>
+        <w:t>(value)</w:t>
       </w:r>
       <w:r>
         <w:rPr>
@@ -6190,7 +6801,21 @@
         <w:rPr>
           <w:lang w:val="en-US"/>
         </w:rPr>
-        <w:t xml:space="preserve">In Java the </w:t>
+        <w:t xml:space="preserve">In </w:t>
+      </w:r>
+      <w:proofErr w:type="gramStart"/>
+      <w:r>
+        <w:rPr>
+          <w:lang w:val="en-US"/>
+        </w:rPr>
+        <w:t>Java</w:t>
+      </w:r>
+      <w:proofErr w:type="gramEnd"/>
+      <w:r>
+        <w:rPr>
+          <w:lang w:val="en-US"/>
+        </w:rPr>
+        <w:t xml:space="preserve"> the </w:t>
       </w:r>
       <w:r>
         <w:rPr>
@@ -6267,7 +6892,21 @@
         <w:rPr>
           <w:lang w:val="en-US"/>
         </w:rPr>
-        <w:t>Loop through array, setting everything to null and setting currentSize to 0</w:t>
+        <w:t xml:space="preserve">Loop through array, setting everything to null and setting </w:t>
+      </w:r>
+      <w:proofErr w:type="spellStart"/>
+      <w:r>
+        <w:rPr>
+          <w:lang w:val="en-US"/>
+        </w:rPr>
+        <w:t>currentSize</w:t>
+      </w:r>
+      <w:proofErr w:type="spellEnd"/>
+      <w:r>
+        <w:rPr>
+          <w:lang w:val="en-US"/>
+        </w:rPr>
+        <w:t xml:space="preserve"> to 0</w:t>
       </w:r>
     </w:p>
     <w:p>
@@ -6294,6 +6933,7 @@
         </w:rPr>
         <w:t xml:space="preserve"> (</w:t>
       </w:r>
+      <w:proofErr w:type="spellStart"/>
       <w:r>
         <w:rPr>
           <w:rStyle w:val="Heading4Char"/>
@@ -6301,6 +6941,7 @@
         </w:rPr>
         <w:t>isMember</w:t>
       </w:r>
+      <w:proofErr w:type="spellEnd"/>
       <w:r>
         <w:rPr>
           <w:lang w:val="en-US"/>
@@ -6324,7 +6965,23 @@
         <w:rPr>
           <w:lang w:val="en-US"/>
         </w:rPr>
-        <w:t>return(multiset.count(value) &gt; 0);</w:t>
+        <w:t>return(</w:t>
+      </w:r>
+      <w:proofErr w:type="spellStart"/>
+      <w:proofErr w:type="gramStart"/>
+      <w:r>
+        <w:rPr>
+          <w:lang w:val="en-US"/>
+        </w:rPr>
+        <w:t>multiset.count</w:t>
+      </w:r>
+      <w:proofErr w:type="spellEnd"/>
+      <w:proofErr w:type="gramEnd"/>
+      <w:r>
+        <w:rPr>
+          <w:lang w:val="en-US"/>
+        </w:rPr>
+        <w:t>(value) &gt; 0);</w:t>
       </w:r>
     </w:p>
     <w:p>
@@ -6381,8 +7038,24 @@
         <w:rPr>
           <w:lang w:val="en-US"/>
         </w:rPr>
-        <w:t>return(currentSize);</w:t>
-      </w:r>
+        <w:t>return(</w:t>
+      </w:r>
+      <w:proofErr w:type="spellStart"/>
+      <w:r>
+        <w:rPr>
+          <w:lang w:val="en-US"/>
+        </w:rPr>
+        <w:t>currentSize</w:t>
+      </w:r>
+      <w:proofErr w:type="spellEnd"/>
+      <w:proofErr w:type="gramStart"/>
+      <w:r>
+        <w:rPr>
+          <w:lang w:val="en-US"/>
+        </w:rPr>
+        <w:t>);</w:t>
+      </w:r>
+      <w:proofErr w:type="gramEnd"/>
     </w:p>
     <w:p>
       <w:pPr>
@@ -6408,6 +7081,7 @@
         </w:rPr>
         <w:t>(</w:t>
       </w:r>
+      <w:proofErr w:type="spellStart"/>
       <w:r>
         <w:rPr>
           <w:rStyle w:val="Heading4Char"/>
@@ -6415,6 +7089,7 @@
         </w:rPr>
         <w:t>isEmpty</w:t>
       </w:r>
+      <w:proofErr w:type="spellEnd"/>
       <w:r>
         <w:rPr>
           <w:lang w:val="en-US"/>
@@ -6434,11 +7109,20 @@
           <w:lang w:val="en-US"/>
         </w:rPr>
       </w:pPr>
-      <w:r>
-        <w:rPr>
-          <w:lang w:val="en-US"/>
-        </w:rPr>
-        <w:t>return(multiset.</w:t>
+      <w:proofErr w:type="gramStart"/>
+      <w:r>
+        <w:rPr>
+          <w:lang w:val="en-US"/>
+        </w:rPr>
+        <w:t>return(</w:t>
+      </w:r>
+      <w:proofErr w:type="spellStart"/>
+      <w:proofErr w:type="gramEnd"/>
+      <w:r>
+        <w:rPr>
+          <w:lang w:val="en-US"/>
+        </w:rPr>
+        <w:t>multiset.</w:t>
       </w:r>
       <w:r>
         <w:rPr>
@@ -6446,6 +7130,7 @@
         </w:rPr>
         <w:t>size</w:t>
       </w:r>
+      <w:proofErr w:type="spellEnd"/>
       <w:r>
         <w:rPr>
           <w:lang w:val="en-US"/>
@@ -6507,7 +7192,7 @@
         </w:rPr>
       </w:pPr>
       <w:bookmarkStart w:id="51" w:name="_Toc50185073"/>
-      <w:bookmarkStart w:id="52" w:name="_Toc58909819"/>
+      <w:bookmarkStart w:id="52" w:name="_Toc60047038"/>
       <w:r>
         <w:rPr>
           <w:rStyle w:val="Heading2Char"/>
@@ -6537,12 +7222,28 @@
           <w:lang w:val="en-US"/>
         </w:rPr>
       </w:pPr>
-      <w:r>
-        <w:rPr>
-          <w:lang w:val="en-US"/>
-        </w:rPr>
-        <w:t>In order to iterate over a bag, we can make the Bag an iterable</w:t>
-      </w:r>
+      <w:proofErr w:type="gramStart"/>
+      <w:r>
+        <w:rPr>
+          <w:lang w:val="en-US"/>
+        </w:rPr>
+        <w:t>In order to</w:t>
+      </w:r>
+      <w:proofErr w:type="gramEnd"/>
+      <w:r>
+        <w:rPr>
+          <w:lang w:val="en-US"/>
+        </w:rPr>
+        <w:t xml:space="preserve"> iterate over a bag, we can make the Bag an </w:t>
+      </w:r>
+      <w:proofErr w:type="spellStart"/>
+      <w:r>
+        <w:rPr>
+          <w:lang w:val="en-US"/>
+        </w:rPr>
+        <w:t>iterable</w:t>
+      </w:r>
+      <w:proofErr w:type="spellEnd"/>
     </w:p>
     <w:p>
       <w:pPr>
@@ -6572,8 +7273,30 @@
         <w:rPr>
           <w:lang w:val="en-US"/>
         </w:rPr>
-        <w:t>ag interface will extend the Java Iterable interaface</w:t>
-      </w:r>
+        <w:t xml:space="preserve">ag interface will extend the Java </w:t>
+      </w:r>
+      <w:proofErr w:type="spellStart"/>
+      <w:r>
+        <w:rPr>
+          <w:lang w:val="en-US"/>
+        </w:rPr>
+        <w:t>Iterable</w:t>
+      </w:r>
+      <w:proofErr w:type="spellEnd"/>
+      <w:r>
+        <w:rPr>
+          <w:lang w:val="en-US"/>
+        </w:rPr>
+        <w:t xml:space="preserve"> </w:t>
+      </w:r>
+      <w:proofErr w:type="spellStart"/>
+      <w:r>
+        <w:rPr>
+          <w:lang w:val="en-US"/>
+        </w:rPr>
+        <w:t>interaface</w:t>
+      </w:r>
+      <w:proofErr w:type="spellEnd"/>
     </w:p>
     <w:p>
       <w:pPr>
@@ -6617,7 +7340,7 @@
         </w:rPr>
       </w:pPr>
       <w:bookmarkStart w:id="53" w:name="_Toc50185074"/>
-      <w:bookmarkStart w:id="54" w:name="_Toc58909820"/>
+      <w:bookmarkStart w:id="54" w:name="_Toc60047039"/>
       <w:r>
         <w:rPr>
           <w:rStyle w:val="Heading2Char"/>
@@ -6652,7 +7375,21 @@
         <w:rPr>
           <w:lang w:val="en-US"/>
         </w:rPr>
-        <w:t>Using ArrayList / C++ Vector logic (duplicate size once you run out)</w:t>
+        <w:t xml:space="preserve">Using </w:t>
+      </w:r>
+      <w:proofErr w:type="spellStart"/>
+      <w:r>
+        <w:rPr>
+          <w:lang w:val="en-US"/>
+        </w:rPr>
+        <w:t>ArrayList</w:t>
+      </w:r>
+      <w:proofErr w:type="spellEnd"/>
+      <w:r>
+        <w:rPr>
+          <w:lang w:val="en-US"/>
+        </w:rPr>
+        <w:t xml:space="preserve"> / C++ Vector logic (duplicate size once you run out)</w:t>
       </w:r>
     </w:p>
     <w:p>
@@ -6747,8 +7484,16 @@
         <w:rPr>
           <w:lang w:val="en-US"/>
         </w:rPr>
-        <w:t>Has a lot of space for bugs than can cross over from the static bag</w:t>
-      </w:r>
+        <w:t xml:space="preserve">Has a lot of space for bugs than can cross over from the static </w:t>
+      </w:r>
+      <w:proofErr w:type="gramStart"/>
+      <w:r>
+        <w:rPr>
+          <w:lang w:val="en-US"/>
+        </w:rPr>
+        <w:t>bag</w:t>
+      </w:r>
+      <w:proofErr w:type="gramEnd"/>
     </w:p>
     <w:p>
       <w:pPr>
@@ -6785,7 +7530,21 @@
         <w:rPr>
           <w:lang w:val="en-US"/>
         </w:rPr>
-        <w:t>Better, but you need to make array of elements and currentSize protected instead of private</w:t>
+        <w:t xml:space="preserve">Better, but you need to make array of elements and </w:t>
+      </w:r>
+      <w:proofErr w:type="spellStart"/>
+      <w:r>
+        <w:rPr>
+          <w:lang w:val="en-US"/>
+        </w:rPr>
+        <w:t>currentSize</w:t>
+      </w:r>
+      <w:proofErr w:type="spellEnd"/>
+      <w:r>
+        <w:rPr>
+          <w:lang w:val="en-US"/>
+        </w:rPr>
+        <w:t xml:space="preserve"> protected instead of private</w:t>
       </w:r>
     </w:p>
     <w:p>
@@ -6876,7 +7635,7 @@
         </w:rPr>
       </w:pPr>
       <w:bookmarkStart w:id="55" w:name="_Toc50185075"/>
-      <w:bookmarkStart w:id="56" w:name="_Toc58909821"/>
+      <w:bookmarkStart w:id="56" w:name="_Toc60047040"/>
       <w:r>
         <w:rPr>
           <w:rStyle w:val="Heading3Char"/>
@@ -6943,11 +7702,19 @@
           <w:lang w:val="en-US"/>
         </w:rPr>
       </w:pPr>
-      <w:r>
-        <w:rPr>
-          <w:lang w:val="en-US"/>
-        </w:rPr>
-        <w:t>It’s always good practice to write operations in terms of previous ones</w:t>
+      <w:proofErr w:type="gramStart"/>
+      <w:r>
+        <w:rPr>
+          <w:lang w:val="en-US"/>
+        </w:rPr>
+        <w:t>It’s</w:t>
+      </w:r>
+      <w:proofErr w:type="gramEnd"/>
+      <w:r>
+        <w:rPr>
+          <w:lang w:val="en-US"/>
+        </w:rPr>
+        <w:t xml:space="preserve"> always good practice to write operations in terms of previous ones</w:t>
       </w:r>
     </w:p>
     <w:p>
@@ -6966,7 +7733,21 @@
         <w:rPr>
           <w:lang w:val="en-US"/>
         </w:rPr>
-        <w:t>If there’s a bug somewhere, it’s localized in only one place</w:t>
+        <w:t xml:space="preserve">If </w:t>
+      </w:r>
+      <w:proofErr w:type="gramStart"/>
+      <w:r>
+        <w:rPr>
+          <w:lang w:val="en-US"/>
+        </w:rPr>
+        <w:t>there’s</w:t>
+      </w:r>
+      <w:proofErr w:type="gramEnd"/>
+      <w:r>
+        <w:rPr>
+          <w:lang w:val="en-US"/>
+        </w:rPr>
+        <w:t xml:space="preserve"> a bug somewhere, it’s localized in only one place</w:t>
       </w:r>
     </w:p>
     <w:p>
@@ -7006,6 +7787,7 @@
         </w:rPr>
         <w:t xml:space="preserve">The factory interface will have 1 method called </w:t>
       </w:r>
+      <w:proofErr w:type="spellStart"/>
       <w:r>
         <w:rPr>
           <w:i/>
@@ -7014,6 +7796,7 @@
         </w:rPr>
         <w:t>newInstance</w:t>
       </w:r>
+      <w:proofErr w:type="spellEnd"/>
       <w:r>
         <w:rPr>
           <w:lang w:val="en-US"/>
@@ -7024,7 +7807,21 @@
         <w:rPr>
           <w:lang w:val="en-US"/>
         </w:rPr>
-        <w:t>parameters like maxSize in the case of Bags</w:t>
+        <w:t xml:space="preserve">parameters like </w:t>
+      </w:r>
+      <w:proofErr w:type="spellStart"/>
+      <w:r>
+        <w:rPr>
+          <w:lang w:val="en-US"/>
+        </w:rPr>
+        <w:t>maxSize</w:t>
+      </w:r>
+      <w:proofErr w:type="spellEnd"/>
+      <w:r>
+        <w:rPr>
+          <w:lang w:val="en-US"/>
+        </w:rPr>
+        <w:t xml:space="preserve"> in the case of Bags</w:t>
       </w:r>
     </w:p>
     <w:p>
@@ -7068,7 +7865,7 @@
           <w:lang w:val="en-US"/>
         </w:rPr>
       </w:pPr>
-      <w:bookmarkStart w:id="57" w:name="_Toc58909822"/>
+      <w:bookmarkStart w:id="57" w:name="_Toc60047041"/>
       <w:r>
         <w:rPr>
           <w:lang w:val="en-US"/>
@@ -7104,7 +7901,7 @@
           <w:lang w:val="en-US"/>
         </w:rPr>
       </w:pPr>
-      <w:bookmarkStart w:id="58" w:name="_Toc58909823"/>
+      <w:bookmarkStart w:id="58" w:name="_Toc60047042"/>
       <w:r>
         <w:rPr>
           <w:rStyle w:val="Heading2Char"/>
@@ -7126,7 +7923,7 @@
           <w:lang w:val="en-US"/>
         </w:rPr>
       </w:pPr>
-      <w:bookmarkStart w:id="59" w:name="_Toc58909824"/>
+      <w:bookmarkStart w:id="59" w:name="_Toc60047043"/>
       <w:r>
         <w:rPr>
           <w:rStyle w:val="Heading3Char"/>
@@ -7259,7 +8056,7 @@
           <w:lang w:val="en-US"/>
         </w:rPr>
       </w:pPr>
-      <w:bookmarkStart w:id="60" w:name="_Toc58909825"/>
+      <w:bookmarkStart w:id="60" w:name="_Toc60047044"/>
       <w:r>
         <w:rPr>
           <w:rStyle w:val="Heading3Char"/>
@@ -7304,7 +8101,21 @@
         <w:rPr>
           <w:lang w:val="en-US"/>
         </w:rPr>
-        <w:t>Keeping courses enrolled in a given semester</w:t>
+        <w:t xml:space="preserve">Keeping courses enrolled </w:t>
+      </w:r>
+      <w:proofErr w:type="gramStart"/>
+      <w:r>
+        <w:rPr>
+          <w:lang w:val="en-US"/>
+        </w:rPr>
+        <w:t>in a given</w:t>
+      </w:r>
+      <w:proofErr w:type="gramEnd"/>
+      <w:r>
+        <w:rPr>
+          <w:lang w:val="en-US"/>
+        </w:rPr>
+        <w:t xml:space="preserve"> semester</w:t>
       </w:r>
     </w:p>
     <w:p>
@@ -7380,7 +8191,21 @@
         <w:rPr>
           <w:lang w:val="en-US"/>
         </w:rPr>
-        <w:t>Mixing Strings, Doubles and Integers (for example) can introduce bugs in the program</w:t>
+        <w:t xml:space="preserve">Mixing Strings, </w:t>
+      </w:r>
+      <w:proofErr w:type="gramStart"/>
+      <w:r>
+        <w:rPr>
+          <w:lang w:val="en-US"/>
+        </w:rPr>
+        <w:t>Doubles</w:t>
+      </w:r>
+      <w:proofErr w:type="gramEnd"/>
+      <w:r>
+        <w:rPr>
+          <w:lang w:val="en-US"/>
+        </w:rPr>
+        <w:t xml:space="preserve"> and Integers (for example) can introduce bugs in the program</w:t>
       </w:r>
     </w:p>
     <w:p>
@@ -7414,11 +8239,19 @@
           <w:lang w:val="en-US"/>
         </w:rPr>
       </w:pPr>
-      <w:r>
-        <w:rPr>
-          <w:lang w:val="en-US"/>
-        </w:rPr>
-        <w:t>It’s better to use Generics (equivalent to C++ Templates)</w:t>
+      <w:proofErr w:type="gramStart"/>
+      <w:r>
+        <w:rPr>
+          <w:lang w:val="en-US"/>
+        </w:rPr>
+        <w:t>It’s</w:t>
+      </w:r>
+      <w:proofErr w:type="gramEnd"/>
+      <w:r>
+        <w:rPr>
+          <w:lang w:val="en-US"/>
+        </w:rPr>
+        <w:t xml:space="preserve"> better to use Generics (equivalent to C++ Templates)</w:t>
       </w:r>
     </w:p>
     <w:p>
@@ -7521,7 +8354,35 @@
         <w:rPr>
           <w:lang w:val="en-US"/>
         </w:rPr>
-        <w:t>E elements[] = (E[]) new Object[arraySize];</w:t>
+        <w:t xml:space="preserve">E </w:t>
+      </w:r>
+      <w:proofErr w:type="gramStart"/>
+      <w:r>
+        <w:rPr>
+          <w:lang w:val="en-US"/>
+        </w:rPr>
+        <w:t>elements[</w:t>
+      </w:r>
+      <w:proofErr w:type="gramEnd"/>
+      <w:r>
+        <w:rPr>
+          <w:lang w:val="en-US"/>
+        </w:rPr>
+        <w:t>] = (E[]) new Object[</w:t>
+      </w:r>
+      <w:proofErr w:type="spellStart"/>
+      <w:r>
+        <w:rPr>
+          <w:lang w:val="en-US"/>
+        </w:rPr>
+        <w:t>arraySize</w:t>
+      </w:r>
+      <w:proofErr w:type="spellEnd"/>
+      <w:r>
+        <w:rPr>
+          <w:lang w:val="en-US"/>
+        </w:rPr>
+        <w:t>];</w:t>
       </w:r>
     </w:p>
     <w:p>
@@ -7563,6 +8424,7 @@
         </w:rPr>
         <w:t xml:space="preserve">Typecast an array of Objects of size </w:t>
       </w:r>
+      <w:proofErr w:type="spellStart"/>
       <w:r>
         <w:rPr>
           <w:i/>
@@ -7571,6 +8433,7 @@
         </w:rPr>
         <w:t>arraySize</w:t>
       </w:r>
+      <w:proofErr w:type="spellEnd"/>
     </w:p>
     <w:p>
       <w:pPr>
@@ -7594,7 +8457,7 @@
           <w:lang w:val="en-US"/>
         </w:rPr>
       </w:pPr>
-      <w:bookmarkStart w:id="61" w:name="_Toc58909826"/>
+      <w:bookmarkStart w:id="61" w:name="_Toc60047045"/>
       <w:r>
         <w:rPr>
           <w:rStyle w:val="Heading2Char"/>
@@ -7728,7 +8591,14 @@
         <w:rPr>
           <w:lang w:val="en-US"/>
         </w:rPr>
-        <w:t>Dynamic sets need to grow as needed</w:t>
+        <w:t xml:space="preserve">Dynamic sets need to grow as </w:t>
+      </w:r>
+      <w:proofErr w:type="spellStart"/>
+      <w:r>
+        <w:rPr>
+          <w:lang w:val="en-US"/>
+        </w:rPr>
+        <w:t>needed</w:t>
       </w:r>
       <w:r>
         <w:rPr>
@@ -7736,6 +8606,7 @@
         </w:rPr>
         <w:t>s</w:t>
       </w:r>
+      <w:proofErr w:type="spellEnd"/>
     </w:p>
     <w:p>
       <w:pPr>
@@ -7795,13 +8666,23 @@
         </w:rPr>
         <w:t xml:space="preserve">Add element to position </w:t>
       </w:r>
+      <w:proofErr w:type="spellStart"/>
       <w:r>
         <w:rPr>
           <w:i/>
           <w:iCs/>
           <w:lang w:val="en-US"/>
         </w:rPr>
-        <w:t xml:space="preserve">currentSize </w:t>
+        <w:t>currentSize</w:t>
+      </w:r>
+      <w:proofErr w:type="spellEnd"/>
+      <w:r>
+        <w:rPr>
+          <w:i/>
+          <w:iCs/>
+          <w:lang w:val="en-US"/>
+        </w:rPr>
+        <w:t xml:space="preserve"> </w:t>
       </w:r>
       <w:r>
         <w:rPr>
@@ -7942,6 +8823,7 @@
         </w:rPr>
         <w:t xml:space="preserve">Decreased </w:t>
       </w:r>
+      <w:proofErr w:type="spellStart"/>
       <w:r>
         <w:rPr>
           <w:i/>
@@ -7950,6 +8832,7 @@
         </w:rPr>
         <w:t>currentSize</w:t>
       </w:r>
+      <w:proofErr w:type="spellEnd"/>
       <w:r>
         <w:rPr>
           <w:i/>
@@ -8071,6 +8954,7 @@
         </w:rPr>
         <w:t xml:space="preserve">Iterate though set, turning everything into null and setting </w:t>
       </w:r>
+      <w:proofErr w:type="spellStart"/>
       <w:r>
         <w:rPr>
           <w:i/>
@@ -8079,6 +8963,7 @@
         </w:rPr>
         <w:t>currentSize</w:t>
       </w:r>
+      <w:proofErr w:type="spellEnd"/>
       <w:r>
         <w:rPr>
           <w:lang w:val="en-US"/>
@@ -8123,6 +9008,7 @@
         </w:rPr>
         <w:t xml:space="preserve">Return </w:t>
       </w:r>
+      <w:proofErr w:type="spellStart"/>
       <w:r>
         <w:rPr>
           <w:i/>
@@ -8131,6 +9017,7 @@
         </w:rPr>
         <w:t>currentSize</w:t>
       </w:r>
+      <w:proofErr w:type="spellEnd"/>
     </w:p>
     <w:p>
       <w:pPr>
@@ -8169,6 +9056,7 @@
         </w:rPr>
         <w:t xml:space="preserve">Check if </w:t>
       </w:r>
+      <w:proofErr w:type="spellStart"/>
       <w:r>
         <w:rPr>
           <w:i/>
@@ -8177,6 +9065,7 @@
         </w:rPr>
         <w:t>currentSize</w:t>
       </w:r>
+      <w:proofErr w:type="spellEnd"/>
       <w:r>
         <w:rPr>
           <w:lang w:val="en-US"/>
@@ -9258,7 +10147,7 @@
           <w:lang w:val="en-US"/>
         </w:rPr>
       </w:pPr>
-      <w:bookmarkStart w:id="62" w:name="_Toc58909827"/>
+      <w:bookmarkStart w:id="62" w:name="_Toc60047046"/>
       <w:r>
         <w:rPr>
           <w:rStyle w:val="Heading2Char"/>
@@ -9288,7 +10177,7 @@
           <w:lang w:val="en-US"/>
         </w:rPr>
       </w:pPr>
-      <w:bookmarkStart w:id="63" w:name="_Toc58909828"/>
+      <w:bookmarkStart w:id="63" w:name="_Toc60047047"/>
       <w:r>
         <w:rPr>
           <w:rStyle w:val="Heading2Char"/>
@@ -9310,7 +10199,7 @@
           <w:lang w:val="en-US"/>
         </w:rPr>
       </w:pPr>
-      <w:bookmarkStart w:id="64" w:name="_Toc58909829"/>
+      <w:bookmarkStart w:id="64" w:name="_Toc60047048"/>
       <w:r>
         <w:rPr>
           <w:rStyle w:val="Heading3Char"/>
@@ -9365,7 +10254,7 @@
           <w:lang w:val="en-US"/>
         </w:rPr>
       </w:pPr>
-      <w:bookmarkStart w:id="65" w:name="_Toc58909830"/>
+      <w:bookmarkStart w:id="65" w:name="_Toc60047049"/>
       <w:r>
         <w:rPr>
           <w:lang w:val="en-US"/>
@@ -9395,7 +10284,7 @@
           <w:lang w:val="en-US"/>
         </w:rPr>
       </w:pPr>
-      <w:bookmarkStart w:id="66" w:name="_Toc58909831"/>
+      <w:bookmarkStart w:id="66" w:name="_Toc60047050"/>
       <w:r>
         <w:rPr>
           <w:rStyle w:val="Heading2Char"/>
@@ -9438,7 +10327,7 @@
           <w:lang w:val="en-US"/>
         </w:rPr>
       </w:pPr>
-      <w:bookmarkStart w:id="67" w:name="_Toc58909832"/>
+      <w:bookmarkStart w:id="67" w:name="_Toc60047051"/>
       <w:r>
         <w:rPr>
           <w:rStyle w:val="Heading3Char"/>
@@ -9692,7 +10581,21 @@
         <w:rPr>
           <w:lang w:val="en-US"/>
         </w:rPr>
-        <w:t>Dynamic-size list = Maximum amount of elements is increased during run-time</w:t>
+        <w:t xml:space="preserve">Dynamic-size list = Maximum </w:t>
+      </w:r>
+      <w:proofErr w:type="gramStart"/>
+      <w:r>
+        <w:rPr>
+          <w:lang w:val="en-US"/>
+        </w:rPr>
+        <w:t>amount</w:t>
+      </w:r>
+      <w:proofErr w:type="gramEnd"/>
+      <w:r>
+        <w:rPr>
+          <w:lang w:val="en-US"/>
+        </w:rPr>
+        <w:t xml:space="preserve"> of elements is increased during run-time</w:t>
       </w:r>
     </w:p>
     <w:p>
@@ -9717,7 +10620,7 @@
           <w:lang w:val="en-US"/>
         </w:rPr>
       </w:pPr>
-      <w:bookmarkStart w:id="68" w:name="_Toc58909833"/>
+      <w:bookmarkStart w:id="68" w:name="_Toc60047052"/>
       <w:r>
         <w:rPr>
           <w:rStyle w:val="Heading2Char"/>
@@ -10081,12 +10984,14 @@
           <w:lang w:val="en-US"/>
         </w:rPr>
       </w:pPr>
+      <w:proofErr w:type="spellStart"/>
       <w:r>
         <w:rPr>
           <w:lang w:val="en-US"/>
         </w:rPr>
         <w:t>firstIndex</w:t>
       </w:r>
+      <w:proofErr w:type="spellEnd"/>
     </w:p>
     <w:p>
       <w:pPr>
@@ -10139,12 +11044,14 @@
           <w:lang w:val="en-US"/>
         </w:rPr>
       </w:pPr>
+      <w:proofErr w:type="spellStart"/>
       <w:r>
         <w:rPr>
           <w:lang w:val="en-US"/>
         </w:rPr>
         <w:t>lastIndex</w:t>
       </w:r>
+      <w:proofErr w:type="spellEnd"/>
     </w:p>
     <w:p>
       <w:pPr>
@@ -10234,12 +11141,14 @@
           <w:lang w:val="en-US"/>
         </w:rPr>
       </w:pPr>
+      <w:proofErr w:type="spellStart"/>
       <w:r>
         <w:rPr>
           <w:lang w:val="en-US"/>
         </w:rPr>
         <w:t>isEmpty</w:t>
       </w:r>
+      <w:proofErr w:type="spellEnd"/>
     </w:p>
     <w:p>
       <w:pPr>
@@ -10295,7 +11204,21 @@
         <w:rPr>
           <w:lang w:val="en-US"/>
         </w:rPr>
-        <w:t>Returns Boolean if particular element is found</w:t>
+        <w:t xml:space="preserve">Returns Boolean if </w:t>
+      </w:r>
+      <w:proofErr w:type="gramStart"/>
+      <w:r>
+        <w:rPr>
+          <w:lang w:val="en-US"/>
+        </w:rPr>
+        <w:t>particular element</w:t>
+      </w:r>
+      <w:proofErr w:type="gramEnd"/>
+      <w:r>
+        <w:rPr>
+          <w:lang w:val="en-US"/>
+        </w:rPr>
+        <w:t xml:space="preserve"> is found</w:t>
       </w:r>
     </w:p>
     <w:p>
@@ -10400,7 +11323,7 @@
           <w:lang w:val="en-US"/>
         </w:rPr>
       </w:pPr>
-      <w:bookmarkStart w:id="69" w:name="_Toc58909834"/>
+      <w:bookmarkStart w:id="69" w:name="_Toc60047053"/>
       <w:r>
         <w:rPr>
           <w:rStyle w:val="Heading2Char"/>
@@ -10467,11 +11390,19 @@
           <w:lang w:val="en-US"/>
         </w:rPr>
       </w:pPr>
-      <w:r>
-        <w:rPr>
-          <w:lang w:val="en-US"/>
-        </w:rPr>
-        <w:t>ArrayList – dynamic list whose size can be changed as needed (by doubling the size of previous array)</w:t>
+      <w:proofErr w:type="spellStart"/>
+      <w:r>
+        <w:rPr>
+          <w:lang w:val="en-US"/>
+        </w:rPr>
+        <w:t>ArrayList</w:t>
+      </w:r>
+      <w:proofErr w:type="spellEnd"/>
+      <w:r>
+        <w:rPr>
+          <w:lang w:val="en-US"/>
+        </w:rPr>
+        <w:t xml:space="preserve"> – dynamic list whose size can be changed as needed (by doubling the size of previous array)</w:t>
       </w:r>
     </w:p>
     <w:p>
@@ -10494,6 +11425,7 @@
           <w:lang w:val="en-US"/>
         </w:rPr>
       </w:pPr>
+      <w:bookmarkStart w:id="70" w:name="_Toc60047054"/>
       <w:r>
         <w:rPr>
           <w:lang w:val="en-US"/>
@@ -10501,6 +11433,7 @@
         <w:lastRenderedPageBreak/>
         <w:t>Lecture 7 – Linked Lists</w:t>
       </w:r>
+      <w:bookmarkEnd w:id="70"/>
     </w:p>
     <w:p>
       <w:pPr>
@@ -10521,6 +11454,7 @@
           <w:lang w:val="en-US"/>
         </w:rPr>
       </w:pPr>
+      <w:bookmarkStart w:id="71" w:name="_Toc60047055"/>
       <w:r>
         <w:rPr>
           <w:rStyle w:val="Heading2Char"/>
@@ -10528,6 +11462,7 @@
         </w:rPr>
         <w:t>Part I) Introduction to the Linked List Data Structure</w:t>
       </w:r>
+      <w:bookmarkEnd w:id="71"/>
     </w:p>
     <w:p>
       <w:pPr>
@@ -11023,12 +11958,15 @@
           <w:lang w:val="en-US"/>
         </w:rPr>
       </w:pPr>
+      <w:bookmarkStart w:id="72" w:name="_Toc60047056"/>
       <w:r>
         <w:rPr>
           <w:rStyle w:val="Heading2Char"/>
+          <w:lang w:val="en-US"/>
         </w:rPr>
         <w:t>Part II) Design and implementation of Linked List Data Structure</w:t>
       </w:r>
+      <w:bookmarkEnd w:id="72"/>
     </w:p>
     <w:p>
       <w:pPr>
@@ -11040,6 +11978,7 @@
       </w:pPr>
       <w:r>
         <w:rPr>
+          <w:noProof/>
           <w:lang w:val="en-US"/>
         </w:rPr>
         <w:drawing>
@@ -11173,8 +12112,16 @@
         <w:rPr>
           <w:lang w:val="en-US"/>
         </w:rPr>
-        <w:t>Add new element at position i</w:t>
-      </w:r>
+        <w:t xml:space="preserve">Add new element at position </w:t>
+      </w:r>
+      <w:proofErr w:type="spellStart"/>
+      <w:r>
+        <w:rPr>
+          <w:lang w:val="en-US"/>
+        </w:rPr>
+        <w:t>i</w:t>
+      </w:r>
+      <w:proofErr w:type="spellEnd"/>
     </w:p>
     <w:p>
       <w:pPr>
@@ -11192,7 +12139,21 @@
         <w:rPr>
           <w:lang w:val="en-US"/>
         </w:rPr>
-        <w:t>First make sure that the index i is valid</w:t>
+        <w:t xml:space="preserve">First make sure that the index </w:t>
+      </w:r>
+      <w:proofErr w:type="spellStart"/>
+      <w:r>
+        <w:rPr>
+          <w:lang w:val="en-US"/>
+        </w:rPr>
+        <w:t>i</w:t>
+      </w:r>
+      <w:proofErr w:type="spellEnd"/>
+      <w:r>
+        <w:rPr>
+          <w:lang w:val="en-US"/>
+        </w:rPr>
+        <w:t xml:space="preserve"> is valid</w:t>
       </w:r>
     </w:p>
     <w:p>
@@ -11249,8 +12210,16 @@
         <w:rPr>
           <w:lang w:val="en-US"/>
         </w:rPr>
-        <w:t>Remove element at position i</w:t>
-      </w:r>
+        <w:t xml:space="preserve">Remove element at position </w:t>
+      </w:r>
+      <w:proofErr w:type="spellStart"/>
+      <w:r>
+        <w:rPr>
+          <w:lang w:val="en-US"/>
+        </w:rPr>
+        <w:t>i</w:t>
+      </w:r>
+      <w:proofErr w:type="spellEnd"/>
     </w:p>
     <w:p>
       <w:pPr>
@@ -11382,8 +12351,16 @@
         <w:rPr>
           <w:lang w:val="en-US"/>
         </w:rPr>
-        <w:t>Get element at position i</w:t>
-      </w:r>
+        <w:t xml:space="preserve">Get element at position </w:t>
+      </w:r>
+      <w:proofErr w:type="spellStart"/>
+      <w:r>
+        <w:rPr>
+          <w:lang w:val="en-US"/>
+        </w:rPr>
+        <w:t>i</w:t>
+      </w:r>
+      <w:proofErr w:type="spellEnd"/>
     </w:p>
     <w:p>
       <w:pPr>
@@ -11401,8 +12378,16 @@
         <w:rPr>
           <w:lang w:val="en-US"/>
         </w:rPr>
-        <w:t>Set element at position i</w:t>
-      </w:r>
+        <w:t xml:space="preserve">Set element at position </w:t>
+      </w:r>
+      <w:proofErr w:type="spellStart"/>
+      <w:r>
+        <w:rPr>
+          <w:lang w:val="en-US"/>
+        </w:rPr>
+        <w:t>i</w:t>
+      </w:r>
+      <w:proofErr w:type="spellEnd"/>
     </w:p>
     <w:p>
       <w:pPr>
@@ -11501,18 +12486,30 @@
           <w:lang w:val="en-US"/>
         </w:rPr>
       </w:pPr>
+      <w:bookmarkStart w:id="73" w:name="_Toc60047057"/>
       <w:r>
         <w:rPr>
           <w:rStyle w:val="Heading2Char"/>
-        </w:rPr>
-        <w:t>Part III) Iterating over a Linked List</w:t>
-      </w:r>
+          <w:lang w:val="en-US"/>
+        </w:rPr>
+        <w:t xml:space="preserve">Part III) Iterating over a Linked </w:t>
+      </w:r>
+      <w:proofErr w:type="spellStart"/>
+      <w:r>
+        <w:rPr>
+          <w:rStyle w:val="Heading2Char"/>
+          <w:lang w:val="en-US"/>
+        </w:rPr>
+        <w:t>List</w:t>
+      </w:r>
+      <w:bookmarkEnd w:id="73"/>
       <w:r>
         <w:rPr>
           <w:lang w:val="en-US"/>
         </w:rPr>
         <w:t>w</w:t>
       </w:r>
+      <w:proofErr w:type="spellEnd"/>
     </w:p>
     <w:p>
       <w:pPr>
@@ -11572,7 +12569,7 @@
           <w:lang w:val="en-US"/>
         </w:rPr>
       </w:pPr>
-      <w:bookmarkStart w:id="70" w:name="_Toc58909835"/>
+      <w:bookmarkStart w:id="74" w:name="_Toc60047058"/>
       <w:r>
         <w:rPr>
           <w:lang w:val="en-US"/>
@@ -11592,7 +12589,7 @@
         </w:rPr>
         <w:t xml:space="preserve"> of Data Structures</w:t>
       </w:r>
-      <w:bookmarkEnd w:id="70"/>
+      <w:bookmarkEnd w:id="74"/>
     </w:p>
     <w:p>
       <w:pPr>
@@ -11616,7 +12613,7 @@
           <w:lang w:val="en-US"/>
         </w:rPr>
       </w:pPr>
-      <w:bookmarkStart w:id="71" w:name="_Toc58909836"/>
+      <w:bookmarkStart w:id="75" w:name="_Toc60047059"/>
       <w:r>
         <w:rPr>
           <w:rStyle w:val="Heading2Char"/>
@@ -11633,7 +12630,7 @@
         </w:rPr>
         <w:t>Set</w:t>
       </w:r>
-      <w:bookmarkEnd w:id="71"/>
+      <w:bookmarkEnd w:id="75"/>
     </w:p>
     <w:p>
       <w:pPr>
@@ -11711,7 +12708,21 @@
         <w:rPr>
           <w:lang w:val="en-US"/>
         </w:rPr>
-        <w:t xml:space="preserve">is reached, previous </w:t>
+        <w:t xml:space="preserve">is </w:t>
+      </w:r>
+      <w:proofErr w:type="gramStart"/>
+      <w:r>
+        <w:rPr>
+          <w:lang w:val="en-US"/>
+        </w:rPr>
+        <w:t>reached,</w:t>
+      </w:r>
+      <w:proofErr w:type="gramEnd"/>
+      <w:r>
+        <w:rPr>
+          <w:lang w:val="en-US"/>
+        </w:rPr>
+        <w:t xml:space="preserve"> previous </w:t>
       </w:r>
       <w:r>
         <w:rPr>
@@ -11773,20 +12784,19 @@
           <w:szCs w:val="20"/>
           <w:lang w:val="en-US"/>
         </w:rPr>
-        <w:t>Length = amount of elements it has</w:t>
-      </w:r>
-    </w:p>
-    <w:p>
-      <w:pPr>
-        <w:spacing w:line="240" w:lineRule="auto"/>
-        <w:ind w:firstLine="708"/>
+        <w:t xml:space="preserve">Length = </w:t>
+      </w:r>
+      <w:proofErr w:type="gramStart"/>
+      <w:r>
         <w:rPr>
           <w:rStyle w:val="SubtleEmphasis"/>
           <w:sz w:val="20"/>
           <w:szCs w:val="20"/>
           <w:lang w:val="en-US"/>
         </w:rPr>
-      </w:pPr>
+        <w:t>amount</w:t>
+      </w:r>
+      <w:proofErr w:type="gramEnd"/>
       <w:r>
         <w:rPr>
           <w:rStyle w:val="SubtleEmphasis"/>
@@ -11794,7 +12804,48 @@
           <w:szCs w:val="20"/>
           <w:lang w:val="en-US"/>
         </w:rPr>
-        <w:t>Capacity = maximum amount of elements it can hold</w:t>
+        <w:t xml:space="preserve"> of elements it has</w:t>
+      </w:r>
+    </w:p>
+    <w:p>
+      <w:pPr>
+        <w:spacing w:line="240" w:lineRule="auto"/>
+        <w:ind w:firstLine="708"/>
+        <w:rPr>
+          <w:rStyle w:val="SubtleEmphasis"/>
+          <w:sz w:val="20"/>
+          <w:szCs w:val="20"/>
+          <w:lang w:val="en-US"/>
+        </w:rPr>
+      </w:pPr>
+      <w:r>
+        <w:rPr>
+          <w:rStyle w:val="SubtleEmphasis"/>
+          <w:sz w:val="20"/>
+          <w:szCs w:val="20"/>
+          <w:lang w:val="en-US"/>
+        </w:rPr>
+        <w:t xml:space="preserve">Capacity = maximum </w:t>
+      </w:r>
+      <w:proofErr w:type="gramStart"/>
+      <w:r>
+        <w:rPr>
+          <w:rStyle w:val="SubtleEmphasis"/>
+          <w:sz w:val="20"/>
+          <w:szCs w:val="20"/>
+          <w:lang w:val="en-US"/>
+        </w:rPr>
+        <w:t>amount</w:t>
+      </w:r>
+      <w:proofErr w:type="gramEnd"/>
+      <w:r>
+        <w:rPr>
+          <w:rStyle w:val="SubtleEmphasis"/>
+          <w:sz w:val="20"/>
+          <w:szCs w:val="20"/>
+          <w:lang w:val="en-US"/>
+        </w:rPr>
+        <w:t xml:space="preserve"> of elements it can hold</w:t>
       </w:r>
     </w:p>
     <w:tbl>
@@ -11913,11 +12964,19 @@
                 <w:lang w:val="en-US"/>
               </w:rPr>
             </w:pPr>
+            <w:proofErr w:type="gramStart"/>
             <w:r>
               <w:rPr>
                 <w:lang w:val="en-US"/>
               </w:rPr>
-              <w:t>O(1)</w:t>
+              <w:t>O(</w:t>
+            </w:r>
+            <w:proofErr w:type="gramEnd"/>
+            <w:r>
+              <w:rPr>
+                <w:lang w:val="en-US"/>
+              </w:rPr>
+              <w:t>1)</w:t>
             </w:r>
           </w:p>
         </w:tc>
@@ -12240,11 +13299,19 @@
                 <w:lang w:val="en-US"/>
               </w:rPr>
             </w:pPr>
+            <w:proofErr w:type="gramStart"/>
             <w:r>
               <w:rPr>
                 <w:lang w:val="en-US"/>
               </w:rPr>
-              <w:t>O(1)</w:t>
+              <w:t>O(</w:t>
+            </w:r>
+            <w:proofErr w:type="gramEnd"/>
+            <w:r>
+              <w:rPr>
+                <w:lang w:val="en-US"/>
+              </w:rPr>
+              <w:t>1)</w:t>
             </w:r>
           </w:p>
         </w:tc>
@@ -12292,11 +13359,19 @@
                 <w:lang w:val="en-US"/>
               </w:rPr>
             </w:pPr>
+            <w:proofErr w:type="gramStart"/>
             <w:r>
               <w:rPr>
                 <w:lang w:val="en-US"/>
               </w:rPr>
-              <w:t>O(1)</w:t>
+              <w:t>O(</w:t>
+            </w:r>
+            <w:proofErr w:type="gramEnd"/>
+            <w:r>
+              <w:rPr>
+                <w:lang w:val="en-US"/>
+              </w:rPr>
+              <w:t>1)</w:t>
             </w:r>
           </w:p>
         </w:tc>
@@ -12376,7 +13451,7 @@
           <w:lang w:val="en-US"/>
         </w:rPr>
       </w:pPr>
-      <w:bookmarkStart w:id="72" w:name="_Toc58909837"/>
+      <w:bookmarkStart w:id="76" w:name="_Toc60047060"/>
       <w:r>
         <w:rPr>
           <w:rStyle w:val="Heading2Char"/>
@@ -12385,7 +13460,7 @@
         </w:rPr>
         <w:t>Set</w:t>
       </w:r>
-      <w:bookmarkEnd w:id="72"/>
+      <w:bookmarkEnd w:id="76"/>
     </w:p>
     <w:p>
       <w:pPr>
@@ -12462,7 +13537,21 @@
         <w:rPr>
           <w:lang w:val="en-US"/>
         </w:rPr>
-        <w:t xml:space="preserve">is reached, previous </w:t>
+        <w:t xml:space="preserve">is </w:t>
+      </w:r>
+      <w:proofErr w:type="gramStart"/>
+      <w:r>
+        <w:rPr>
+          <w:lang w:val="en-US"/>
+        </w:rPr>
+        <w:t>reached,</w:t>
+      </w:r>
+      <w:proofErr w:type="gramEnd"/>
+      <w:r>
+        <w:rPr>
+          <w:lang w:val="en-US"/>
+        </w:rPr>
+        <w:t xml:space="preserve"> previous </w:t>
       </w:r>
       <w:r>
         <w:rPr>
@@ -12823,12 +13912,14 @@
                 <w:lang w:val="en-US"/>
               </w:rPr>
             </w:pPr>
+            <w:proofErr w:type="gramStart"/>
             <w:r>
               <w:rPr>
                 <w:lang w:val="en-US"/>
               </w:rPr>
               <w:t>O(</w:t>
             </w:r>
+            <w:proofErr w:type="gramEnd"/>
             <w:r>
               <w:rPr>
                 <w:lang w:val="en-US"/>
@@ -12887,12 +13978,14 @@
                 <w:lang w:val="en-US"/>
               </w:rPr>
             </w:pPr>
+            <w:proofErr w:type="gramStart"/>
             <w:r>
               <w:rPr>
                 <w:lang w:val="en-US"/>
               </w:rPr>
               <w:t>O(</w:t>
             </w:r>
+            <w:proofErr w:type="gramEnd"/>
             <w:r>
               <w:rPr>
                 <w:lang w:val="en-US"/>
@@ -13238,6 +14331,7 @@
           <w:lang w:val="en-US"/>
         </w:rPr>
       </w:pPr>
+      <w:bookmarkStart w:id="77" w:name="_Toc60047061"/>
       <w:r>
         <w:rPr>
           <w:rStyle w:val="Heading2Char"/>
@@ -13247,6 +14341,7 @@
         <w:lastRenderedPageBreak/>
         <w:t>List / Finite Sequence</w:t>
       </w:r>
+      <w:bookmarkEnd w:id="77"/>
     </w:p>
     <w:p>
       <w:pPr>
@@ -13600,12 +14695,14 @@
                 <w:lang w:val="en-US"/>
               </w:rPr>
             </w:pPr>
+            <w:proofErr w:type="gramStart"/>
             <w:r>
               <w:rPr>
                 <w:lang w:val="en-US"/>
               </w:rPr>
               <w:t>O(</w:t>
             </w:r>
+            <w:proofErr w:type="gramEnd"/>
             <w:r>
               <w:rPr>
                 <w:lang w:val="en-US"/>
@@ -13643,7 +14740,21 @@
               <w:rPr>
                 <w:lang w:val="en-US"/>
               </w:rPr>
-              <w:t xml:space="preserve"> OR O(1) </w:t>
+              <w:t xml:space="preserve"> OR </w:t>
+            </w:r>
+            <w:proofErr w:type="gramStart"/>
+            <w:r>
+              <w:rPr>
+                <w:lang w:val="en-US"/>
+              </w:rPr>
+              <w:t>O(</w:t>
+            </w:r>
+            <w:proofErr w:type="gramEnd"/>
+            <w:r>
+              <w:rPr>
+                <w:lang w:val="en-US"/>
+              </w:rPr>
+              <w:t xml:space="preserve">1) </w:t>
             </w:r>
             <w:r>
               <w:rPr>
@@ -13681,8 +14792,18 @@
                 <w:bCs w:val="0"/>
                 <w:lang w:val="en-US"/>
               </w:rPr>
-              <w:t>Add new element at position i</w:t>
+              <w:t xml:space="preserve">Add new element at position </w:t>
             </w:r>
+            <w:proofErr w:type="spellStart"/>
+            <w:r>
+              <w:rPr>
+                <w:b w:val="0"/>
+                <w:bCs w:val="0"/>
+                <w:lang w:val="en-US"/>
+              </w:rPr>
+              <w:t>i</w:t>
+            </w:r>
+            <w:proofErr w:type="spellEnd"/>
           </w:p>
         </w:tc>
         <w:tc>
@@ -13862,8 +14983,18 @@
                 <w:bCs w:val="0"/>
                 <w:lang w:val="en-US"/>
               </w:rPr>
-              <w:t>Remove element at position i</w:t>
+              <w:t xml:space="preserve">Remove element at position </w:t>
             </w:r>
+            <w:proofErr w:type="spellStart"/>
+            <w:r>
+              <w:rPr>
+                <w:b w:val="0"/>
+                <w:bCs w:val="0"/>
+                <w:lang w:val="en-US"/>
+              </w:rPr>
+              <w:t>i</w:t>
+            </w:r>
+            <w:proofErr w:type="spellEnd"/>
           </w:p>
         </w:tc>
         <w:tc>
@@ -14021,8 +15152,18 @@
                 <w:bCs w:val="0"/>
                 <w:lang w:val="en-US"/>
               </w:rPr>
-              <w:t>Get element at position i</w:t>
+              <w:t xml:space="preserve">Get element at position </w:t>
             </w:r>
+            <w:proofErr w:type="spellStart"/>
+            <w:r>
+              <w:rPr>
+                <w:b w:val="0"/>
+                <w:bCs w:val="0"/>
+                <w:lang w:val="en-US"/>
+              </w:rPr>
+              <w:t>i</w:t>
+            </w:r>
+            <w:proofErr w:type="spellEnd"/>
           </w:p>
         </w:tc>
         <w:tc>
@@ -14039,12 +15180,14 @@
                 <w:lang w:val="en-US"/>
               </w:rPr>
             </w:pPr>
+            <w:proofErr w:type="gramStart"/>
             <w:r>
               <w:rPr>
                 <w:lang w:val="en-US"/>
               </w:rPr>
               <w:t>O(</w:t>
             </w:r>
+            <w:proofErr w:type="gramEnd"/>
             <w:r>
               <w:rPr>
                 <w:lang w:val="en-US"/>
@@ -14107,7 +15250,25 @@
                 <w:bCs w:val="0"/>
                 <w:lang w:val="en-US"/>
               </w:rPr>
-              <w:t xml:space="preserve">Set element at position i </w:t>
+              <w:t xml:space="preserve">Set element at position </w:t>
+            </w:r>
+            <w:proofErr w:type="spellStart"/>
+            <w:r>
+              <w:rPr>
+                <w:b w:val="0"/>
+                <w:bCs w:val="0"/>
+                <w:lang w:val="en-US"/>
+              </w:rPr>
+              <w:t>i</w:t>
+            </w:r>
+            <w:proofErr w:type="spellEnd"/>
+            <w:r>
+              <w:rPr>
+                <w:b w:val="0"/>
+                <w:bCs w:val="0"/>
+                <w:lang w:val="en-US"/>
+              </w:rPr>
+              <w:t xml:space="preserve"> </w:t>
             </w:r>
           </w:p>
         </w:tc>
@@ -14125,12 +15286,14 @@
                 <w:lang w:val="en-US"/>
               </w:rPr>
             </w:pPr>
+            <w:proofErr w:type="gramStart"/>
             <w:r>
               <w:rPr>
                 <w:lang w:val="en-US"/>
               </w:rPr>
               <w:t>O(</w:t>
             </w:r>
+            <w:proofErr w:type="gramEnd"/>
             <w:r>
               <w:rPr>
                 <w:lang w:val="en-US"/>
@@ -14210,11 +15373,19 @@
                 <w:lang w:val="en-US"/>
               </w:rPr>
             </w:pPr>
+            <w:proofErr w:type="gramStart"/>
             <w:r>
               <w:rPr>
                 <w:lang w:val="en-US"/>
               </w:rPr>
-              <w:t>O(1)</w:t>
+              <w:t>O(</w:t>
+            </w:r>
+            <w:proofErr w:type="gramEnd"/>
+            <w:r>
+              <w:rPr>
+                <w:lang w:val="en-US"/>
+              </w:rPr>
+              <w:t>1)</w:t>
             </w:r>
           </w:p>
         </w:tc>
@@ -14231,11 +15402,19 @@
                 <w:lang w:val="en-US"/>
               </w:rPr>
             </w:pPr>
+            <w:proofErr w:type="gramStart"/>
             <w:r>
               <w:rPr>
                 <w:lang w:val="en-US"/>
               </w:rPr>
-              <w:t>O(1)</w:t>
+              <w:t>O(</w:t>
+            </w:r>
+            <w:proofErr w:type="gramEnd"/>
+            <w:r>
+              <w:rPr>
+                <w:lang w:val="en-US"/>
+              </w:rPr>
+              <w:t>1)</w:t>
             </w:r>
           </w:p>
         </w:tc>
@@ -14284,11 +15463,19 @@
                 <w:lang w:val="en-US"/>
               </w:rPr>
             </w:pPr>
+            <w:proofErr w:type="gramStart"/>
             <w:r>
               <w:rPr>
                 <w:lang w:val="en-US"/>
               </w:rPr>
-              <w:t>O(1)</w:t>
+              <w:t>O(</w:t>
+            </w:r>
+            <w:proofErr w:type="gramEnd"/>
+            <w:r>
+              <w:rPr>
+                <w:lang w:val="en-US"/>
+              </w:rPr>
+              <w:t>1)</w:t>
             </w:r>
           </w:p>
         </w:tc>
@@ -14309,7 +15496,21 @@
               <w:rPr>
                 <w:lang w:val="en-US"/>
               </w:rPr>
-              <w:t xml:space="preserve">O(n) OR O(1) </w:t>
+              <w:t xml:space="preserve">O(n) OR </w:t>
+            </w:r>
+            <w:proofErr w:type="gramStart"/>
+            <w:r>
+              <w:rPr>
+                <w:lang w:val="en-US"/>
+              </w:rPr>
+              <w:t>O(</w:t>
+            </w:r>
+            <w:proofErr w:type="gramEnd"/>
+            <w:r>
+              <w:rPr>
+                <w:lang w:val="en-US"/>
+              </w:rPr>
+              <w:t xml:space="preserve">1) </w:t>
             </w:r>
             <w:r>
               <w:rPr>
@@ -14534,12 +15735,14 @@
                 <w:lang w:val="en-US"/>
               </w:rPr>
             </w:pPr>
+            <w:proofErr w:type="gramStart"/>
             <w:r>
               <w:rPr>
                 <w:lang w:val="en-US"/>
               </w:rPr>
               <w:t>O(</w:t>
             </w:r>
+            <w:proofErr w:type="gramEnd"/>
             <w:r>
               <w:rPr>
                 <w:lang w:val="en-US"/>
@@ -14567,11 +15770,19 @@
                 <w:lang w:val="en-US"/>
               </w:rPr>
             </w:pPr>
+            <w:proofErr w:type="gramStart"/>
             <w:r>
               <w:rPr>
                 <w:lang w:val="en-US"/>
               </w:rPr>
-              <w:t>O(1)</w:t>
+              <w:t>O(</w:t>
+            </w:r>
+            <w:proofErr w:type="gramEnd"/>
+            <w:r>
+              <w:rPr>
+                <w:lang w:val="en-US"/>
+              </w:rPr>
+              <w:t>1)</w:t>
             </w:r>
           </w:p>
         </w:tc>
@@ -14620,12 +15831,14 @@
                 <w:lang w:val="en-US"/>
               </w:rPr>
             </w:pPr>
+            <w:proofErr w:type="gramStart"/>
             <w:r>
               <w:rPr>
                 <w:lang w:val="en-US"/>
               </w:rPr>
               <w:t>O(</w:t>
             </w:r>
+            <w:proofErr w:type="gramEnd"/>
             <w:r>
               <w:rPr>
                 <w:lang w:val="en-US"/>
@@ -14653,11 +15866,19 @@
                 <w:lang w:val="en-US"/>
               </w:rPr>
             </w:pPr>
+            <w:proofErr w:type="gramStart"/>
             <w:r>
               <w:rPr>
                 <w:lang w:val="en-US"/>
               </w:rPr>
-              <w:t>O(1)</w:t>
+              <w:t>O(</w:t>
+            </w:r>
+            <w:proofErr w:type="gramEnd"/>
+            <w:r>
+              <w:rPr>
+                <w:lang w:val="en-US"/>
+              </w:rPr>
+              <w:t>1)</w:t>
             </w:r>
           </w:p>
         </w:tc>

</xml_diff>

<commit_message>
🏁 On our way to finish the course!! I made exam # 3 and implemented Hash Tables and BST
I'm just missing the project
</commit_message>
<xml_diff>
--- a/Data_Structures_Notes_M4rqu1705.docx
+++ b/Data_Structures_Notes_M4rqu1705.docx
@@ -72,7 +72,7 @@
         </w:rPr>
         <w:fldChar w:fldCharType="separate"/>
       </w:r>
-      <w:hyperlink w:anchor="_Toc61164677" w:history="1">
+      <w:hyperlink w:anchor="_Toc61503635" w:history="1">
         <w:r>
           <w:rPr>
             <w:rStyle w:val="Hyperlink"/>
@@ -100,7 +100,7 @@
             <w:noProof/>
             <w:webHidden/>
           </w:rPr>
-          <w:instrText xml:space="preserve"> PAGEREF _Toc61164677 \h </w:instrText>
+          <w:instrText xml:space="preserve"> PAGEREF _Toc61503635 \h </w:instrText>
         </w:r>
         <w:r>
           <w:rPr>
@@ -147,7 +147,7 @@
           <w:lang w:val="en-PR" w:eastAsia="en-PR"/>
         </w:rPr>
       </w:pPr>
-      <w:hyperlink w:anchor="_Toc61164678" w:history="1">
+      <w:hyperlink w:anchor="_Toc61503636" w:history="1">
         <w:r>
           <w:rPr>
             <w:rStyle w:val="Hyperlink"/>
@@ -195,7 +195,7 @@
             <w:noProof/>
             <w:webHidden/>
           </w:rPr>
-          <w:instrText xml:space="preserve"> PAGEREF _Toc61164678 \h </w:instrText>
+          <w:instrText xml:space="preserve"> PAGEREF _Toc61503636 \h </w:instrText>
         </w:r>
         <w:r>
           <w:rPr>
@@ -242,7 +242,7 @@
           <w:lang w:val="en-PR" w:eastAsia="en-PR"/>
         </w:rPr>
       </w:pPr>
-      <w:hyperlink w:anchor="_Toc61164679" w:history="1">
+      <w:hyperlink w:anchor="_Toc61503637" w:history="1">
         <w:r>
           <w:rPr>
             <w:rStyle w:val="Hyperlink"/>
@@ -290,7 +290,7 @@
             <w:noProof/>
             <w:webHidden/>
           </w:rPr>
-          <w:instrText xml:space="preserve"> PAGEREF _Toc61164679 \h </w:instrText>
+          <w:instrText xml:space="preserve"> PAGEREF _Toc61503637 \h </w:instrText>
         </w:r>
         <w:r>
           <w:rPr>
@@ -337,7 +337,7 @@
           <w:lang w:val="en-PR" w:eastAsia="en-PR"/>
         </w:rPr>
       </w:pPr>
-      <w:hyperlink w:anchor="_Toc61164680" w:history="1">
+      <w:hyperlink w:anchor="_Toc61503638" w:history="1">
         <w:r>
           <w:rPr>
             <w:rStyle w:val="Hyperlink"/>
@@ -385,7 +385,7 @@
             <w:noProof/>
             <w:webHidden/>
           </w:rPr>
-          <w:instrText xml:space="preserve"> PAGEREF _Toc61164680 \h </w:instrText>
+          <w:instrText xml:space="preserve"> PAGEREF _Toc61503638 \h </w:instrText>
         </w:r>
         <w:r>
           <w:rPr>
@@ -432,7 +432,7 @@
           <w:lang w:val="en-PR" w:eastAsia="en-PR"/>
         </w:rPr>
       </w:pPr>
-      <w:hyperlink w:anchor="_Toc61164681" w:history="1">
+      <w:hyperlink w:anchor="_Toc61503639" w:history="1">
         <w:r>
           <w:rPr>
             <w:rStyle w:val="Hyperlink"/>
@@ -480,7 +480,7 @@
             <w:noProof/>
             <w:webHidden/>
           </w:rPr>
-          <w:instrText xml:space="preserve"> PAGEREF _Toc61164681 \h </w:instrText>
+          <w:instrText xml:space="preserve"> PAGEREF _Toc61503639 \h </w:instrText>
         </w:r>
         <w:r>
           <w:rPr>
@@ -527,7 +527,7 @@
           <w:lang w:val="en-PR" w:eastAsia="en-PR"/>
         </w:rPr>
       </w:pPr>
-      <w:hyperlink w:anchor="_Toc61164682" w:history="1">
+      <w:hyperlink w:anchor="_Toc61503640" w:history="1">
         <w:r>
           <w:rPr>
             <w:rStyle w:val="Hyperlink"/>
@@ -575,7 +575,7 @@
             <w:noProof/>
             <w:webHidden/>
           </w:rPr>
-          <w:instrText xml:space="preserve"> PAGEREF _Toc61164682 \h </w:instrText>
+          <w:instrText xml:space="preserve"> PAGEREF _Toc61503640 \h </w:instrText>
         </w:r>
         <w:r>
           <w:rPr>
@@ -622,7 +622,7 @@
           <w:lang w:val="en-PR" w:eastAsia="en-PR"/>
         </w:rPr>
       </w:pPr>
-      <w:hyperlink w:anchor="_Toc61164683" w:history="1">
+      <w:hyperlink w:anchor="_Toc61503641" w:history="1">
         <w:r>
           <w:rPr>
             <w:rStyle w:val="Hyperlink"/>
@@ -670,7 +670,7 @@
             <w:noProof/>
             <w:webHidden/>
           </w:rPr>
-          <w:instrText xml:space="preserve"> PAGEREF _Toc61164683 \h </w:instrText>
+          <w:instrText xml:space="preserve"> PAGEREF _Toc61503641 \h </w:instrText>
         </w:r>
         <w:r>
           <w:rPr>
@@ -720,7 +720,7 @@
           <w:lang w:val="en-PR" w:eastAsia="en-PR"/>
         </w:rPr>
       </w:pPr>
-      <w:hyperlink w:anchor="_Toc61164684" w:history="1">
+      <w:hyperlink w:anchor="_Toc61503642" w:history="1">
         <w:r>
           <w:rPr>
             <w:rStyle w:val="Hyperlink"/>
@@ -748,7 +748,7 @@
             <w:noProof/>
             <w:webHidden/>
           </w:rPr>
-          <w:instrText xml:space="preserve"> PAGEREF _Toc61164684 \h </w:instrText>
+          <w:instrText xml:space="preserve"> PAGEREF _Toc61503642 \h </w:instrText>
         </w:r>
         <w:r>
           <w:rPr>
@@ -795,7 +795,7 @@
           <w:lang w:val="en-PR" w:eastAsia="en-PR"/>
         </w:rPr>
       </w:pPr>
-      <w:hyperlink w:anchor="_Toc61164685" w:history="1">
+      <w:hyperlink w:anchor="_Toc61503643" w:history="1">
         <w:r>
           <w:rPr>
             <w:rStyle w:val="Hyperlink"/>
@@ -843,7 +843,7 @@
             <w:noProof/>
             <w:webHidden/>
           </w:rPr>
-          <w:instrText xml:space="preserve"> PAGEREF _Toc61164685 \h </w:instrText>
+          <w:instrText xml:space="preserve"> PAGEREF _Toc61503643 \h </w:instrText>
         </w:r>
         <w:r>
           <w:rPr>
@@ -890,7 +890,7 @@
           <w:lang w:val="en-PR" w:eastAsia="en-PR"/>
         </w:rPr>
       </w:pPr>
-      <w:hyperlink w:anchor="_Toc61164686" w:history="1">
+      <w:hyperlink w:anchor="_Toc61503644" w:history="1">
         <w:r>
           <w:rPr>
             <w:rStyle w:val="Hyperlink"/>
@@ -938,7 +938,7 @@
             <w:noProof/>
             <w:webHidden/>
           </w:rPr>
-          <w:instrText xml:space="preserve"> PAGEREF _Toc61164686 \h </w:instrText>
+          <w:instrText xml:space="preserve"> PAGEREF _Toc61503644 \h </w:instrText>
         </w:r>
         <w:r>
           <w:rPr>
@@ -985,7 +985,7 @@
           <w:lang w:val="en-PR" w:eastAsia="en-PR"/>
         </w:rPr>
       </w:pPr>
-      <w:hyperlink w:anchor="_Toc61164687" w:history="1">
+      <w:hyperlink w:anchor="_Toc61503645" w:history="1">
         <w:r>
           <w:rPr>
             <w:rStyle w:val="Hyperlink"/>
@@ -1033,7 +1033,7 @@
             <w:noProof/>
             <w:webHidden/>
           </w:rPr>
-          <w:instrText xml:space="preserve"> PAGEREF _Toc61164687 \h </w:instrText>
+          <w:instrText xml:space="preserve"> PAGEREF _Toc61503645 \h </w:instrText>
         </w:r>
         <w:r>
           <w:rPr>
@@ -1080,7 +1080,7 @@
           <w:lang w:val="en-PR" w:eastAsia="en-PR"/>
         </w:rPr>
       </w:pPr>
-      <w:hyperlink w:anchor="_Toc61164688" w:history="1">
+      <w:hyperlink w:anchor="_Toc61503646" w:history="1">
         <w:r>
           <w:rPr>
             <w:rStyle w:val="Hyperlink"/>
@@ -1128,7 +1128,7 @@
             <w:noProof/>
             <w:webHidden/>
           </w:rPr>
-          <w:instrText xml:space="preserve"> PAGEREF _Toc61164688 \h </w:instrText>
+          <w:instrText xml:space="preserve"> PAGEREF _Toc61503646 \h </w:instrText>
         </w:r>
         <w:r>
           <w:rPr>
@@ -1178,7 +1178,7 @@
           <w:lang w:val="en-PR" w:eastAsia="en-PR"/>
         </w:rPr>
       </w:pPr>
-      <w:hyperlink w:anchor="_Toc61164689" w:history="1">
+      <w:hyperlink w:anchor="_Toc61503647" w:history="1">
         <w:r>
           <w:rPr>
             <w:rStyle w:val="Hyperlink"/>
@@ -1206,7 +1206,7 @@
             <w:noProof/>
             <w:webHidden/>
           </w:rPr>
-          <w:instrText xml:space="preserve"> PAGEREF _Toc61164689 \h </w:instrText>
+          <w:instrText xml:space="preserve"> PAGEREF _Toc61503647 \h </w:instrText>
         </w:r>
         <w:r>
           <w:rPr>
@@ -1253,7 +1253,7 @@
           <w:lang w:val="en-PR" w:eastAsia="en-PR"/>
         </w:rPr>
       </w:pPr>
-      <w:hyperlink w:anchor="_Toc61164690" w:history="1">
+      <w:hyperlink w:anchor="_Toc61503648" w:history="1">
         <w:r>
           <w:rPr>
             <w:rStyle w:val="Hyperlink"/>
@@ -1301,7 +1301,7 @@
             <w:noProof/>
             <w:webHidden/>
           </w:rPr>
-          <w:instrText xml:space="preserve"> PAGEREF _Toc61164690 \h </w:instrText>
+          <w:instrText xml:space="preserve"> PAGEREF _Toc61503648 \h </w:instrText>
         </w:r>
         <w:r>
           <w:rPr>
@@ -1348,7 +1348,7 @@
           <w:lang w:val="en-PR" w:eastAsia="en-PR"/>
         </w:rPr>
       </w:pPr>
-      <w:hyperlink w:anchor="_Toc61164691" w:history="1">
+      <w:hyperlink w:anchor="_Toc61503649" w:history="1">
         <w:r>
           <w:rPr>
             <w:rStyle w:val="Hyperlink"/>
@@ -1396,7 +1396,7 @@
             <w:noProof/>
             <w:webHidden/>
           </w:rPr>
-          <w:instrText xml:space="preserve"> PAGEREF _Toc61164691 \h </w:instrText>
+          <w:instrText xml:space="preserve"> PAGEREF _Toc61503649 \h </w:instrText>
         </w:r>
         <w:r>
           <w:rPr>
@@ -1443,7 +1443,7 @@
           <w:lang w:val="en-PR" w:eastAsia="en-PR"/>
         </w:rPr>
       </w:pPr>
-      <w:hyperlink w:anchor="_Toc61164692" w:history="1">
+      <w:hyperlink w:anchor="_Toc61503650" w:history="1">
         <w:r>
           <w:rPr>
             <w:rStyle w:val="Hyperlink"/>
@@ -1491,7 +1491,7 @@
             <w:noProof/>
             <w:webHidden/>
           </w:rPr>
-          <w:instrText xml:space="preserve"> PAGEREF _Toc61164692 \h </w:instrText>
+          <w:instrText xml:space="preserve"> PAGEREF _Toc61503650 \h </w:instrText>
         </w:r>
         <w:r>
           <w:rPr>
@@ -1538,7 +1538,7 @@
           <w:lang w:val="en-PR" w:eastAsia="en-PR"/>
         </w:rPr>
       </w:pPr>
-      <w:hyperlink w:anchor="_Toc61164693" w:history="1">
+      <w:hyperlink w:anchor="_Toc61503651" w:history="1">
         <w:r>
           <w:rPr>
             <w:rStyle w:val="Hyperlink"/>
@@ -1586,7 +1586,7 @@
             <w:noProof/>
             <w:webHidden/>
           </w:rPr>
-          <w:instrText xml:space="preserve"> PAGEREF _Toc61164693 \h </w:instrText>
+          <w:instrText xml:space="preserve"> PAGEREF _Toc61503651 \h </w:instrText>
         </w:r>
         <w:r>
           <w:rPr>
@@ -1633,7 +1633,7 @@
           <w:lang w:val="en-PR" w:eastAsia="en-PR"/>
         </w:rPr>
       </w:pPr>
-      <w:hyperlink w:anchor="_Toc61164694" w:history="1">
+      <w:hyperlink w:anchor="_Toc61503652" w:history="1">
         <w:r>
           <w:rPr>
             <w:rStyle w:val="Hyperlink"/>
@@ -1681,7 +1681,7 @@
             <w:noProof/>
             <w:webHidden/>
           </w:rPr>
-          <w:instrText xml:space="preserve"> PAGEREF _Toc61164694 \h </w:instrText>
+          <w:instrText xml:space="preserve"> PAGEREF _Toc61503652 \h </w:instrText>
         </w:r>
         <w:r>
           <w:rPr>
@@ -1728,7 +1728,7 @@
           <w:lang w:val="en-PR" w:eastAsia="en-PR"/>
         </w:rPr>
       </w:pPr>
-      <w:hyperlink w:anchor="_Toc61164695" w:history="1">
+      <w:hyperlink w:anchor="_Toc61503653" w:history="1">
         <w:r>
           <w:rPr>
             <w:rStyle w:val="Hyperlink"/>
@@ -1776,7 +1776,7 @@
             <w:noProof/>
             <w:webHidden/>
           </w:rPr>
-          <w:instrText xml:space="preserve"> PAGEREF _Toc61164695 \h </w:instrText>
+          <w:instrText xml:space="preserve"> PAGEREF _Toc61503653 \h </w:instrText>
         </w:r>
         <w:r>
           <w:rPr>
@@ -1823,7 +1823,7 @@
           <w:lang w:val="en-PR" w:eastAsia="en-PR"/>
         </w:rPr>
       </w:pPr>
-      <w:hyperlink w:anchor="_Toc61164696" w:history="1">
+      <w:hyperlink w:anchor="_Toc61503654" w:history="1">
         <w:r>
           <w:rPr>
             <w:rStyle w:val="Hyperlink"/>
@@ -1871,7 +1871,7 @@
             <w:noProof/>
             <w:webHidden/>
           </w:rPr>
-          <w:instrText xml:space="preserve"> PAGEREF _Toc61164696 \h </w:instrText>
+          <w:instrText xml:space="preserve"> PAGEREF _Toc61503654 \h </w:instrText>
         </w:r>
         <w:r>
           <w:rPr>
@@ -1918,7 +1918,7 @@
           <w:lang w:val="en-PR" w:eastAsia="en-PR"/>
         </w:rPr>
       </w:pPr>
-      <w:hyperlink w:anchor="_Toc61164697" w:history="1">
+      <w:hyperlink w:anchor="_Toc61503655" w:history="1">
         <w:r>
           <w:rPr>
             <w:rStyle w:val="Hyperlink"/>
@@ -1966,7 +1966,7 @@
             <w:noProof/>
             <w:webHidden/>
           </w:rPr>
-          <w:instrText xml:space="preserve"> PAGEREF _Toc61164697 \h </w:instrText>
+          <w:instrText xml:space="preserve"> PAGEREF _Toc61503655 \h </w:instrText>
         </w:r>
         <w:r>
           <w:rPr>
@@ -2016,7 +2016,7 @@
           <w:lang w:val="en-PR" w:eastAsia="en-PR"/>
         </w:rPr>
       </w:pPr>
-      <w:hyperlink w:anchor="_Toc61164698" w:history="1">
+      <w:hyperlink w:anchor="_Toc61503656" w:history="1">
         <w:r>
           <w:rPr>
             <w:rStyle w:val="Hyperlink"/>
@@ -2044,7 +2044,7 @@
             <w:noProof/>
             <w:webHidden/>
           </w:rPr>
-          <w:instrText xml:space="preserve"> PAGEREF _Toc61164698 \h </w:instrText>
+          <w:instrText xml:space="preserve"> PAGEREF _Toc61503656 \h </w:instrText>
         </w:r>
         <w:r>
           <w:rPr>
@@ -2091,7 +2091,7 @@
           <w:lang w:val="en-PR" w:eastAsia="en-PR"/>
         </w:rPr>
       </w:pPr>
-      <w:hyperlink w:anchor="_Toc61164699" w:history="1">
+      <w:hyperlink w:anchor="_Toc61503657" w:history="1">
         <w:r>
           <w:rPr>
             <w:rStyle w:val="Hyperlink"/>
@@ -2139,7 +2139,7 @@
             <w:noProof/>
             <w:webHidden/>
           </w:rPr>
-          <w:instrText xml:space="preserve"> PAGEREF _Toc61164699 \h </w:instrText>
+          <w:instrText xml:space="preserve"> PAGEREF _Toc61503657 \h </w:instrText>
         </w:r>
         <w:r>
           <w:rPr>
@@ -2186,7 +2186,7 @@
           <w:lang w:val="en-PR" w:eastAsia="en-PR"/>
         </w:rPr>
       </w:pPr>
-      <w:hyperlink w:anchor="_Toc61164700" w:history="1">
+      <w:hyperlink w:anchor="_Toc61503658" w:history="1">
         <w:r>
           <w:rPr>
             <w:rStyle w:val="Hyperlink"/>
@@ -2234,7 +2234,7 @@
             <w:noProof/>
             <w:webHidden/>
           </w:rPr>
-          <w:instrText xml:space="preserve"> PAGEREF _Toc61164700 \h </w:instrText>
+          <w:instrText xml:space="preserve"> PAGEREF _Toc61503658 \h </w:instrText>
         </w:r>
         <w:r>
           <w:rPr>
@@ -2281,7 +2281,7 @@
           <w:lang w:val="en-PR" w:eastAsia="en-PR"/>
         </w:rPr>
       </w:pPr>
-      <w:hyperlink w:anchor="_Toc61164701" w:history="1">
+      <w:hyperlink w:anchor="_Toc61503659" w:history="1">
         <w:r>
           <w:rPr>
             <w:rStyle w:val="Hyperlink"/>
@@ -2329,7 +2329,7 @@
             <w:noProof/>
             <w:webHidden/>
           </w:rPr>
-          <w:instrText xml:space="preserve"> PAGEREF _Toc61164701 \h </w:instrText>
+          <w:instrText xml:space="preserve"> PAGEREF _Toc61503659 \h </w:instrText>
         </w:r>
         <w:r>
           <w:rPr>
@@ -2376,7 +2376,7 @@
           <w:lang w:val="en-PR" w:eastAsia="en-PR"/>
         </w:rPr>
       </w:pPr>
-      <w:hyperlink w:anchor="_Toc61164702" w:history="1">
+      <w:hyperlink w:anchor="_Toc61503660" w:history="1">
         <w:r>
           <w:rPr>
             <w:rStyle w:val="Hyperlink"/>
@@ -2424,7 +2424,7 @@
             <w:noProof/>
             <w:webHidden/>
           </w:rPr>
-          <w:instrText xml:space="preserve"> PAGEREF _Toc61164702 \h </w:instrText>
+          <w:instrText xml:space="preserve"> PAGEREF _Toc61503660 \h </w:instrText>
         </w:r>
         <w:r>
           <w:rPr>
@@ -2471,7 +2471,7 @@
           <w:lang w:val="en-PR" w:eastAsia="en-PR"/>
         </w:rPr>
       </w:pPr>
-      <w:hyperlink w:anchor="_Toc61164703" w:history="1">
+      <w:hyperlink w:anchor="_Toc61503661" w:history="1">
         <w:r>
           <w:rPr>
             <w:rStyle w:val="Hyperlink"/>
@@ -2519,7 +2519,7 @@
             <w:noProof/>
             <w:webHidden/>
           </w:rPr>
-          <w:instrText xml:space="preserve"> PAGEREF _Toc61164703 \h </w:instrText>
+          <w:instrText xml:space="preserve"> PAGEREF _Toc61503661 \h </w:instrText>
         </w:r>
         <w:r>
           <w:rPr>
@@ -2566,7 +2566,7 @@
           <w:lang w:val="en-PR" w:eastAsia="en-PR"/>
         </w:rPr>
       </w:pPr>
-      <w:hyperlink w:anchor="_Toc61164704" w:history="1">
+      <w:hyperlink w:anchor="_Toc61503662" w:history="1">
         <w:r>
           <w:rPr>
             <w:rStyle w:val="Hyperlink"/>
@@ -2614,7 +2614,7 @@
             <w:noProof/>
             <w:webHidden/>
           </w:rPr>
-          <w:instrText xml:space="preserve"> PAGEREF _Toc61164704 \h </w:instrText>
+          <w:instrText xml:space="preserve"> PAGEREF _Toc61503662 \h </w:instrText>
         </w:r>
         <w:r>
           <w:rPr>
@@ -2661,7 +2661,7 @@
           <w:lang w:val="en-PR" w:eastAsia="en-PR"/>
         </w:rPr>
       </w:pPr>
-      <w:hyperlink w:anchor="_Toc61164705" w:history="1">
+      <w:hyperlink w:anchor="_Toc61503663" w:history="1">
         <w:r>
           <w:rPr>
             <w:rStyle w:val="Hyperlink"/>
@@ -2709,7 +2709,7 @@
             <w:noProof/>
             <w:webHidden/>
           </w:rPr>
-          <w:instrText xml:space="preserve"> PAGEREF _Toc61164705 \h </w:instrText>
+          <w:instrText xml:space="preserve"> PAGEREF _Toc61503663 \h </w:instrText>
         </w:r>
         <w:r>
           <w:rPr>
@@ -2759,7 +2759,7 @@
           <w:lang w:val="en-PR" w:eastAsia="en-PR"/>
         </w:rPr>
       </w:pPr>
-      <w:hyperlink w:anchor="_Toc61164706" w:history="1">
+      <w:hyperlink w:anchor="_Toc61503664" w:history="1">
         <w:r>
           <w:rPr>
             <w:rStyle w:val="Hyperlink"/>
@@ -2787,7 +2787,7 @@
             <w:noProof/>
             <w:webHidden/>
           </w:rPr>
-          <w:instrText xml:space="preserve"> PAGEREF _Toc61164706 \h </w:instrText>
+          <w:instrText xml:space="preserve"> PAGEREF _Toc61503664 \h </w:instrText>
         </w:r>
         <w:r>
           <w:rPr>
@@ -2834,7 +2834,7 @@
           <w:lang w:val="en-PR" w:eastAsia="en-PR"/>
         </w:rPr>
       </w:pPr>
-      <w:hyperlink w:anchor="_Toc61164707" w:history="1">
+      <w:hyperlink w:anchor="_Toc61503665" w:history="1">
         <w:r>
           <w:rPr>
             <w:rStyle w:val="Hyperlink"/>
@@ -2882,7 +2882,7 @@
             <w:noProof/>
             <w:webHidden/>
           </w:rPr>
-          <w:instrText xml:space="preserve"> PAGEREF _Toc61164707 \h </w:instrText>
+          <w:instrText xml:space="preserve"> PAGEREF _Toc61503665 \h </w:instrText>
         </w:r>
         <w:r>
           <w:rPr>
@@ -2929,7 +2929,7 @@
           <w:lang w:val="en-PR" w:eastAsia="en-PR"/>
         </w:rPr>
       </w:pPr>
-      <w:hyperlink w:anchor="_Toc61164708" w:history="1">
+      <w:hyperlink w:anchor="_Toc61503666" w:history="1">
         <w:r>
           <w:rPr>
             <w:rStyle w:val="Hyperlink"/>
@@ -2976,7 +2976,7 @@
             <w:noProof/>
             <w:webHidden/>
           </w:rPr>
-          <w:instrText xml:space="preserve"> PAGEREF _Toc61164708 \h </w:instrText>
+          <w:instrText xml:space="preserve"> PAGEREF _Toc61503666 \h </w:instrText>
         </w:r>
         <w:r>
           <w:rPr>
@@ -3023,7 +3023,7 @@
           <w:lang w:val="en-PR" w:eastAsia="en-PR"/>
         </w:rPr>
       </w:pPr>
-      <w:hyperlink w:anchor="_Toc61164709" w:history="1">
+      <w:hyperlink w:anchor="_Toc61503667" w:history="1">
         <w:r>
           <w:rPr>
             <w:rStyle w:val="Hyperlink"/>
@@ -3071,7 +3071,7 @@
             <w:noProof/>
             <w:webHidden/>
           </w:rPr>
-          <w:instrText xml:space="preserve"> PAGEREF _Toc61164709 \h </w:instrText>
+          <w:instrText xml:space="preserve"> PAGEREF _Toc61503667 \h </w:instrText>
         </w:r>
         <w:r>
           <w:rPr>
@@ -3118,7 +3118,7 @@
           <w:lang w:val="en-PR" w:eastAsia="en-PR"/>
         </w:rPr>
       </w:pPr>
-      <w:hyperlink w:anchor="_Toc61164710" w:history="1">
+      <w:hyperlink w:anchor="_Toc61503668" w:history="1">
         <w:r>
           <w:rPr>
             <w:rStyle w:val="Hyperlink"/>
@@ -3166,7 +3166,7 @@
             <w:noProof/>
             <w:webHidden/>
           </w:rPr>
-          <w:instrText xml:space="preserve"> PAGEREF _Toc61164710 \h </w:instrText>
+          <w:instrText xml:space="preserve"> PAGEREF _Toc61503668 \h </w:instrText>
         </w:r>
         <w:r>
           <w:rPr>
@@ -3216,7 +3216,7 @@
           <w:lang w:val="en-PR" w:eastAsia="en-PR"/>
         </w:rPr>
       </w:pPr>
-      <w:hyperlink w:anchor="_Toc61164711" w:history="1">
+      <w:hyperlink w:anchor="_Toc61503669" w:history="1">
         <w:r>
           <w:rPr>
             <w:rStyle w:val="Hyperlink"/>
@@ -3244,7 +3244,7 @@
             <w:noProof/>
             <w:webHidden/>
           </w:rPr>
-          <w:instrText xml:space="preserve"> PAGEREF _Toc61164711 \h </w:instrText>
+          <w:instrText xml:space="preserve"> PAGEREF _Toc61503669 \h </w:instrText>
         </w:r>
         <w:r>
           <w:rPr>
@@ -3291,7 +3291,7 @@
           <w:lang w:val="en-PR" w:eastAsia="en-PR"/>
         </w:rPr>
       </w:pPr>
-      <w:hyperlink w:anchor="_Toc61164712" w:history="1">
+      <w:hyperlink w:anchor="_Toc61503670" w:history="1">
         <w:r>
           <w:rPr>
             <w:rStyle w:val="Hyperlink"/>
@@ -3339,7 +3339,7 @@
             <w:noProof/>
             <w:webHidden/>
           </w:rPr>
-          <w:instrText xml:space="preserve"> PAGEREF _Toc61164712 \h </w:instrText>
+          <w:instrText xml:space="preserve"> PAGEREF _Toc61503670 \h </w:instrText>
         </w:r>
         <w:r>
           <w:rPr>
@@ -3386,7 +3386,7 @@
           <w:lang w:val="en-PR" w:eastAsia="en-PR"/>
         </w:rPr>
       </w:pPr>
-      <w:hyperlink w:anchor="_Toc61164713" w:history="1">
+      <w:hyperlink w:anchor="_Toc61503671" w:history="1">
         <w:r>
           <w:rPr>
             <w:rStyle w:val="Hyperlink"/>
@@ -3434,7 +3434,7 @@
             <w:noProof/>
             <w:webHidden/>
           </w:rPr>
-          <w:instrText xml:space="preserve"> PAGEREF _Toc61164713 \h </w:instrText>
+          <w:instrText xml:space="preserve"> PAGEREF _Toc61503671 \h </w:instrText>
         </w:r>
         <w:r>
           <w:rPr>
@@ -3481,7 +3481,7 @@
           <w:lang w:val="en-PR" w:eastAsia="en-PR"/>
         </w:rPr>
       </w:pPr>
-      <w:hyperlink w:anchor="_Toc61164714" w:history="1">
+      <w:hyperlink w:anchor="_Toc61503672" w:history="1">
         <w:r>
           <w:rPr>
             <w:rStyle w:val="Hyperlink"/>
@@ -3529,7 +3529,7 @@
             <w:noProof/>
             <w:webHidden/>
           </w:rPr>
-          <w:instrText xml:space="preserve"> PAGEREF _Toc61164714 \h </w:instrText>
+          <w:instrText xml:space="preserve"> PAGEREF _Toc61503672 \h </w:instrText>
         </w:r>
         <w:r>
           <w:rPr>
@@ -3579,7 +3579,7 @@
           <w:lang w:val="en-PR" w:eastAsia="en-PR"/>
         </w:rPr>
       </w:pPr>
-      <w:hyperlink w:anchor="_Toc61164715" w:history="1">
+      <w:hyperlink w:anchor="_Toc61503673" w:history="1">
         <w:r>
           <w:rPr>
             <w:rStyle w:val="Hyperlink"/>
@@ -3607,7 +3607,7 @@
             <w:noProof/>
             <w:webHidden/>
           </w:rPr>
-          <w:instrText xml:space="preserve"> PAGEREF _Toc61164715 \h </w:instrText>
+          <w:instrText xml:space="preserve"> PAGEREF _Toc61503673 \h </w:instrText>
         </w:r>
         <w:r>
           <w:rPr>
@@ -3654,7 +3654,7 @@
           <w:lang w:val="en-PR" w:eastAsia="en-PR"/>
         </w:rPr>
       </w:pPr>
-      <w:hyperlink w:anchor="_Toc61164716" w:history="1">
+      <w:hyperlink w:anchor="_Toc61503674" w:history="1">
         <w:r>
           <w:rPr>
             <w:rStyle w:val="Hyperlink"/>
@@ -3702,7 +3702,7 @@
             <w:noProof/>
             <w:webHidden/>
           </w:rPr>
-          <w:instrText xml:space="preserve"> PAGEREF _Toc61164716 \h </w:instrText>
+          <w:instrText xml:space="preserve"> PAGEREF _Toc61503674 \h </w:instrText>
         </w:r>
         <w:r>
           <w:rPr>
@@ -3749,7 +3749,7 @@
           <w:lang w:val="en-PR" w:eastAsia="en-PR"/>
         </w:rPr>
       </w:pPr>
-      <w:hyperlink w:anchor="_Toc61164717" w:history="1">
+      <w:hyperlink w:anchor="_Toc61503675" w:history="1">
         <w:r>
           <w:rPr>
             <w:rStyle w:val="Hyperlink"/>
@@ -3797,7 +3797,7 @@
             <w:noProof/>
             <w:webHidden/>
           </w:rPr>
-          <w:instrText xml:space="preserve"> PAGEREF _Toc61164717 \h </w:instrText>
+          <w:instrText xml:space="preserve"> PAGEREF _Toc61503675 \h </w:instrText>
         </w:r>
         <w:r>
           <w:rPr>
@@ -3847,7 +3847,7 @@
           <w:lang w:val="en-PR" w:eastAsia="en-PR"/>
         </w:rPr>
       </w:pPr>
-      <w:hyperlink w:anchor="_Toc61164718" w:history="1">
+      <w:hyperlink w:anchor="_Toc61503676" w:history="1">
         <w:r>
           <w:rPr>
             <w:rStyle w:val="Hyperlink"/>
@@ -3875,7 +3875,7 @@
             <w:noProof/>
             <w:webHidden/>
           </w:rPr>
-          <w:instrText xml:space="preserve"> PAGEREF _Toc61164718 \h </w:instrText>
+          <w:instrText xml:space="preserve"> PAGEREF _Toc61503676 \h </w:instrText>
         </w:r>
         <w:r>
           <w:rPr>
@@ -3922,7 +3922,7 @@
           <w:lang w:val="en-PR" w:eastAsia="en-PR"/>
         </w:rPr>
       </w:pPr>
-      <w:hyperlink w:anchor="_Toc61164719" w:history="1">
+      <w:hyperlink w:anchor="_Toc61503677" w:history="1">
         <w:r>
           <w:rPr>
             <w:rStyle w:val="Hyperlink"/>
@@ -3970,7 +3970,7 @@
             <w:noProof/>
             <w:webHidden/>
           </w:rPr>
-          <w:instrText xml:space="preserve"> PAGEREF _Toc61164719 \h </w:instrText>
+          <w:instrText xml:space="preserve"> PAGEREF _Toc61503677 \h </w:instrText>
         </w:r>
         <w:r>
           <w:rPr>
@@ -4017,7 +4017,7 @@
           <w:lang w:val="en-PR" w:eastAsia="en-PR"/>
         </w:rPr>
       </w:pPr>
-      <w:hyperlink w:anchor="_Toc61164720" w:history="1">
+      <w:hyperlink w:anchor="_Toc61503678" w:history="1">
         <w:r>
           <w:rPr>
             <w:rStyle w:val="Hyperlink"/>
@@ -4065,7 +4065,7 @@
             <w:noProof/>
             <w:webHidden/>
           </w:rPr>
-          <w:instrText xml:space="preserve"> PAGEREF _Toc61164720 \h </w:instrText>
+          <w:instrText xml:space="preserve"> PAGEREF _Toc61503678 \h </w:instrText>
         </w:r>
         <w:r>
           <w:rPr>
@@ -4112,7 +4112,7 @@
           <w:lang w:val="en-PR" w:eastAsia="en-PR"/>
         </w:rPr>
       </w:pPr>
-      <w:hyperlink w:anchor="_Toc61164721" w:history="1">
+      <w:hyperlink w:anchor="_Toc61503679" w:history="1">
         <w:r>
           <w:rPr>
             <w:rStyle w:val="Hyperlink"/>
@@ -4139,7 +4139,23 @@
             <w:noProof/>
             <w:lang w:val="en-US"/>
           </w:rPr>
-          <w:t>Part III) Design and Implementation of a Hash Table using Open Addressing</w:t>
+          <w:t>Part III) Desig</w:t>
+        </w:r>
+        <w:r>
+          <w:rPr>
+            <w:rStyle w:val="Hyperlink"/>
+            <w:noProof/>
+            <w:lang w:val="en-US"/>
+          </w:rPr>
+          <w:t>n</w:t>
+        </w:r>
+        <w:r>
+          <w:rPr>
+            <w:rStyle w:val="Hyperlink"/>
+            <w:noProof/>
+            <w:lang w:val="en-US"/>
+          </w:rPr>
+          <w:t xml:space="preserve"> and Implementation of a Hash Table using Open Addressing</w:t>
         </w:r>
         <w:r>
           <w:rPr>
@@ -4160,7 +4176,7 @@
             <w:noProof/>
             <w:webHidden/>
           </w:rPr>
-          <w:instrText xml:space="preserve"> PAGEREF _Toc61164721 \h </w:instrText>
+          <w:instrText xml:space="preserve"> PAGEREF _Toc61503679 \h </w:instrText>
         </w:r>
         <w:r>
           <w:rPr>
@@ -4210,7 +4226,7 @@
           <w:lang w:val="en-PR" w:eastAsia="en-PR"/>
         </w:rPr>
       </w:pPr>
-      <w:hyperlink w:anchor="_Toc61164722" w:history="1">
+      <w:hyperlink w:anchor="_Toc61503680" w:history="1">
         <w:r>
           <w:rPr>
             <w:rStyle w:val="Hyperlink"/>
@@ -4238,7 +4254,7 @@
             <w:noProof/>
             <w:webHidden/>
           </w:rPr>
-          <w:instrText xml:space="preserve"> PAGEREF _Toc61164722 \h </w:instrText>
+          <w:instrText xml:space="preserve"> PAGEREF _Toc61503680 \h </w:instrText>
         </w:r>
         <w:r>
           <w:rPr>
@@ -4258,7 +4274,7 @@
             <w:noProof/>
             <w:webHidden/>
           </w:rPr>
-          <w:t>19</w:t>
+          <w:t>20</w:t>
         </w:r>
         <w:r>
           <w:rPr>
@@ -4285,7 +4301,7 @@
           <w:lang w:val="en-PR" w:eastAsia="en-PR"/>
         </w:rPr>
       </w:pPr>
-      <w:hyperlink w:anchor="_Toc61164723" w:history="1">
+      <w:hyperlink w:anchor="_Toc61503681" w:history="1">
         <w:r>
           <w:rPr>
             <w:rStyle w:val="Hyperlink"/>
@@ -4332,7 +4348,7 @@
             <w:noProof/>
             <w:webHidden/>
           </w:rPr>
-          <w:instrText xml:space="preserve"> PAGEREF _Toc61164723 \h </w:instrText>
+          <w:instrText xml:space="preserve"> PAGEREF _Toc61503681 \h </w:instrText>
         </w:r>
         <w:r>
           <w:rPr>
@@ -4352,7 +4368,7 @@
             <w:noProof/>
             <w:webHidden/>
           </w:rPr>
-          <w:t>19</w:t>
+          <w:t>20</w:t>
         </w:r>
         <w:r>
           <w:rPr>
@@ -4379,7 +4395,7 @@
           <w:lang w:val="en-PR" w:eastAsia="en-PR"/>
         </w:rPr>
       </w:pPr>
-      <w:hyperlink w:anchor="_Toc61164724" w:history="1">
+      <w:hyperlink w:anchor="_Toc61503682" w:history="1">
         <w:r>
           <w:rPr>
             <w:rStyle w:val="Hyperlink"/>
@@ -4426,7 +4442,7 @@
             <w:noProof/>
             <w:webHidden/>
           </w:rPr>
-          <w:instrText xml:space="preserve"> PAGEREF _Toc61164724 \h </w:instrText>
+          <w:instrText xml:space="preserve"> PAGEREF _Toc61503682 \h </w:instrText>
         </w:r>
         <w:r>
           <w:rPr>
@@ -4446,7 +4462,7 @@
             <w:noProof/>
             <w:webHidden/>
           </w:rPr>
-          <w:t>19</w:t>
+          <w:t>20</w:t>
         </w:r>
         <w:r>
           <w:rPr>
@@ -4473,7 +4489,7 @@
           <w:lang w:val="en-PR" w:eastAsia="en-PR"/>
         </w:rPr>
       </w:pPr>
-      <w:hyperlink w:anchor="_Toc61164725" w:history="1">
+      <w:hyperlink w:anchor="_Toc61503683" w:history="1">
         <w:r>
           <w:rPr>
             <w:rStyle w:val="Hyperlink"/>
@@ -4520,7 +4536,7 @@
             <w:noProof/>
             <w:webHidden/>
           </w:rPr>
-          <w:instrText xml:space="preserve"> PAGEREF _Toc61164725 \h </w:instrText>
+          <w:instrText xml:space="preserve"> PAGEREF _Toc61503683 \h </w:instrText>
         </w:r>
         <w:r>
           <w:rPr>
@@ -4540,7 +4556,7 @@
             <w:noProof/>
             <w:webHidden/>
           </w:rPr>
-          <w:t>20</w:t>
+          <w:t>21</w:t>
         </w:r>
         <w:r>
           <w:rPr>
@@ -4567,7 +4583,7 @@
           <w:lang w:val="en-PR" w:eastAsia="en-PR"/>
         </w:rPr>
       </w:pPr>
-      <w:hyperlink w:anchor="_Toc61164726" w:history="1">
+      <w:hyperlink w:anchor="_Toc61503684" w:history="1">
         <w:r>
           <w:rPr>
             <w:rStyle w:val="Hyperlink"/>
@@ -4613,7 +4629,7 @@
             <w:noProof/>
             <w:webHidden/>
           </w:rPr>
-          <w:instrText xml:space="preserve"> PAGEREF _Toc61164726 \h </w:instrText>
+          <w:instrText xml:space="preserve"> PAGEREF _Toc61503684 \h </w:instrText>
         </w:r>
         <w:r>
           <w:rPr>
@@ -4633,7 +4649,7 @@
             <w:noProof/>
             <w:webHidden/>
           </w:rPr>
-          <w:t>21</w:t>
+          <w:t>22</w:t>
         </w:r>
         <w:r>
           <w:rPr>
@@ -4660,7 +4676,7 @@
           <w:lang w:val="en-PR" w:eastAsia="en-PR"/>
         </w:rPr>
       </w:pPr>
-      <w:hyperlink w:anchor="_Toc61164727" w:history="1">
+      <w:hyperlink w:anchor="_Toc61503685" w:history="1">
         <w:r>
           <w:rPr>
             <w:rStyle w:val="Hyperlink"/>
@@ -4706,7 +4722,7 @@
             <w:noProof/>
             <w:webHidden/>
           </w:rPr>
-          <w:instrText xml:space="preserve"> PAGEREF _Toc61164727 \h </w:instrText>
+          <w:instrText xml:space="preserve"> PAGEREF _Toc61503685 \h </w:instrText>
         </w:r>
         <w:r>
           <w:rPr>
@@ -4726,7 +4742,7 @@
             <w:noProof/>
             <w:webHidden/>
           </w:rPr>
-          <w:t>21</w:t>
+          <w:t>22</w:t>
         </w:r>
         <w:r>
           <w:rPr>
@@ -4753,7 +4769,7 @@
           <w:lang w:val="en-PR" w:eastAsia="en-PR"/>
         </w:rPr>
       </w:pPr>
-      <w:hyperlink w:anchor="_Toc61164728" w:history="1">
+      <w:hyperlink w:anchor="_Toc61503686" w:history="1">
         <w:r>
           <w:rPr>
             <w:rStyle w:val="Hyperlink"/>
@@ -4799,7 +4815,7 @@
             <w:noProof/>
             <w:webHidden/>
           </w:rPr>
-          <w:instrText xml:space="preserve"> PAGEREF _Toc61164728 \h </w:instrText>
+          <w:instrText xml:space="preserve"> PAGEREF _Toc61503686 \h </w:instrText>
         </w:r>
         <w:r>
           <w:rPr>
@@ -4819,7 +4835,100 @@
             <w:noProof/>
             <w:webHidden/>
           </w:rPr>
-          <w:t>22</w:t>
+          <w:t>23</w:t>
+        </w:r>
+        <w:r>
+          <w:rPr>
+            <w:noProof/>
+            <w:webHidden/>
+          </w:rPr>
+          <w:fldChar w:fldCharType="end"/>
+        </w:r>
+      </w:hyperlink>
+    </w:p>
+    <w:p>
+      <w:pPr>
+        <w:pStyle w:val="TOC2"/>
+        <w:tabs>
+          <w:tab w:val="left" w:pos="660"/>
+          <w:tab w:val="right" w:leader="underscore" w:pos="9016"/>
+        </w:tabs>
+        <w:rPr>
+          <w:rFonts w:eastAsiaTheme="minorEastAsia" w:cstheme="minorBidi"/>
+          <w:b w:val="0"/>
+          <w:bCs w:val="0"/>
+          <w:noProof/>
+          <w:color w:val="auto"/>
+          <w:lang w:val="en-PR" w:eastAsia="en-PR"/>
+        </w:rPr>
+      </w:pPr>
+      <w:hyperlink w:anchor="_Toc61503687" w:history="1">
+        <w:r>
+          <w:rPr>
+            <w:rStyle w:val="Hyperlink"/>
+            <w:noProof/>
+            <w:lang w:val="en-US"/>
+          </w:rPr>
+          <w:t>7)</w:t>
+        </w:r>
+        <w:r>
+          <w:rPr>
+            <w:rFonts w:eastAsiaTheme="minorEastAsia" w:cstheme="minorBidi"/>
+            <w:b w:val="0"/>
+            <w:bCs w:val="0"/>
+            <w:noProof/>
+            <w:color w:val="auto"/>
+            <w:lang w:val="en-PR" w:eastAsia="en-PR"/>
+          </w:rPr>
+          <w:tab/>
+        </w:r>
+        <w:r>
+          <w:rPr>
+            <w:rStyle w:val="Hyperlink"/>
+            <w:noProof/>
+          </w:rPr>
+          <w:t>Binary Search Tree</w:t>
+        </w:r>
+        <w:r>
+          <w:rPr>
+            <w:noProof/>
+            <w:webHidden/>
+          </w:rPr>
+          <w:tab/>
+        </w:r>
+        <w:r>
+          <w:rPr>
+            <w:noProof/>
+            <w:webHidden/>
+          </w:rPr>
+          <w:fldChar w:fldCharType="begin"/>
+        </w:r>
+        <w:r>
+          <w:rPr>
+            <w:noProof/>
+            <w:webHidden/>
+          </w:rPr>
+          <w:instrText xml:space="preserve"> PAGEREF _Toc61503687 \h </w:instrText>
+        </w:r>
+        <w:r>
+          <w:rPr>
+            <w:noProof/>
+            <w:webHidden/>
+          </w:rPr>
+        </w:r>
+        <w:r>
+          <w:rPr>
+            <w:noProof/>
+            <w:webHidden/>
+          </w:rPr>
+          <w:fldChar w:fldCharType="separate"/>
+        </w:r>
+        <w:r>
+          <w:rPr>
+            <w:noProof/>
+            <w:webHidden/>
+          </w:rPr>
+          <w:t>23</w:t>
         </w:r>
         <w:r>
           <w:rPr>
@@ -4878,7 +4987,7 @@
           <w:lang w:val="en-US"/>
         </w:rPr>
       </w:pPr>
-      <w:bookmarkStart w:id="2" w:name="_Toc61164677"/>
+      <w:bookmarkStart w:id="2" w:name="_Toc61503635"/>
       <w:r>
         <w:rPr>
           <w:lang w:val="en-US"/>
@@ -4910,7 +5019,7 @@
       </w:pPr>
       <w:bookmarkStart w:id="3" w:name="_Toc50143520"/>
       <w:bookmarkStart w:id="4" w:name="_Toc50185054"/>
-      <w:bookmarkStart w:id="5" w:name="_Toc61164678"/>
+      <w:bookmarkStart w:id="5" w:name="_Toc61503636"/>
       <w:r>
         <w:rPr>
           <w:rStyle w:val="Heading2Char"/>
@@ -4943,7 +5052,7 @@
       </w:pPr>
       <w:bookmarkStart w:id="6" w:name="_Toc50143521"/>
       <w:bookmarkStart w:id="7" w:name="_Toc50185055"/>
-      <w:bookmarkStart w:id="8" w:name="_Toc61164679"/>
+      <w:bookmarkStart w:id="8" w:name="_Toc61503637"/>
       <w:r>
         <w:rPr>
           <w:rStyle w:val="Heading3Char"/>
@@ -5112,7 +5221,7 @@
       </w:pPr>
       <w:bookmarkStart w:id="9" w:name="_Toc50143523"/>
       <w:bookmarkStart w:id="10" w:name="_Toc50185057"/>
-      <w:bookmarkStart w:id="11" w:name="_Toc61164680"/>
+      <w:bookmarkStart w:id="11" w:name="_Toc61503638"/>
       <w:r>
         <w:rPr>
           <w:rStyle w:val="Heading3Char"/>
@@ -5634,7 +5743,7 @@
       </w:pPr>
       <w:bookmarkStart w:id="12" w:name="_Toc50143525"/>
       <w:bookmarkStart w:id="13" w:name="_Toc50185059"/>
-      <w:bookmarkStart w:id="14" w:name="_Toc61164681"/>
+      <w:bookmarkStart w:id="14" w:name="_Toc61503639"/>
       <w:r>
         <w:rPr>
           <w:rStyle w:val="Heading2Char"/>
@@ -5695,7 +5804,7 @@
       </w:pPr>
       <w:bookmarkStart w:id="15" w:name="_Toc50143526"/>
       <w:bookmarkStart w:id="16" w:name="_Toc50185060"/>
-      <w:bookmarkStart w:id="17" w:name="_Toc61164682"/>
+      <w:bookmarkStart w:id="17" w:name="_Toc61503640"/>
       <w:r>
         <w:rPr>
           <w:rStyle w:val="Heading2Char"/>
@@ -5728,7 +5837,7 @@
       </w:pPr>
       <w:bookmarkStart w:id="18" w:name="_Toc50143527"/>
       <w:bookmarkStart w:id="19" w:name="_Toc50185061"/>
-      <w:bookmarkStart w:id="20" w:name="_Toc61164683"/>
+      <w:bookmarkStart w:id="20" w:name="_Toc61503641"/>
       <w:r>
         <w:rPr>
           <w:rStyle w:val="Heading3Char"/>
@@ -5845,7 +5954,7 @@
       </w:pPr>
       <w:bookmarkStart w:id="21" w:name="_Toc50143528"/>
       <w:bookmarkStart w:id="22" w:name="_Toc50185062"/>
-      <w:bookmarkStart w:id="23" w:name="_Toc61164684"/>
+      <w:bookmarkStart w:id="23" w:name="_Toc61503642"/>
       <w:r>
         <w:rPr>
           <w:lang w:val="en-US"/>
@@ -5885,7 +5994,7 @@
       </w:pPr>
       <w:bookmarkStart w:id="24" w:name="_Toc50143529"/>
       <w:bookmarkStart w:id="25" w:name="_Toc50185063"/>
-      <w:bookmarkStart w:id="26" w:name="_Toc61164685"/>
+      <w:bookmarkStart w:id="26" w:name="_Toc61503643"/>
       <w:r>
         <w:rPr>
           <w:rStyle w:val="Heading2Char"/>
@@ -5966,7 +6075,7 @@
       </w:pPr>
       <w:bookmarkStart w:id="27" w:name="_Toc50143530"/>
       <w:bookmarkStart w:id="28" w:name="_Toc50185064"/>
-      <w:bookmarkStart w:id="29" w:name="_Toc61164686"/>
+      <w:bookmarkStart w:id="29" w:name="_Toc61503644"/>
       <w:r>
         <w:rPr>
           <w:rStyle w:val="Heading2Char"/>
@@ -6198,7 +6307,7 @@
       </w:pPr>
       <w:bookmarkStart w:id="30" w:name="_Toc50143531"/>
       <w:bookmarkStart w:id="31" w:name="_Toc50185065"/>
-      <w:bookmarkStart w:id="32" w:name="_Toc61164687"/>
+      <w:bookmarkStart w:id="32" w:name="_Toc61503645"/>
       <w:r>
         <w:rPr>
           <w:rStyle w:val="Heading2Char"/>
@@ -6371,7 +6480,7 @@
           <w:lang w:val="en-US"/>
         </w:rPr>
       </w:pPr>
-      <w:bookmarkStart w:id="33" w:name="_Toc61164688"/>
+      <w:bookmarkStart w:id="33" w:name="_Toc61503646"/>
       <w:r>
         <w:rPr>
           <w:rStyle w:val="Heading3Char"/>
@@ -6551,7 +6660,7 @@
           <w:lang w:val="en-US"/>
         </w:rPr>
       </w:pPr>
-      <w:bookmarkStart w:id="35" w:name="_Toc61164689"/>
+      <w:bookmarkStart w:id="35" w:name="_Toc61503647"/>
       <w:r>
         <w:rPr>
           <w:lang w:val="en-US"/>
@@ -6590,7 +6699,7 @@
       </w:pPr>
       <w:bookmarkStart w:id="36" w:name="_Toc50143533"/>
       <w:bookmarkStart w:id="37" w:name="_Toc50185068"/>
-      <w:bookmarkStart w:id="38" w:name="_Toc61164690"/>
+      <w:bookmarkStart w:id="38" w:name="_Toc61503648"/>
       <w:r>
         <w:rPr>
           <w:rStyle w:val="Heading2Char"/>
@@ -6623,7 +6732,7 @@
       </w:pPr>
       <w:bookmarkStart w:id="39" w:name="_Toc50143534"/>
       <w:bookmarkStart w:id="40" w:name="_Toc50185069"/>
-      <w:bookmarkStart w:id="41" w:name="_Toc61164691"/>
+      <w:bookmarkStart w:id="41" w:name="_Toc61503649"/>
       <w:r>
         <w:rPr>
           <w:rStyle w:val="Heading3Char"/>
@@ -6880,7 +6989,7 @@
       </w:pPr>
       <w:bookmarkStart w:id="42" w:name="_Toc50143535"/>
       <w:bookmarkStart w:id="43" w:name="_Toc50185070"/>
-      <w:bookmarkStart w:id="44" w:name="_Toc61164692"/>
+      <w:bookmarkStart w:id="44" w:name="_Toc61503650"/>
       <w:r>
         <w:rPr>
           <w:rStyle w:val="Heading3Char"/>
@@ -7172,7 +7281,7 @@
       </w:pPr>
       <w:bookmarkStart w:id="45" w:name="_Toc50143536"/>
       <w:bookmarkStart w:id="46" w:name="_Toc50185071"/>
-      <w:bookmarkStart w:id="47" w:name="_Toc61164693"/>
+      <w:bookmarkStart w:id="47" w:name="_Toc61503651"/>
       <w:r>
         <w:rPr>
           <w:rStyle w:val="Heading2Char"/>
@@ -7256,7 +7365,7 @@
       </w:pPr>
       <w:bookmarkStart w:id="48" w:name="_Toc50143537"/>
       <w:bookmarkStart w:id="49" w:name="_Toc50185072"/>
-      <w:bookmarkStart w:id="50" w:name="_Toc61164694"/>
+      <w:bookmarkStart w:id="50" w:name="_Toc61503652"/>
       <w:r>
         <w:rPr>
           <w:rStyle w:val="Heading3Char"/>
@@ -8128,7 +8237,7 @@
         </w:rPr>
       </w:pPr>
       <w:bookmarkStart w:id="51" w:name="_Toc50185073"/>
-      <w:bookmarkStart w:id="52" w:name="_Toc61164695"/>
+      <w:bookmarkStart w:id="52" w:name="_Toc61503653"/>
       <w:r>
         <w:rPr>
           <w:rStyle w:val="Heading2Char"/>
@@ -8276,7 +8385,7 @@
         </w:rPr>
       </w:pPr>
       <w:bookmarkStart w:id="53" w:name="_Toc50185074"/>
-      <w:bookmarkStart w:id="54" w:name="_Toc61164696"/>
+      <w:bookmarkStart w:id="54" w:name="_Toc61503654"/>
       <w:r>
         <w:rPr>
           <w:rStyle w:val="Heading2Char"/>
@@ -8571,7 +8680,7 @@
         </w:rPr>
       </w:pPr>
       <w:bookmarkStart w:id="55" w:name="_Toc50185075"/>
-      <w:bookmarkStart w:id="56" w:name="_Toc61164697"/>
+      <w:bookmarkStart w:id="56" w:name="_Toc61503655"/>
       <w:r>
         <w:rPr>
           <w:rStyle w:val="Heading3Char"/>
@@ -8801,7 +8910,7 @@
           <w:lang w:val="en-US"/>
         </w:rPr>
       </w:pPr>
-      <w:bookmarkStart w:id="57" w:name="_Toc61164698"/>
+      <w:bookmarkStart w:id="57" w:name="_Toc61503656"/>
       <w:r>
         <w:rPr>
           <w:lang w:val="en-US"/>
@@ -8837,7 +8946,7 @@
           <w:lang w:val="en-US"/>
         </w:rPr>
       </w:pPr>
-      <w:bookmarkStart w:id="58" w:name="_Toc61164699"/>
+      <w:bookmarkStart w:id="58" w:name="_Toc61503657"/>
       <w:r>
         <w:rPr>
           <w:rStyle w:val="Heading2Char"/>
@@ -8859,7 +8968,7 @@
           <w:lang w:val="en-US"/>
         </w:rPr>
       </w:pPr>
-      <w:bookmarkStart w:id="59" w:name="_Toc61164700"/>
+      <w:bookmarkStart w:id="59" w:name="_Toc61503658"/>
       <w:r>
         <w:rPr>
           <w:rStyle w:val="Heading3Char"/>
@@ -8992,7 +9101,7 @@
           <w:lang w:val="en-US"/>
         </w:rPr>
       </w:pPr>
-      <w:bookmarkStart w:id="60" w:name="_Toc61164701"/>
+      <w:bookmarkStart w:id="60" w:name="_Toc61503659"/>
       <w:r>
         <w:rPr>
           <w:rStyle w:val="Heading3Char"/>
@@ -9393,7 +9502,7 @@
           <w:lang w:val="en-US"/>
         </w:rPr>
       </w:pPr>
-      <w:bookmarkStart w:id="61" w:name="_Toc61164702"/>
+      <w:bookmarkStart w:id="61" w:name="_Toc61503660"/>
       <w:r>
         <w:rPr>
           <w:rStyle w:val="Heading2Char"/>
@@ -11083,7 +11192,7 @@
           <w:lang w:val="en-US"/>
         </w:rPr>
       </w:pPr>
-      <w:bookmarkStart w:id="62" w:name="_Toc61164703"/>
+      <w:bookmarkStart w:id="62" w:name="_Toc61503661"/>
       <w:r>
         <w:rPr>
           <w:rStyle w:val="Heading2Char"/>
@@ -11113,7 +11222,7 @@
           <w:lang w:val="en-US"/>
         </w:rPr>
       </w:pPr>
-      <w:bookmarkStart w:id="63" w:name="_Toc61164704"/>
+      <w:bookmarkStart w:id="63" w:name="_Toc61503662"/>
       <w:r>
         <w:rPr>
           <w:rStyle w:val="Heading2Char"/>
@@ -11135,7 +11244,7 @@
           <w:lang w:val="en-US"/>
         </w:rPr>
       </w:pPr>
-      <w:bookmarkStart w:id="64" w:name="_Toc61164705"/>
+      <w:bookmarkStart w:id="64" w:name="_Toc61503663"/>
       <w:r>
         <w:rPr>
           <w:rStyle w:val="Heading3Char"/>
@@ -11190,7 +11299,7 @@
           <w:lang w:val="en-US"/>
         </w:rPr>
       </w:pPr>
-      <w:bookmarkStart w:id="65" w:name="_Toc61164706"/>
+      <w:bookmarkStart w:id="65" w:name="_Toc61503664"/>
       <w:r>
         <w:rPr>
           <w:lang w:val="en-US"/>
@@ -11220,7 +11329,7 @@
           <w:lang w:val="en-US"/>
         </w:rPr>
       </w:pPr>
-      <w:bookmarkStart w:id="66" w:name="_Toc61164707"/>
+      <w:bookmarkStart w:id="66" w:name="_Toc61503665"/>
       <w:r>
         <w:rPr>
           <w:rStyle w:val="Heading2Char"/>
@@ -11263,7 +11372,7 @@
           <w:lang w:val="en-US"/>
         </w:rPr>
       </w:pPr>
-      <w:bookmarkStart w:id="67" w:name="_Toc61164708"/>
+      <w:bookmarkStart w:id="67" w:name="_Toc61503666"/>
       <w:r>
         <w:rPr>
           <w:rStyle w:val="Heading3Char"/>
@@ -11554,7 +11663,7 @@
           <w:lang w:val="en-US"/>
         </w:rPr>
       </w:pPr>
-      <w:bookmarkStart w:id="68" w:name="_Toc61164709"/>
+      <w:bookmarkStart w:id="68" w:name="_Toc61503667"/>
       <w:r>
         <w:rPr>
           <w:rStyle w:val="Heading2Char"/>
@@ -12257,7 +12366,7 @@
           <w:lang w:val="en-US"/>
         </w:rPr>
       </w:pPr>
-      <w:bookmarkStart w:id="69" w:name="_Toc61164710"/>
+      <w:bookmarkStart w:id="69" w:name="_Toc61503668"/>
       <w:r>
         <w:rPr>
           <w:rStyle w:val="Heading2Char"/>
@@ -12359,7 +12468,7 @@
           <w:lang w:val="en-US"/>
         </w:rPr>
       </w:pPr>
-      <w:bookmarkStart w:id="70" w:name="_Toc61164711"/>
+      <w:bookmarkStart w:id="70" w:name="_Toc61503669"/>
       <w:r>
         <w:rPr>
           <w:lang w:val="en-US"/>
@@ -12388,7 +12497,7 @@
           <w:lang w:val="en-US"/>
         </w:rPr>
       </w:pPr>
-      <w:bookmarkStart w:id="71" w:name="_Toc61164712"/>
+      <w:bookmarkStart w:id="71" w:name="_Toc61503670"/>
       <w:r>
         <w:rPr>
           <w:rStyle w:val="Heading2Char"/>
@@ -12892,7 +13001,7 @@
           <w:lang w:val="en-US"/>
         </w:rPr>
       </w:pPr>
-      <w:bookmarkStart w:id="72" w:name="_Toc61164713"/>
+      <w:bookmarkStart w:id="72" w:name="_Toc61503671"/>
       <w:r>
         <w:rPr>
           <w:rStyle w:val="Heading2Char"/>
@@ -13420,7 +13529,7 @@
           <w:lang w:val="en-US"/>
         </w:rPr>
       </w:pPr>
-      <w:bookmarkStart w:id="73" w:name="_Toc61164714"/>
+      <w:bookmarkStart w:id="73" w:name="_Toc61503672"/>
       <w:r>
         <w:rPr>
           <w:rStyle w:val="Heading2Char"/>
@@ -13484,7 +13593,7 @@
           <w:lang w:val="en-US"/>
         </w:rPr>
       </w:pPr>
-      <w:bookmarkStart w:id="74" w:name="_Toc61164715"/>
+      <w:bookmarkStart w:id="74" w:name="_Toc61503673"/>
       <w:r>
         <w:rPr>
           <w:lang w:val="en-US"/>
@@ -13513,7 +13622,7 @@
           <w:lang w:val="en-US"/>
         </w:rPr>
       </w:pPr>
-      <w:bookmarkStart w:id="75" w:name="_Toc61164716"/>
+      <w:bookmarkStart w:id="75" w:name="_Toc61503674"/>
       <w:r>
         <w:rPr>
           <w:rStyle w:val="Heading2Char"/>
@@ -14175,7 +14284,7 @@
           <w:lang w:val="en-US"/>
         </w:rPr>
       </w:pPr>
-      <w:bookmarkStart w:id="76" w:name="_Toc61164717"/>
+      <w:bookmarkStart w:id="76" w:name="_Toc61503675"/>
       <w:r>
         <w:rPr>
           <w:rStyle w:val="Heading2Char"/>
@@ -15110,7 +15219,7 @@
           <w:lang w:val="en-US"/>
         </w:rPr>
       </w:pPr>
-      <w:bookmarkStart w:id="77" w:name="_Toc61164718"/>
+      <w:bookmarkStart w:id="77" w:name="_Toc61503676"/>
       <w:r>
         <w:rPr>
           <w:lang w:val="en-US"/>
@@ -15138,7 +15247,7 @@
           <w:lang w:val="en-US"/>
         </w:rPr>
       </w:pPr>
-      <w:bookmarkStart w:id="78" w:name="_Toc61164719"/>
+      <w:bookmarkStart w:id="78" w:name="_Toc61503677"/>
       <w:r>
         <w:rPr>
           <w:rStyle w:val="Heading2Char"/>
@@ -15733,7 +15842,7 @@
           <w:lang w:val="en-US"/>
         </w:rPr>
       </w:pPr>
-      <w:bookmarkStart w:id="79" w:name="_Toc61164720"/>
+      <w:bookmarkStart w:id="79" w:name="_Toc61503678"/>
       <w:r>
         <w:rPr>
           <w:rStyle w:val="Heading2Char"/>
@@ -15810,14 +15919,12 @@
         </w:rPr>
         <w:t>Buckets have average size of n/N (</w:t>
       </w:r>
-      <w:proofErr w:type="gramStart"/>
-      <w:r>
-        <w:rPr>
-          <w:lang w:val="en-US"/>
-        </w:rPr>
-        <w:t>amount</w:t>
-      </w:r>
-      <w:proofErr w:type="gramEnd"/>
+      <w:r>
+        <w:rPr>
+          <w:lang w:val="en-US"/>
+        </w:rPr>
+        <w:t>number</w:t>
+      </w:r>
       <w:r>
         <w:rPr>
           <w:lang w:val="en-US"/>
@@ -15840,6 +15947,12 @@
         <w:rPr>
           <w:lang w:val="en-US"/>
         </w:rPr>
+        <w:t>*</w:t>
+      </w:r>
+      <w:r>
+        <w:rPr>
+          <w:lang w:val="en-US"/>
+        </w:rPr>
         <w:t>Assuming hash functions distribute keys uniformly through the table</w:t>
       </w:r>
     </w:p>
@@ -15972,7 +16085,13 @@
         <w:rPr>
           <w:lang w:val="en-US"/>
         </w:rPr>
-        <w:t>The operations are the same as the map, but are implemented in a different way</w:t>
+        <w:t xml:space="preserve">The operations are the same as the map, but are implemented </w:t>
+      </w:r>
+      <w:r>
+        <w:rPr>
+          <w:lang w:val="en-US"/>
+        </w:rPr>
+        <w:t>using these restrictions</w:t>
       </w:r>
     </w:p>
     <w:p>
@@ -15993,7 +16112,7 @@
           <w:lang w:val="en-US"/>
         </w:rPr>
       </w:pPr>
-      <w:bookmarkStart w:id="80" w:name="_Toc61164721"/>
+      <w:bookmarkStart w:id="80" w:name="_Toc61503679"/>
       <w:r>
         <w:rPr>
           <w:rStyle w:val="Heading2Char"/>
@@ -16028,26 +16147,454 @@
           <w:lang w:val="en-US"/>
         </w:rPr>
       </w:pPr>
+      <w:r>
+        <w:rPr>
+          <w:lang w:val="en-US"/>
+        </w:rPr>
+        <w:t>Each bucket stores a value and in-use Boolean flag</w:t>
+      </w:r>
+    </w:p>
+    <w:p>
+      <w:pPr>
+        <w:pStyle w:val="ListParagraph"/>
+        <w:numPr>
+          <w:ilvl w:val="1"/>
+          <w:numId w:val="24"/>
+        </w:numPr>
+        <w:rPr>
+          <w:lang w:val="en-US"/>
+        </w:rPr>
+      </w:pPr>
+      <w:r>
+        <w:rPr>
+          <w:lang w:val="en-US"/>
+        </w:rPr>
+        <w:lastRenderedPageBreak/>
+        <w:t>Hash collisions are managed by finding another empty bucket</w:t>
+      </w:r>
+    </w:p>
+    <w:p>
+      <w:pPr>
+        <w:pStyle w:val="ListParagraph"/>
+        <w:numPr>
+          <w:ilvl w:val="2"/>
+          <w:numId w:val="24"/>
+        </w:numPr>
+        <w:rPr>
+          <w:lang w:val="en-US"/>
+        </w:rPr>
+      </w:pPr>
+      <w:r>
+        <w:rPr>
+          <w:lang w:val="en-US"/>
+        </w:rPr>
+        <w:t>This process is called probing</w:t>
+      </w:r>
+    </w:p>
+    <w:p>
+      <w:pPr>
+        <w:pStyle w:val="ListParagraph"/>
+        <w:numPr>
+          <w:ilvl w:val="1"/>
+          <w:numId w:val="24"/>
+        </w:numPr>
+        <w:rPr>
+          <w:lang w:val="en-US"/>
+        </w:rPr>
+      </w:pPr>
+      <w:r>
+        <w:rPr>
+          <w:lang w:val="en-US"/>
+        </w:rPr>
+        <w:t>Probing Schemes</w:t>
+      </w:r>
+    </w:p>
+    <w:p>
+      <w:pPr>
+        <w:pStyle w:val="ListParagraph"/>
+        <w:numPr>
+          <w:ilvl w:val="2"/>
+          <w:numId w:val="24"/>
+        </w:numPr>
+        <w:rPr>
+          <w:lang w:val="en-US"/>
+        </w:rPr>
+      </w:pPr>
+      <w:r>
+        <w:rPr>
+          <w:lang w:val="en-US"/>
+        </w:rPr>
+        <w:t>Linear probing</w:t>
+      </w:r>
+    </w:p>
+    <w:p>
+      <w:pPr>
+        <w:pStyle w:val="ListParagraph"/>
+        <w:numPr>
+          <w:ilvl w:val="3"/>
+          <w:numId w:val="24"/>
+        </w:numPr>
+        <w:rPr>
+          <w:lang w:val="en-US"/>
+        </w:rPr>
+      </w:pPr>
+      <w:r>
+        <w:rPr>
+          <w:lang w:val="en-US"/>
+        </w:rPr>
+        <w:t>Try positions i+1, i+2, … until empty bucket is found</w:t>
+      </w:r>
+    </w:p>
+    <w:p>
+      <w:pPr>
+        <w:pStyle w:val="ListParagraph"/>
+        <w:numPr>
+          <w:ilvl w:val="3"/>
+          <w:numId w:val="24"/>
+        </w:numPr>
+        <w:rPr>
+          <w:lang w:val="en-US"/>
+        </w:rPr>
+      </w:pPr>
+      <w:r>
+        <w:rPr>
+          <w:lang w:val="en-US"/>
+        </w:rPr>
+        <w:t>The problem is that it tends to cluster values nearby</w:t>
+      </w:r>
+    </w:p>
+    <w:p>
+      <w:pPr>
+        <w:pStyle w:val="ListParagraph"/>
+        <w:numPr>
+          <w:ilvl w:val="2"/>
+          <w:numId w:val="24"/>
+        </w:numPr>
+        <w:rPr>
+          <w:lang w:val="en-US"/>
+        </w:rPr>
+      </w:pPr>
+      <w:r>
+        <w:rPr>
+          <w:lang w:val="en-US"/>
+        </w:rPr>
+        <w:t>Quadratic probing</w:t>
+      </w:r>
+    </w:p>
+    <w:p>
+      <w:pPr>
+        <w:pStyle w:val="ListParagraph"/>
+        <w:numPr>
+          <w:ilvl w:val="3"/>
+          <w:numId w:val="24"/>
+        </w:numPr>
+        <w:rPr>
+          <w:lang w:val="en-US"/>
+        </w:rPr>
+      </w:pPr>
+      <w:r>
+        <w:rPr>
+          <w:lang w:val="en-US"/>
+        </w:rPr>
+        <w:t>Try positions i+1, i+4, i+9, … until empty bucket is found</w:t>
+      </w:r>
+    </w:p>
+    <w:p>
+      <w:pPr>
+        <w:pStyle w:val="ListParagraph"/>
+        <w:numPr>
+          <w:ilvl w:val="3"/>
+          <w:numId w:val="24"/>
+        </w:numPr>
+        <w:rPr>
+          <w:lang w:val="en-US"/>
+        </w:rPr>
+      </w:pPr>
+      <w:r>
+        <w:rPr>
+          <w:lang w:val="en-US"/>
+        </w:rPr>
+        <w:t xml:space="preserve">It spreads values around the table better </w:t>
+      </w:r>
+    </w:p>
+    <w:p>
+      <w:pPr>
+        <w:pStyle w:val="ListParagraph"/>
+        <w:numPr>
+          <w:ilvl w:val="2"/>
+          <w:numId w:val="24"/>
+        </w:numPr>
+        <w:rPr>
+          <w:lang w:val="en-US"/>
+        </w:rPr>
+      </w:pPr>
+      <w:r>
+        <w:rPr>
+          <w:lang w:val="en-US"/>
+        </w:rPr>
+        <w:t>Double hashing</w:t>
+      </w:r>
+    </w:p>
+    <w:p>
+      <w:pPr>
+        <w:pStyle w:val="ListParagraph"/>
+        <w:numPr>
+          <w:ilvl w:val="3"/>
+          <w:numId w:val="24"/>
+        </w:numPr>
+        <w:rPr>
+          <w:lang w:val="en-US"/>
+        </w:rPr>
+      </w:pPr>
+      <w:r>
+        <w:rPr>
+          <w:lang w:val="en-US"/>
+        </w:rPr>
+        <w:t>Use a second hashing function</w:t>
+      </w:r>
+    </w:p>
+    <w:p>
+      <w:pPr>
+        <w:pStyle w:val="ListParagraph"/>
+        <w:numPr>
+          <w:ilvl w:val="1"/>
+          <w:numId w:val="24"/>
+        </w:numPr>
+        <w:rPr>
+          <w:lang w:val="en-US"/>
+        </w:rPr>
+      </w:pPr>
+      <w:r>
+        <w:rPr>
+          <w:lang w:val="en-US"/>
+        </w:rPr>
+        <w:t>Since each bucket has only room for 1 element, hash function must spread keys uniformly throughout the table</w:t>
+      </w:r>
+    </w:p>
+    <w:p>
+      <w:pPr>
+        <w:pStyle w:val="ListParagraph"/>
+        <w:numPr>
+          <w:ilvl w:val="2"/>
+          <w:numId w:val="24"/>
+        </w:numPr>
+        <w:rPr>
+          <w:lang w:val="en-US"/>
+        </w:rPr>
+      </w:pPr>
+      <w:r>
+        <w:rPr>
+          <w:lang w:val="en-US"/>
+        </w:rPr>
+        <w:t>Probing worst case scenario is O(n)</w:t>
+      </w:r>
+    </w:p>
+    <w:p>
+      <w:pPr>
+        <w:pStyle w:val="ListParagraph"/>
+        <w:numPr>
+          <w:ilvl w:val="1"/>
+          <w:numId w:val="24"/>
+        </w:numPr>
+        <w:rPr>
+          <w:lang w:val="en-US"/>
+        </w:rPr>
+      </w:pPr>
+      <w:r>
+        <w:rPr>
+          <w:lang w:val="en-US"/>
+        </w:rPr>
+        <w:t>Operations involve</w:t>
+      </w:r>
+    </w:p>
+    <w:p>
+      <w:pPr>
+        <w:pStyle w:val="ListParagraph"/>
+        <w:numPr>
+          <w:ilvl w:val="2"/>
+          <w:numId w:val="24"/>
+        </w:numPr>
+        <w:rPr>
+          <w:lang w:val="en-US"/>
+        </w:rPr>
+      </w:pPr>
+      <w:r>
+        <w:rPr>
+          <w:lang w:val="en-US"/>
+        </w:rPr>
+        <w:t xml:space="preserve">Hashing key </w:t>
+      </w:r>
+      <w:proofErr w:type="gramStart"/>
+      <w:r>
+        <w:rPr>
+          <w:lang w:val="en-US"/>
+        </w:rPr>
+        <w:t>( O</w:t>
+      </w:r>
+      <w:proofErr w:type="gramEnd"/>
+      <w:r>
+        <w:rPr>
+          <w:lang w:val="en-US"/>
+        </w:rPr>
+        <w:t>(1) )</w:t>
+      </w:r>
+    </w:p>
+    <w:p>
+      <w:pPr>
+        <w:pStyle w:val="ListParagraph"/>
+        <w:numPr>
+          <w:ilvl w:val="2"/>
+          <w:numId w:val="24"/>
+        </w:numPr>
+        <w:rPr>
+          <w:lang w:val="en-US"/>
+        </w:rPr>
+      </w:pPr>
+      <w:r>
+        <w:rPr>
+          <w:lang w:val="en-US"/>
+        </w:rPr>
+        <w:t>Reading/inserting/deleting in bucket</w:t>
+      </w:r>
+    </w:p>
+    <w:p>
+      <w:pPr>
+        <w:pStyle w:val="ListParagraph"/>
+        <w:numPr>
+          <w:ilvl w:val="3"/>
+          <w:numId w:val="24"/>
+        </w:numPr>
+        <w:rPr>
+          <w:lang w:val="en-US"/>
+        </w:rPr>
+      </w:pPr>
+      <w:r>
+        <w:rPr>
+          <w:lang w:val="en-US"/>
+        </w:rPr>
+        <w:t xml:space="preserve">Average </w:t>
+      </w:r>
+      <w:proofErr w:type="gramStart"/>
+      <w:r>
+        <w:rPr>
+          <w:lang w:val="en-US"/>
+        </w:rPr>
+        <w:t>O(</w:t>
+      </w:r>
+      <w:proofErr w:type="gramEnd"/>
+      <w:r>
+        <w:rPr>
+          <w:lang w:val="en-US"/>
+        </w:rPr>
+        <w:t>1) when there are no collisions</w:t>
+      </w:r>
+    </w:p>
+    <w:p>
+      <w:pPr>
+        <w:pStyle w:val="ListParagraph"/>
+        <w:numPr>
+          <w:ilvl w:val="3"/>
+          <w:numId w:val="24"/>
+        </w:numPr>
+        <w:rPr>
+          <w:lang w:val="en-US"/>
+        </w:rPr>
+      </w:pPr>
+      <w:r>
+        <w:rPr>
+          <w:lang w:val="en-US"/>
+        </w:rPr>
+        <w:t xml:space="preserve">Worst-case O(n) when there are </w:t>
+      </w:r>
       <w:proofErr w:type="spellStart"/>
       <w:r>
         <w:rPr>
           <w:lang w:val="en-US"/>
         </w:rPr>
-        <w:t>Wenas</w:t>
+        <w:t>collissions</w:t>
       </w:r>
       <w:proofErr w:type="spellEnd"/>
     </w:p>
     <w:p>
       <w:pPr>
         <w:pStyle w:val="ListParagraph"/>
-        <w:rPr>
-          <w:lang w:val="en-US"/>
-        </w:rPr>
-      </w:pPr>
-    </w:p>
-    <w:p>
-      <w:pPr>
-        <w:spacing w:line="276" w:lineRule="auto"/>
+        <w:numPr>
+          <w:ilvl w:val="2"/>
+          <w:numId w:val="24"/>
+        </w:numPr>
+        <w:rPr>
+          <w:lang w:val="en-US"/>
+        </w:rPr>
+      </w:pPr>
+      <w:r>
+        <w:rPr>
+          <w:lang w:val="en-US"/>
+        </w:rPr>
+        <w:t>Tips:</w:t>
+      </w:r>
+    </w:p>
+    <w:p>
+      <w:pPr>
+        <w:pStyle w:val="ListParagraph"/>
+        <w:numPr>
+          <w:ilvl w:val="3"/>
+          <w:numId w:val="24"/>
+        </w:numPr>
+        <w:rPr>
+          <w:lang w:val="en-US"/>
+        </w:rPr>
+      </w:pPr>
+      <w:r>
+        <w:rPr>
+          <w:lang w:val="en-US"/>
+        </w:rPr>
+        <w:t>Use big tables</w:t>
+      </w:r>
+    </w:p>
+    <w:p>
+      <w:pPr>
+        <w:pStyle w:val="ListParagraph"/>
+        <w:numPr>
+          <w:ilvl w:val="3"/>
+          <w:numId w:val="24"/>
+        </w:numPr>
+        <w:rPr>
+          <w:lang w:val="en-US"/>
+        </w:rPr>
+      </w:pPr>
+      <w:r>
+        <w:rPr>
+          <w:lang w:val="en-US"/>
+        </w:rPr>
+        <w:t>Do NOT use linear probing</w:t>
+      </w:r>
+    </w:p>
+    <w:p>
+      <w:pPr>
+        <w:pStyle w:val="ListParagraph"/>
+        <w:numPr>
+          <w:ilvl w:val="1"/>
+          <w:numId w:val="24"/>
+        </w:numPr>
+        <w:rPr>
+          <w:lang w:val="en-US"/>
+        </w:rPr>
+      </w:pPr>
+      <w:r>
+        <w:rPr>
+          <w:lang w:val="en-US"/>
+        </w:rPr>
+        <w:t xml:space="preserve">The operations are the same as the map, but are implemented </w:t>
+      </w:r>
+      <w:r>
+        <w:rPr>
+          <w:lang w:val="en-US"/>
+        </w:rPr>
+        <w:t>using these restrictions</w:t>
+      </w:r>
+    </w:p>
+    <w:p>
+      <w:pPr>
         <w:rPr>
           <w:lang w:val="en-US"/>
         </w:rPr>
@@ -16062,12 +16609,247 @@
     <w:p>
       <w:pPr>
         <w:pStyle w:val="Heading1"/>
-        <w:spacing w:line="276" w:lineRule="auto"/>
-        <w:rPr>
-          <w:lang w:val="en-US"/>
-        </w:rPr>
-      </w:pPr>
-      <w:bookmarkStart w:id="81" w:name="_Toc61164722"/>
+        <w:rPr>
+          <w:lang w:val="en-US"/>
+        </w:rPr>
+      </w:pPr>
+      <w:r>
+        <w:rPr>
+          <w:lang w:val="en-US"/>
+        </w:rPr>
+        <w:lastRenderedPageBreak/>
+        <w:t>Lecture 13 – Trees ADT</w:t>
+      </w:r>
+    </w:p>
+    <w:p>
+      <w:pPr>
+        <w:rPr>
+          <w:lang w:val="en-US"/>
+        </w:rPr>
+      </w:pPr>
+    </w:p>
+    <w:p>
+      <w:pPr>
+        <w:pStyle w:val="ListParagraph"/>
+        <w:numPr>
+          <w:ilvl w:val="0"/>
+          <w:numId w:val="26"/>
+        </w:numPr>
+        <w:rPr>
+          <w:lang w:val="en-US"/>
+        </w:rPr>
+      </w:pPr>
+      <w:r>
+        <w:rPr>
+          <w:rStyle w:val="Heading2Char"/>
+        </w:rPr>
+        <w:t>Part I – Introduction to tree concepts</w:t>
+      </w:r>
+      <w:r>
+        <w:rPr>
+          <w:lang w:val="en-US"/>
+        </w:rPr>
+        <w:t>w</w:t>
+      </w:r>
+    </w:p>
+    <w:p>
+      <w:pPr>
+        <w:pStyle w:val="ListParagraph"/>
+        <w:numPr>
+          <w:ilvl w:val="1"/>
+          <w:numId w:val="26"/>
+        </w:numPr>
+        <w:rPr>
+          <w:lang w:val="en-US"/>
+        </w:rPr>
+      </w:pPr>
+    </w:p>
+    <w:p>
+      <w:pPr>
+        <w:rPr>
+          <w:lang w:val="en-US"/>
+        </w:rPr>
+      </w:pPr>
+    </w:p>
+    <w:p>
+      <w:pPr>
+        <w:pStyle w:val="ListParagraph"/>
+        <w:numPr>
+          <w:ilvl w:val="0"/>
+          <w:numId w:val="26"/>
+        </w:numPr>
+        <w:rPr>
+          <w:lang w:val="en-US"/>
+        </w:rPr>
+      </w:pPr>
+      <w:r>
+        <w:rPr>
+          <w:rStyle w:val="Heading2Char"/>
+        </w:rPr>
+        <w:t>Part II – Definition of tree terminology</w:t>
+      </w:r>
+      <w:r>
+        <w:rPr>
+          <w:lang w:val="en-US"/>
+        </w:rPr>
+        <w:t>w</w:t>
+      </w:r>
+    </w:p>
+    <w:p>
+      <w:pPr>
+        <w:pStyle w:val="ListParagraph"/>
+        <w:numPr>
+          <w:ilvl w:val="1"/>
+          <w:numId w:val="26"/>
+        </w:numPr>
+        <w:rPr>
+          <w:lang w:val="en-US"/>
+        </w:rPr>
+      </w:pPr>
+      <w:r>
+        <w:rPr>
+          <w:lang w:val="en-US"/>
+        </w:rPr>
+        <w:t xml:space="preserve"> </w:t>
+      </w:r>
+    </w:p>
+    <w:p>
+      <w:pPr>
+        <w:rPr>
+          <w:lang w:val="en-US"/>
+        </w:rPr>
+      </w:pPr>
+    </w:p>
+    <w:p>
+      <w:pPr>
+        <w:pStyle w:val="ListParagraph"/>
+        <w:numPr>
+          <w:ilvl w:val="0"/>
+          <w:numId w:val="26"/>
+        </w:numPr>
+        <w:rPr>
+          <w:lang w:val="en-US"/>
+        </w:rPr>
+      </w:pPr>
+      <w:r>
+        <w:rPr>
+          <w:rStyle w:val="Heading2Char"/>
+        </w:rPr>
+        <w:t>Part III – Sub-trees and types of trees</w:t>
+      </w:r>
+      <w:r>
+        <w:rPr>
+          <w:lang w:val="en-US"/>
+        </w:rPr>
+        <w:t>w</w:t>
+      </w:r>
+    </w:p>
+    <w:p>
+      <w:pPr>
+        <w:pStyle w:val="ListParagraph"/>
+        <w:numPr>
+          <w:ilvl w:val="1"/>
+          <w:numId w:val="26"/>
+        </w:numPr>
+        <w:rPr>
+          <w:lang w:val="en-US"/>
+        </w:rPr>
+      </w:pPr>
+      <w:r>
+        <w:rPr>
+          <w:lang w:val="en-US"/>
+        </w:rPr>
+        <w:t xml:space="preserve"> </w:t>
+      </w:r>
+    </w:p>
+    <w:p>
+      <w:pPr>
+        <w:rPr>
+          <w:lang w:val="en-US"/>
+        </w:rPr>
+      </w:pPr>
+    </w:p>
+    <w:p>
+      <w:pPr>
+        <w:pStyle w:val="ListParagraph"/>
+        <w:numPr>
+          <w:ilvl w:val="0"/>
+          <w:numId w:val="26"/>
+        </w:numPr>
+        <w:rPr>
+          <w:lang w:val="en-US"/>
+        </w:rPr>
+      </w:pPr>
+      <w:r>
+        <w:rPr>
+          <w:rStyle w:val="Heading2Char"/>
+        </w:rPr>
+        <w:t>Part IV – Tree traversal algorithms</w:t>
+      </w:r>
+      <w:r>
+        <w:rPr>
+          <w:lang w:val="en-US"/>
+        </w:rPr>
+        <w:t>w</w:t>
+      </w:r>
+    </w:p>
+    <w:p>
+      <w:pPr>
+        <w:pStyle w:val="ListParagraph"/>
+        <w:numPr>
+          <w:ilvl w:val="1"/>
+          <w:numId w:val="26"/>
+        </w:numPr>
+        <w:rPr>
+          <w:lang w:val="en-US"/>
+        </w:rPr>
+      </w:pPr>
+      <w:r>
+        <w:rPr>
+          <w:lang w:val="en-US"/>
+        </w:rPr>
+        <w:t xml:space="preserve"> </w:t>
+      </w:r>
+    </w:p>
+    <w:p>
+      <w:pPr>
+        <w:pStyle w:val="ListParagraph"/>
+        <w:rPr>
+          <w:lang w:val="en-US"/>
+        </w:rPr>
+      </w:pPr>
+    </w:p>
+    <w:p>
+      <w:pPr>
+        <w:pStyle w:val="ListParagraph"/>
+        <w:rPr>
+          <w:lang w:val="en-US"/>
+        </w:rPr>
+      </w:pPr>
+    </w:p>
+    <w:p>
+      <w:pPr>
+        <w:spacing w:line="276" w:lineRule="auto"/>
+        <w:rPr>
+          <w:lang w:val="en-US"/>
+        </w:rPr>
+      </w:pPr>
+      <w:r>
+        <w:rPr>
+          <w:lang w:val="en-US"/>
+        </w:rPr>
+        <w:br w:type="page"/>
+      </w:r>
+    </w:p>
+    <w:p>
+      <w:pPr>
+        <w:pStyle w:val="Heading1"/>
+        <w:spacing w:line="276" w:lineRule="auto"/>
+        <w:rPr>
+          <w:lang w:val="en-US"/>
+        </w:rPr>
+      </w:pPr>
+      <w:bookmarkStart w:id="81" w:name="_Toc61503680"/>
       <w:r>
         <w:rPr>
           <w:lang w:val="en-US"/>
@@ -16111,7 +16893,7 @@
           <w:lang w:val="en-US"/>
         </w:rPr>
       </w:pPr>
-      <w:bookmarkStart w:id="82" w:name="_Toc61164723"/>
+      <w:bookmarkStart w:id="82" w:name="_Toc61503681"/>
       <w:r>
         <w:rPr>
           <w:rStyle w:val="Heading2Char"/>
@@ -16949,7 +17731,7 @@
           <w:lang w:val="en-US"/>
         </w:rPr>
       </w:pPr>
-      <w:bookmarkStart w:id="83" w:name="_Toc61164724"/>
+      <w:bookmarkStart w:id="83" w:name="_Toc61503682"/>
       <w:r>
         <w:rPr>
           <w:rStyle w:val="Heading2Char"/>
@@ -17829,7 +18611,7 @@
           <w:lang w:val="en-US"/>
         </w:rPr>
       </w:pPr>
-      <w:bookmarkStart w:id="84" w:name="_Toc61164725"/>
+      <w:bookmarkStart w:id="84" w:name="_Toc61503683"/>
       <w:r>
         <w:rPr>
           <w:rStyle w:val="Heading2Char"/>
@@ -19634,7 +20416,7 @@
           <w:lang w:val="en-US"/>
         </w:rPr>
       </w:pPr>
-      <w:bookmarkStart w:id="85" w:name="_Toc61164726"/>
+      <w:bookmarkStart w:id="85" w:name="_Toc61503684"/>
       <w:r>
         <w:rPr>
           <w:rStyle w:val="Heading2Char"/>
@@ -20425,7 +21207,7 @@
           <w:lang w:val="en-US"/>
         </w:rPr>
       </w:pPr>
-      <w:bookmarkStart w:id="86" w:name="_Toc61164727"/>
+      <w:bookmarkStart w:id="86" w:name="_Toc61503685"/>
       <w:r>
         <w:rPr>
           <w:rStyle w:val="Heading2Char"/>
@@ -21421,7 +22203,7 @@
           <w:lang w:val="en-US"/>
         </w:rPr>
       </w:pPr>
-      <w:bookmarkStart w:id="87" w:name="_Toc61164728"/>
+      <w:bookmarkStart w:id="87" w:name="_Toc61503686"/>
       <w:r>
         <w:rPr>
           <w:rStyle w:val="Heading2Char"/>
@@ -22664,12 +23446,14 @@
           <w:lang w:val="en-US"/>
         </w:rPr>
       </w:pPr>
+      <w:bookmarkStart w:id="88" w:name="_Toc61503687"/>
       <w:r>
         <w:rPr>
           <w:rStyle w:val="Heading2Char"/>
         </w:rPr>
         <w:t>Binary Search Tree</w:t>
       </w:r>
+      <w:bookmarkEnd w:id="88"/>
     </w:p>
     <w:p>
       <w:pPr>
@@ -24734,6 +25518,119 @@
     </w:lvl>
   </w:abstractNum>
   <w:abstractNum w:abstractNumId="13" w15:restartNumberingAfterBreak="0">
+    <w:nsid w:val="367551FB"/>
+    <w:multiLevelType w:val="multilevel"/>
+    <w:tmpl w:val="20000021"/>
+    <w:lvl w:ilvl="0">
+      <w:start w:val="1"/>
+      <w:numFmt w:val="bullet"/>
+      <w:lvlText w:val=""/>
+      <w:lvlJc w:val="left"/>
+      <w:pPr>
+        <w:ind w:left="360" w:hanging="360"/>
+      </w:pPr>
+      <w:rPr>
+        <w:rFonts w:ascii="Wingdings" w:hAnsi="Wingdings" w:hint="default"/>
+      </w:rPr>
+    </w:lvl>
+    <w:lvl w:ilvl="1">
+      <w:start w:val="1"/>
+      <w:numFmt w:val="bullet"/>
+      <w:lvlText w:val=""/>
+      <w:lvlJc w:val="left"/>
+      <w:pPr>
+        <w:ind w:left="720" w:hanging="360"/>
+      </w:pPr>
+      <w:rPr>
+        <w:rFonts w:ascii="Wingdings" w:hAnsi="Wingdings" w:hint="default"/>
+      </w:rPr>
+    </w:lvl>
+    <w:lvl w:ilvl="2">
+      <w:start w:val="1"/>
+      <w:numFmt w:val="bullet"/>
+      <w:lvlText w:val=""/>
+      <w:lvlJc w:val="left"/>
+      <w:pPr>
+        <w:ind w:left="1080" w:hanging="360"/>
+      </w:pPr>
+      <w:rPr>
+        <w:rFonts w:ascii="Wingdings" w:hAnsi="Wingdings" w:hint="default"/>
+      </w:rPr>
+    </w:lvl>
+    <w:lvl w:ilvl="3">
+      <w:start w:val="1"/>
+      <w:numFmt w:val="bullet"/>
+      <w:lvlText w:val=""/>
+      <w:lvlJc w:val="left"/>
+      <w:pPr>
+        <w:ind w:left="1440" w:hanging="360"/>
+      </w:pPr>
+      <w:rPr>
+        <w:rFonts w:ascii="Symbol" w:hAnsi="Symbol" w:hint="default"/>
+      </w:rPr>
+    </w:lvl>
+    <w:lvl w:ilvl="4">
+      <w:start w:val="1"/>
+      <w:numFmt w:val="bullet"/>
+      <w:lvlText w:val=""/>
+      <w:lvlJc w:val="left"/>
+      <w:pPr>
+        <w:ind w:left="1800" w:hanging="360"/>
+      </w:pPr>
+      <w:rPr>
+        <w:rFonts w:ascii="Symbol" w:hAnsi="Symbol" w:hint="default"/>
+      </w:rPr>
+    </w:lvl>
+    <w:lvl w:ilvl="5">
+      <w:start w:val="1"/>
+      <w:numFmt w:val="bullet"/>
+      <w:lvlText w:val=""/>
+      <w:lvlJc w:val="left"/>
+      <w:pPr>
+        <w:ind w:left="2160" w:hanging="360"/>
+      </w:pPr>
+      <w:rPr>
+        <w:rFonts w:ascii="Wingdings" w:hAnsi="Wingdings" w:hint="default"/>
+      </w:rPr>
+    </w:lvl>
+    <w:lvl w:ilvl="6">
+      <w:start w:val="1"/>
+      <w:numFmt w:val="bullet"/>
+      <w:lvlText w:val=""/>
+      <w:lvlJc w:val="left"/>
+      <w:pPr>
+        <w:ind w:left="2520" w:hanging="360"/>
+      </w:pPr>
+      <w:rPr>
+        <w:rFonts w:ascii="Wingdings" w:hAnsi="Wingdings" w:hint="default"/>
+      </w:rPr>
+    </w:lvl>
+    <w:lvl w:ilvl="7">
+      <w:start w:val="1"/>
+      <w:numFmt w:val="bullet"/>
+      <w:lvlText w:val=""/>
+      <w:lvlJc w:val="left"/>
+      <w:pPr>
+        <w:ind w:left="2880" w:hanging="360"/>
+      </w:pPr>
+      <w:rPr>
+        <w:rFonts w:ascii="Symbol" w:hAnsi="Symbol" w:hint="default"/>
+      </w:rPr>
+    </w:lvl>
+    <w:lvl w:ilvl="8">
+      <w:start w:val="1"/>
+      <w:numFmt w:val="bullet"/>
+      <w:lvlText w:val=""/>
+      <w:lvlJc w:val="left"/>
+      <w:pPr>
+        <w:ind w:left="3240" w:hanging="360"/>
+      </w:pPr>
+      <w:rPr>
+        <w:rFonts w:ascii="Symbol" w:hAnsi="Symbol" w:hint="default"/>
+      </w:rPr>
+    </w:lvl>
+  </w:abstractNum>
+  <w:abstractNum w:abstractNumId="14" w15:restartNumberingAfterBreak="0">
     <w:nsid w:val="3702115B"/>
     <w:multiLevelType w:val="hybridMultilevel"/>
     <w:tmpl w:val="EC2842AC"/>
@@ -24822,7 +25719,7 @@
       </w:pPr>
     </w:lvl>
   </w:abstractNum>
-  <w:abstractNum w:abstractNumId="14" w15:restartNumberingAfterBreak="0">
+  <w:abstractNum w:abstractNumId="15" w15:restartNumberingAfterBreak="0">
     <w:nsid w:val="38C80613"/>
     <w:multiLevelType w:val="hybridMultilevel"/>
     <w:tmpl w:val="3398BA14"/>
@@ -24911,7 +25808,7 @@
       </w:pPr>
     </w:lvl>
   </w:abstractNum>
-  <w:abstractNum w:abstractNumId="15" w15:restartNumberingAfterBreak="0">
+  <w:abstractNum w:abstractNumId="16" w15:restartNumberingAfterBreak="0">
     <w:nsid w:val="404302A2"/>
     <w:multiLevelType w:val="hybridMultilevel"/>
     <w:tmpl w:val="C9BCD1E4"/>
@@ -25000,7 +25897,7 @@
       </w:pPr>
     </w:lvl>
   </w:abstractNum>
-  <w:abstractNum w:abstractNumId="16" w15:restartNumberingAfterBreak="0">
+  <w:abstractNum w:abstractNumId="17" w15:restartNumberingAfterBreak="0">
     <w:nsid w:val="50645E69"/>
     <w:multiLevelType w:val="hybridMultilevel"/>
     <w:tmpl w:val="02A8638C"/>
@@ -25113,7 +26010,7 @@
       </w:rPr>
     </w:lvl>
   </w:abstractNum>
-  <w:abstractNum w:abstractNumId="17" w15:restartNumberingAfterBreak="0">
+  <w:abstractNum w:abstractNumId="18" w15:restartNumberingAfterBreak="0">
     <w:nsid w:val="54FA3768"/>
     <w:multiLevelType w:val="hybridMultilevel"/>
     <w:tmpl w:val="59244F5A"/>
@@ -25205,7 +26102,7 @@
       </w:pPr>
     </w:lvl>
   </w:abstractNum>
-  <w:abstractNum w:abstractNumId="18" w15:restartNumberingAfterBreak="0">
+  <w:abstractNum w:abstractNumId="19" w15:restartNumberingAfterBreak="0">
     <w:nsid w:val="602F34C0"/>
     <w:multiLevelType w:val="hybridMultilevel"/>
     <w:tmpl w:val="4674628E"/>
@@ -25294,7 +26191,7 @@
       </w:pPr>
     </w:lvl>
   </w:abstractNum>
-  <w:abstractNum w:abstractNumId="19" w15:restartNumberingAfterBreak="0">
+  <w:abstractNum w:abstractNumId="20" w15:restartNumberingAfterBreak="0">
     <w:nsid w:val="61605B04"/>
     <w:multiLevelType w:val="multilevel"/>
     <w:tmpl w:val="20000021"/>
@@ -25407,7 +26304,7 @@
       </w:rPr>
     </w:lvl>
   </w:abstractNum>
-  <w:abstractNum w:abstractNumId="20" w15:restartNumberingAfterBreak="0">
+  <w:abstractNum w:abstractNumId="21" w15:restartNumberingAfterBreak="0">
     <w:nsid w:val="650B1505"/>
     <w:multiLevelType w:val="hybridMultilevel"/>
     <w:tmpl w:val="EF402C34"/>
@@ -25496,7 +26393,7 @@
       </w:pPr>
     </w:lvl>
   </w:abstractNum>
-  <w:abstractNum w:abstractNumId="21" w15:restartNumberingAfterBreak="0">
+  <w:abstractNum w:abstractNumId="22" w15:restartNumberingAfterBreak="0">
     <w:nsid w:val="66A80EB7"/>
     <w:multiLevelType w:val="multilevel"/>
     <w:tmpl w:val="10000021"/>
@@ -25609,7 +26506,7 @@
       </w:rPr>
     </w:lvl>
   </w:abstractNum>
-  <w:abstractNum w:abstractNumId="22" w15:restartNumberingAfterBreak="0">
+  <w:abstractNum w:abstractNumId="23" w15:restartNumberingAfterBreak="0">
     <w:nsid w:val="67B4266E"/>
     <w:multiLevelType w:val="multilevel"/>
     <w:tmpl w:val="20000021"/>
@@ -25722,7 +26619,7 @@
       </w:rPr>
     </w:lvl>
   </w:abstractNum>
-  <w:abstractNum w:abstractNumId="23" w15:restartNumberingAfterBreak="0">
+  <w:abstractNum w:abstractNumId="24" w15:restartNumberingAfterBreak="0">
     <w:nsid w:val="75AC2684"/>
     <w:multiLevelType w:val="hybridMultilevel"/>
     <w:tmpl w:val="A604841A"/>
@@ -25835,7 +26732,7 @@
       </w:rPr>
     </w:lvl>
   </w:abstractNum>
-  <w:abstractNum w:abstractNumId="24" w15:restartNumberingAfterBreak="0">
+  <w:abstractNum w:abstractNumId="25" w15:restartNumberingAfterBreak="0">
     <w:nsid w:val="77610781"/>
     <w:multiLevelType w:val="multilevel"/>
     <w:tmpl w:val="CF64EADA"/>
@@ -25949,7 +26846,7 @@
     </w:lvl>
   </w:abstractNum>
   <w:num w:numId="1">
-    <w:abstractNumId w:val="24"/>
+    <w:abstractNumId w:val="25"/>
   </w:num>
   <w:num w:numId="2">
     <w:abstractNumId w:val="11"/>
@@ -25958,43 +26855,43 @@
     <w:abstractNumId w:val="8"/>
   </w:num>
   <w:num w:numId="4">
-    <w:abstractNumId w:val="21"/>
+    <w:abstractNumId w:val="22"/>
   </w:num>
   <w:num w:numId="5">
-    <w:abstractNumId w:val="18"/>
+    <w:abstractNumId w:val="19"/>
   </w:num>
   <w:num w:numId="6">
     <w:abstractNumId w:val="4"/>
   </w:num>
   <w:num w:numId="7">
-    <w:abstractNumId w:val="14"/>
+    <w:abstractNumId w:val="15"/>
   </w:num>
   <w:num w:numId="8">
     <w:abstractNumId w:val="12"/>
   </w:num>
   <w:num w:numId="9">
-    <w:abstractNumId w:val="15"/>
+    <w:abstractNumId w:val="16"/>
   </w:num>
   <w:num w:numId="10">
-    <w:abstractNumId w:val="20"/>
+    <w:abstractNumId w:val="21"/>
   </w:num>
   <w:num w:numId="11">
-    <w:abstractNumId w:val="13"/>
+    <w:abstractNumId w:val="14"/>
   </w:num>
   <w:num w:numId="12">
     <w:abstractNumId w:val="6"/>
   </w:num>
   <w:num w:numId="13">
-    <w:abstractNumId w:val="23"/>
+    <w:abstractNumId w:val="24"/>
   </w:num>
   <w:num w:numId="14">
     <w:abstractNumId w:val="7"/>
   </w:num>
   <w:num w:numId="15">
-    <w:abstractNumId w:val="16"/>
+    <w:abstractNumId w:val="17"/>
   </w:num>
   <w:num w:numId="16">
-    <w:abstractNumId w:val="17"/>
+    <w:abstractNumId w:val="18"/>
   </w:num>
   <w:num w:numId="17">
     <w:abstractNumId w:val="5"/>
@@ -26012,16 +26909,19 @@
     <w:abstractNumId w:val="9"/>
   </w:num>
   <w:num w:numId="22">
-    <w:abstractNumId w:val="19"/>
+    <w:abstractNumId w:val="20"/>
   </w:num>
   <w:num w:numId="23">
     <w:abstractNumId w:val="1"/>
   </w:num>
   <w:num w:numId="24">
-    <w:abstractNumId w:val="22"/>
+    <w:abstractNumId w:val="23"/>
   </w:num>
   <w:num w:numId="25">
     <w:abstractNumId w:val="0"/>
+  </w:num>
+  <w:num w:numId="26">
+    <w:abstractNumId w:val="13"/>
   </w:num>
 </w:numbering>
 </file>

</xml_diff>

<commit_message>
Added SortedList Data Structure and a little of an AVL Tree after watching a couple of extra videos from another section of Data Structures in RUM
</commit_message>
<xml_diff>
--- a/Data_Structures_Notes_M4rqu1705.docx
+++ b/Data_Structures_Notes_M4rqu1705.docx
@@ -4139,23 +4139,7 @@
             <w:noProof/>
             <w:lang w:val="en-US"/>
           </w:rPr>
-          <w:t>Part III) Desig</w:t>
-        </w:r>
-        <w:r>
-          <w:rPr>
-            <w:rStyle w:val="Hyperlink"/>
-            <w:noProof/>
-            <w:lang w:val="en-US"/>
-          </w:rPr>
-          <w:t>n</w:t>
-        </w:r>
-        <w:r>
-          <w:rPr>
-            <w:rStyle w:val="Hyperlink"/>
-            <w:noProof/>
-            <w:lang w:val="en-US"/>
-          </w:rPr>
-          <w:t xml:space="preserve"> and Implementation of a Hash Table using Open Addressing</w:t>
+          <w:t>Part III) Design and Implementation of a Hash Table using Open Addressing</w:t>
         </w:r>
         <w:r>
           <w:rPr>
@@ -5335,28 +5319,16 @@
         <w:rPr>
           <w:lang w:val="en-US"/>
         </w:rPr>
-        <w:t xml:space="preserve">1 ADT can be implemented with multiple </w:t>
+        <w:t xml:space="preserve">1 ADT can be implemented with multiple types </w:t>
       </w:r>
       <w:proofErr w:type="gramStart"/>
       <w:r>
         <w:rPr>
           <w:lang w:val="en-US"/>
         </w:rPr>
-        <w:t>types</w:t>
+        <w:t>DS</w:t>
       </w:r>
       <w:proofErr w:type="gramEnd"/>
-      <w:r>
-        <w:rPr>
-          <w:lang w:val="en-US"/>
-        </w:rPr>
-        <w:t xml:space="preserve"> </w:t>
-      </w:r>
-      <w:r>
-        <w:rPr>
-          <w:lang w:val="en-US"/>
-        </w:rPr>
-        <w:t>DS</w:t>
-      </w:r>
     </w:p>
     <w:p>
       <w:pPr>
@@ -5547,22 +5519,16 @@
         <w:rPr>
           <w:lang w:val="en-US"/>
         </w:rPr>
-        <w:t xml:space="preserve">However, </w:t>
+        <w:t xml:space="preserve">However, it’s better practice to keep the values immutable to prevent unexpected </w:t>
       </w:r>
       <w:proofErr w:type="gramStart"/>
       <w:r>
         <w:rPr>
           <w:lang w:val="en-US"/>
         </w:rPr>
-        <w:t>it’s</w:t>
+        <w:t>behavior</w:t>
       </w:r>
       <w:proofErr w:type="gramEnd"/>
-      <w:r>
-        <w:rPr>
-          <w:lang w:val="en-US"/>
-        </w:rPr>
-        <w:t xml:space="preserve"> better practice to keep the values immutable to prevent unexpected behavior</w:t>
-      </w:r>
     </w:p>
     <w:p>
       <w:pPr>
@@ -6361,22 +6327,16 @@
         <w:rPr>
           <w:lang w:val="en-US"/>
         </w:rPr>
-        <w:t xml:space="preserve">Instead of calling constructor in the code, the Abstract Factory class </w:t>
+        <w:t xml:space="preserve">Instead of calling constructor in the code, the Abstract Factory class is in charge of making the new instance of the </w:t>
       </w:r>
       <w:proofErr w:type="gramStart"/>
       <w:r>
         <w:rPr>
           <w:lang w:val="en-US"/>
         </w:rPr>
-        <w:t>is in charge of</w:t>
+        <w:t>object</w:t>
       </w:r>
       <w:proofErr w:type="gramEnd"/>
-      <w:r>
-        <w:rPr>
-          <w:lang w:val="en-US"/>
-        </w:rPr>
-        <w:t xml:space="preserve"> making the new instance of the object</w:t>
-      </w:r>
     </w:p>
     <w:p>
       <w:pPr>
@@ -6394,22 +6354,16 @@
         <w:rPr>
           <w:lang w:val="en-US"/>
         </w:rPr>
-        <w:t xml:space="preserve">We </w:t>
+        <w:t xml:space="preserve">We don’t necessarily know which concrete class is used to implement the </w:t>
       </w:r>
       <w:proofErr w:type="gramStart"/>
       <w:r>
         <w:rPr>
           <w:lang w:val="en-US"/>
         </w:rPr>
-        <w:t>don’t</w:t>
+        <w:t>interface</w:t>
       </w:r>
       <w:proofErr w:type="gramEnd"/>
-      <w:r>
-        <w:rPr>
-          <w:lang w:val="en-US"/>
-        </w:rPr>
-        <w:t xml:space="preserve"> necessarily know which concrete class is used to implement the interface</w:t>
-      </w:r>
     </w:p>
     <w:p>
       <w:pPr>
@@ -6578,14 +6532,12 @@
           <w:lang w:val="en-US"/>
         </w:rPr>
       </w:pPr>
-      <w:proofErr w:type="gramStart"/>
       <w:r>
         <w:rPr>
           <w:lang w:val="en-US"/>
         </w:rPr>
         <w:t>It’s</w:t>
       </w:r>
-      <w:proofErr w:type="gramEnd"/>
       <w:r>
         <w:rPr>
           <w:lang w:val="en-US"/>
@@ -6626,12 +6578,14 @@
         </w:rPr>
         <w:t xml:space="preserve"> if everything turned out </w:t>
       </w:r>
+      <w:proofErr w:type="gramStart"/>
       <w:r>
         <w:rPr>
           <w:lang w:val="en-US"/>
         </w:rPr>
         <w:t>alright</w:t>
       </w:r>
+      <w:proofErr w:type="gramEnd"/>
     </w:p>
     <w:p>
       <w:pPr>
@@ -7437,22 +7391,16 @@
         <w:rPr>
           <w:lang w:val="en-US"/>
         </w:rPr>
-        <w:t xml:space="preserve">Return true if element </w:t>
+        <w:t xml:space="preserve">Return true if element was added or false if it could not be </w:t>
       </w:r>
       <w:proofErr w:type="gramStart"/>
       <w:r>
         <w:rPr>
           <w:lang w:val="en-US"/>
         </w:rPr>
-        <w:t>was</w:t>
+        <w:t>added</w:t>
       </w:r>
       <w:proofErr w:type="gramEnd"/>
-      <w:r>
-        <w:rPr>
-          <w:lang w:val="en-US"/>
-        </w:rPr>
-        <w:t xml:space="preserve"> added or false if it could not be added</w:t>
-      </w:r>
     </w:p>
     <w:p>
       <w:pPr>
@@ -8267,28 +8215,22 @@
           <w:lang w:val="en-US"/>
         </w:rPr>
       </w:pPr>
+      <w:r>
+        <w:rPr>
+          <w:lang w:val="en-US"/>
+        </w:rPr>
+        <w:t xml:space="preserve">In order to iterate over a bag, we can make the Bag an </w:t>
+      </w:r>
+      <w:proofErr w:type="spellStart"/>
       <w:proofErr w:type="gramStart"/>
       <w:r>
         <w:rPr>
           <w:lang w:val="en-US"/>
         </w:rPr>
-        <w:t>In order to</w:t>
-      </w:r>
+        <w:t>iterable</w:t>
+      </w:r>
+      <w:proofErr w:type="spellEnd"/>
       <w:proofErr w:type="gramEnd"/>
-      <w:r>
-        <w:rPr>
-          <w:lang w:val="en-US"/>
-        </w:rPr>
-        <w:t xml:space="preserve"> iterate over a bag, we can make the Bag an </w:t>
-      </w:r>
-      <w:proofErr w:type="spellStart"/>
-      <w:r>
-        <w:rPr>
-          <w:lang w:val="en-US"/>
-        </w:rPr>
-        <w:t>iterable</w:t>
-      </w:r>
-      <w:proofErr w:type="spellEnd"/>
     </w:p>
     <w:p>
       <w:pPr>
@@ -8529,14 +8471,14 @@
         <w:rPr>
           <w:lang w:val="en-US"/>
         </w:rPr>
-        <w:t xml:space="preserve">Has a lot of space for bugs than can cross over from the static </w:t>
+        <w:t xml:space="preserve">Has a lot of space for bugs than can cross over from the </w:t>
       </w:r>
       <w:proofErr w:type="gramStart"/>
       <w:r>
         <w:rPr>
           <w:lang w:val="en-US"/>
         </w:rPr>
-        <w:t>bag</w:t>
+        <w:t>static bag</w:t>
       </w:r>
       <w:proofErr w:type="gramEnd"/>
     </w:p>
@@ -8747,20 +8689,20 @@
           <w:lang w:val="en-US"/>
         </w:rPr>
       </w:pPr>
+      <w:r>
+        <w:rPr>
+          <w:lang w:val="en-US"/>
+        </w:rPr>
+        <w:t xml:space="preserve">It’s always good practice to write operations in terms of previous </w:t>
+      </w:r>
       <w:proofErr w:type="gramStart"/>
       <w:r>
         <w:rPr>
           <w:lang w:val="en-US"/>
         </w:rPr>
-        <w:t>It’s</w:t>
+        <w:t>ones</w:t>
       </w:r>
       <w:proofErr w:type="gramEnd"/>
-      <w:r>
-        <w:rPr>
-          <w:lang w:val="en-US"/>
-        </w:rPr>
-        <w:t xml:space="preserve"> always good practice to write operations in terms of previous ones</w:t>
-      </w:r>
     </w:p>
     <w:p>
       <w:pPr>
@@ -8778,22 +8720,16 @@
         <w:rPr>
           <w:lang w:val="en-US"/>
         </w:rPr>
-        <w:t xml:space="preserve">If </w:t>
+        <w:t xml:space="preserve">If there’s a bug somewhere, it’s localized in only one </w:t>
       </w:r>
       <w:proofErr w:type="gramStart"/>
       <w:r>
         <w:rPr>
           <w:lang w:val="en-US"/>
         </w:rPr>
-        <w:t>there’s</w:t>
+        <w:t>place</w:t>
       </w:r>
       <w:proofErr w:type="gramEnd"/>
-      <w:r>
-        <w:rPr>
-          <w:lang w:val="en-US"/>
-        </w:rPr>
-        <w:t xml:space="preserve"> a bug somewhere, it’s localized in only one place</w:t>
-      </w:r>
     </w:p>
     <w:p>
       <w:pPr>
@@ -9146,22 +9082,16 @@
         <w:rPr>
           <w:lang w:val="en-US"/>
         </w:rPr>
-        <w:t xml:space="preserve">Keeping courses enrolled </w:t>
+        <w:t xml:space="preserve">Keeping courses enrolled in a given </w:t>
       </w:r>
       <w:proofErr w:type="gramStart"/>
       <w:r>
         <w:rPr>
           <w:lang w:val="en-US"/>
         </w:rPr>
-        <w:t>in a given</w:t>
+        <w:t>semester</w:t>
       </w:r>
       <w:proofErr w:type="gramEnd"/>
-      <w:r>
-        <w:rPr>
-          <w:lang w:val="en-US"/>
-        </w:rPr>
-        <w:t xml:space="preserve"> semester</w:t>
-      </w:r>
     </w:p>
     <w:p>
       <w:pPr>
@@ -9236,22 +9166,16 @@
         <w:rPr>
           <w:lang w:val="en-US"/>
         </w:rPr>
-        <w:t xml:space="preserve">Mixing Strings, </w:t>
+        <w:t xml:space="preserve">Mixing Strings, Doubles and Integers (for example) can introduce bugs in the </w:t>
       </w:r>
       <w:proofErr w:type="gramStart"/>
       <w:r>
         <w:rPr>
           <w:lang w:val="en-US"/>
         </w:rPr>
-        <w:t>Doubles</w:t>
+        <w:t>program</w:t>
       </w:r>
       <w:proofErr w:type="gramEnd"/>
-      <w:r>
-        <w:rPr>
-          <w:lang w:val="en-US"/>
-        </w:rPr>
-        <w:t xml:space="preserve"> and Integers (for example) can introduce bugs in the program</w:t>
-      </w:r>
     </w:p>
     <w:p>
       <w:pPr>
@@ -12247,22 +12171,16 @@
         <w:rPr>
           <w:lang w:val="en-US"/>
         </w:rPr>
-        <w:t xml:space="preserve">Returns Boolean if </w:t>
+        <w:t xml:space="preserve">Returns Boolean if particular element is </w:t>
       </w:r>
       <w:proofErr w:type="gramStart"/>
       <w:r>
         <w:rPr>
           <w:lang w:val="en-US"/>
         </w:rPr>
-        <w:t>particular element</w:t>
+        <w:t>found</w:t>
       </w:r>
       <w:proofErr w:type="gramEnd"/>
-      <w:r>
-        <w:rPr>
-          <w:lang w:val="en-US"/>
-        </w:rPr>
-        <w:t xml:space="preserve"> is found</w:t>
-      </w:r>
     </w:p>
     <w:p>
       <w:pPr>
@@ -14589,14 +14507,14 @@
         <w:rPr>
           <w:lang w:val="en-US"/>
         </w:rPr>
-        <w:t xml:space="preserve">Returns object that has a </w:t>
+        <w:t xml:space="preserve">Returns object that has a specific </w:t>
       </w:r>
       <w:proofErr w:type="gramStart"/>
       <w:r>
         <w:rPr>
           <w:lang w:val="en-US"/>
         </w:rPr>
-        <w:t>specific keys</w:t>
+        <w:t>keys</w:t>
       </w:r>
       <w:proofErr w:type="gramEnd"/>
     </w:p>
@@ -14642,22 +14560,16 @@
         <w:rPr>
           <w:lang w:val="en-US"/>
         </w:rPr>
-        <w:t xml:space="preserve"> in Linked List until element with </w:t>
+        <w:t xml:space="preserve"> in Linked List until element with particular key is </w:t>
       </w:r>
       <w:proofErr w:type="gramStart"/>
       <w:r>
         <w:rPr>
           <w:lang w:val="en-US"/>
         </w:rPr>
-        <w:t>particular key</w:t>
+        <w:t>found</w:t>
       </w:r>
       <w:proofErr w:type="gramEnd"/>
-      <w:r>
-        <w:rPr>
-          <w:lang w:val="en-US"/>
-        </w:rPr>
-        <w:t xml:space="preserve"> is found</w:t>
-      </w:r>
     </w:p>
     <w:p>
       <w:pPr>
@@ -16642,8 +16554,17 @@
       <w:r>
         <w:rPr>
           <w:rStyle w:val="Heading2Char"/>
-        </w:rPr>
-        <w:t>Part I – Introduction to tree concepts</w:t>
+          <w:lang w:val="en-US"/>
+        </w:rPr>
+        <w:t xml:space="preserve">Part I – Introduction to tree </w:t>
+      </w:r>
+      <w:proofErr w:type="spellStart"/>
+      <w:r>
+        <w:rPr>
+          <w:rStyle w:val="Heading2Char"/>
+          <w:lang w:val="en-US"/>
+        </w:rPr>
+        <w:t>concepts</w:t>
       </w:r>
       <w:r>
         <w:rPr>
@@ -16651,6 +16572,7 @@
         </w:rPr>
         <w:t>w</w:t>
       </w:r>
+      <w:proofErr w:type="spellEnd"/>
     </w:p>
     <w:p>
       <w:pPr>
@@ -16685,8 +16607,17 @@
       <w:r>
         <w:rPr>
           <w:rStyle w:val="Heading2Char"/>
-        </w:rPr>
-        <w:t>Part II – Definition of tree terminology</w:t>
+          <w:lang w:val="en-US"/>
+        </w:rPr>
+        <w:t xml:space="preserve">Part II – Definition of tree </w:t>
+      </w:r>
+      <w:proofErr w:type="spellStart"/>
+      <w:r>
+        <w:rPr>
+          <w:rStyle w:val="Heading2Char"/>
+          <w:lang w:val="en-US"/>
+        </w:rPr>
+        <w:t>terminology</w:t>
       </w:r>
       <w:r>
         <w:rPr>
@@ -16694,6 +16625,7 @@
         </w:rPr>
         <w:t>w</w:t>
       </w:r>
+      <w:proofErr w:type="spellEnd"/>
     </w:p>
     <w:p>
       <w:pPr>
@@ -16734,8 +16666,17 @@
       <w:r>
         <w:rPr>
           <w:rStyle w:val="Heading2Char"/>
-        </w:rPr>
-        <w:t>Part III – Sub-trees and types of trees</w:t>
+          <w:lang w:val="en-US"/>
+        </w:rPr>
+        <w:t xml:space="preserve">Part III – Sub-trees and types of </w:t>
+      </w:r>
+      <w:proofErr w:type="spellStart"/>
+      <w:r>
+        <w:rPr>
+          <w:rStyle w:val="Heading2Char"/>
+          <w:lang w:val="en-US"/>
+        </w:rPr>
+        <w:t>trees</w:t>
       </w:r>
       <w:r>
         <w:rPr>
@@ -16743,6 +16684,7 @@
         </w:rPr>
         <w:t>w</w:t>
       </w:r>
+      <w:proofErr w:type="spellEnd"/>
     </w:p>
     <w:p>
       <w:pPr>
@@ -16809,6 +16751,19 @@
           <w:lang w:val="en-US"/>
         </w:rPr>
         <w:t xml:space="preserve"> </w:t>
+      </w:r>
+    </w:p>
+    <w:p>
+      <w:pPr>
+        <w:rPr>
+          <w:lang w:val="en-US"/>
+        </w:rPr>
+      </w:pPr>
+      <w:r>
+        <w:rPr>
+          <w:lang w:val="en-US"/>
+        </w:rPr>
+        <w:br w:type="page"/>
       </w:r>
     </w:p>
     <w:p>
@@ -24078,6 +24033,1039 @@
     </w:tbl>
     <w:p>
       <w:pPr>
+        <w:pStyle w:val="ListParagraph"/>
+        <w:numPr>
+          <w:ilvl w:val="0"/>
+          <w:numId w:val="16"/>
+        </w:numPr>
+        <w:spacing w:line="276" w:lineRule="auto"/>
+        <w:rPr>
+          <w:lang w:val="en-US"/>
+        </w:rPr>
+      </w:pPr>
+      <w:r>
+        <w:rPr>
+          <w:rStyle w:val="Heading2Char"/>
+        </w:rPr>
+        <w:lastRenderedPageBreak/>
+        <w:t>Sorted List</w:t>
+      </w:r>
+      <w:r>
+        <w:rPr>
+          <w:rStyle w:val="Heading2Char"/>
+        </w:rPr>
+        <w:t xml:space="preserve"> / Monotone Sequence</w:t>
+      </w:r>
+    </w:p>
+    <w:p>
+      <w:pPr>
+        <w:pStyle w:val="ListParagraph"/>
+        <w:numPr>
+          <w:ilvl w:val="1"/>
+          <w:numId w:val="27"/>
+        </w:numPr>
+        <w:spacing w:line="276" w:lineRule="auto"/>
+        <w:rPr>
+          <w:lang w:val="en-US"/>
+        </w:rPr>
+      </w:pPr>
+      <w:r>
+        <w:rPr>
+          <w:lang w:val="en-US"/>
+        </w:rPr>
+        <w:t>Collection of items in sorted order</w:t>
+      </w:r>
+    </w:p>
+    <w:p>
+      <w:pPr>
+        <w:pStyle w:val="ListParagraph"/>
+        <w:numPr>
+          <w:ilvl w:val="2"/>
+          <w:numId w:val="27"/>
+        </w:numPr>
+        <w:spacing w:line="276" w:lineRule="auto"/>
+        <w:rPr>
+          <w:lang w:val="en-US"/>
+        </w:rPr>
+      </w:pPr>
+      <w:r>
+        <w:rPr>
+          <w:lang w:val="en-US"/>
+        </w:rPr>
+        <w:t xml:space="preserve">Order is determined by comparing </w:t>
+      </w:r>
+      <w:proofErr w:type="gramStart"/>
+      <w:r>
+        <w:rPr>
+          <w:lang w:val="en-US"/>
+        </w:rPr>
+        <w:t>entries</w:t>
+      </w:r>
+      <w:proofErr w:type="gramEnd"/>
+    </w:p>
+    <w:p>
+      <w:pPr>
+        <w:pStyle w:val="ListParagraph"/>
+        <w:numPr>
+          <w:ilvl w:val="1"/>
+          <w:numId w:val="27"/>
+        </w:numPr>
+        <w:spacing w:line="276" w:lineRule="auto"/>
+        <w:rPr>
+          <w:lang w:val="en-US"/>
+        </w:rPr>
+      </w:pPr>
+      <w:r>
+        <w:rPr>
+          <w:lang w:val="en-US"/>
+        </w:rPr>
+        <w:t xml:space="preserve">Repetitions are </w:t>
+      </w:r>
+      <w:proofErr w:type="gramStart"/>
+      <w:r>
+        <w:rPr>
+          <w:lang w:val="en-US"/>
+        </w:rPr>
+        <w:t>allowed</w:t>
+      </w:r>
+      <w:proofErr w:type="gramEnd"/>
+    </w:p>
+    <w:p>
+      <w:pPr>
+        <w:pStyle w:val="ListParagraph"/>
+        <w:numPr>
+          <w:ilvl w:val="1"/>
+          <w:numId w:val="27"/>
+        </w:numPr>
+        <w:spacing w:line="276" w:lineRule="auto"/>
+        <w:rPr>
+          <w:lang w:val="en-US"/>
+        </w:rPr>
+      </w:pPr>
+      <w:r>
+        <w:rPr>
+          <w:lang w:val="en-US"/>
+        </w:rPr>
+        <w:t>Can be implemented with</w:t>
+      </w:r>
+    </w:p>
+    <w:p>
+      <w:pPr>
+        <w:pStyle w:val="ListParagraph"/>
+        <w:numPr>
+          <w:ilvl w:val="2"/>
+          <w:numId w:val="27"/>
+        </w:numPr>
+        <w:spacing w:line="276" w:lineRule="auto"/>
+        <w:rPr>
+          <w:lang w:val="en-US"/>
+        </w:rPr>
+      </w:pPr>
+      <w:r>
+        <w:rPr>
+          <w:lang w:val="en-US"/>
+        </w:rPr>
+        <w:t>Linked Lists</w:t>
+      </w:r>
+    </w:p>
+    <w:p>
+      <w:pPr>
+        <w:pStyle w:val="ListParagraph"/>
+        <w:numPr>
+          <w:ilvl w:val="2"/>
+          <w:numId w:val="27"/>
+        </w:numPr>
+        <w:spacing w:line="276" w:lineRule="auto"/>
+        <w:rPr>
+          <w:lang w:val="en-US"/>
+        </w:rPr>
+      </w:pPr>
+      <w:r>
+        <w:rPr>
+          <w:lang w:val="en-US"/>
+        </w:rPr>
+        <w:t>Embedded arrays</w:t>
+      </w:r>
+    </w:p>
+    <w:tbl>
+      <w:tblPr>
+        <w:tblStyle w:val="ListTable4-Accent6"/>
+        <w:tblW w:w="0" w:type="auto"/>
+        <w:tblLayout w:type="fixed"/>
+        <w:tblCellMar>
+          <w:left w:w="216" w:type="dxa"/>
+        </w:tblCellMar>
+        <w:tblLook w:val="04A0" w:firstRow="1" w:lastRow="0" w:firstColumn="1" w:lastColumn="0" w:noHBand="0" w:noVBand="1"/>
+      </w:tblPr>
+      <w:tblGrid>
+        <w:gridCol w:w="5218"/>
+        <w:gridCol w:w="1899"/>
+        <w:gridCol w:w="1899"/>
+      </w:tblGrid>
+      <w:tr>
+        <w:trPr>
+          <w:cnfStyle w:val="100000000000" w:firstRow="1" w:lastRow="0" w:firstColumn="0" w:lastColumn="0" w:oddVBand="0" w:evenVBand="0" w:oddHBand="0" w:evenHBand="0" w:firstRowFirstColumn="0" w:firstRowLastColumn="0" w:lastRowFirstColumn="0" w:lastRowLastColumn="0"/>
+          <w:trHeight w:val="360"/>
+        </w:trPr>
+        <w:tc>
+          <w:tcPr>
+            <w:cnfStyle w:val="001000000000" w:firstRow="0" w:lastRow="0" w:firstColumn="1" w:lastColumn="0" w:oddVBand="0" w:evenVBand="0" w:oddHBand="0" w:evenHBand="0" w:firstRowFirstColumn="0" w:firstRowLastColumn="0" w:lastRowFirstColumn="0" w:lastRowLastColumn="0"/>
+            <w:tcW w:w="5218" w:type="dxa"/>
+            <w:vAlign w:val="center"/>
+          </w:tcPr>
+          <w:p>
+            <w:pPr>
+              <w:spacing w:line="276" w:lineRule="auto"/>
+              <w:jc w:val="center"/>
+              <w:rPr>
+                <w:b w:val="0"/>
+                <w:bCs w:val="0"/>
+                <w:lang w:val="en-US"/>
+              </w:rPr>
+            </w:pPr>
+            <w:r>
+              <w:rPr>
+                <w:b w:val="0"/>
+                <w:bCs w:val="0"/>
+                <w:lang w:val="en-US"/>
+              </w:rPr>
+              <w:t>Operations</w:t>
+            </w:r>
+          </w:p>
+        </w:tc>
+        <w:tc>
+          <w:tcPr>
+            <w:tcW w:w="1899" w:type="dxa"/>
+            <w:vAlign w:val="center"/>
+          </w:tcPr>
+          <w:p>
+            <w:pPr>
+              <w:spacing w:line="276" w:lineRule="auto"/>
+              <w:jc w:val="center"/>
+              <w:cnfStyle w:val="100000000000" w:firstRow="1" w:lastRow="0" w:firstColumn="0" w:lastColumn="0" w:oddVBand="0" w:evenVBand="0" w:oddHBand="0" w:evenHBand="0" w:firstRowFirstColumn="0" w:firstRowLastColumn="0" w:lastRowFirstColumn="0" w:lastRowLastColumn="0"/>
+              <w:rPr>
+                <w:b w:val="0"/>
+                <w:bCs w:val="0"/>
+                <w:lang w:val="en-US"/>
+              </w:rPr>
+            </w:pPr>
+            <w:r>
+              <w:rPr>
+                <w:b w:val="0"/>
+                <w:bCs w:val="0"/>
+                <w:lang w:val="en-US"/>
+              </w:rPr>
+              <w:t>Linked List</w:t>
+            </w:r>
+          </w:p>
+        </w:tc>
+        <w:tc>
+          <w:tcPr>
+            <w:tcW w:w="1899" w:type="dxa"/>
+            <w:vAlign w:val="center"/>
+          </w:tcPr>
+          <w:p>
+            <w:pPr>
+              <w:spacing w:line="276" w:lineRule="auto"/>
+              <w:jc w:val="center"/>
+              <w:cnfStyle w:val="100000000000" w:firstRow="1" w:lastRow="0" w:firstColumn="0" w:lastColumn="0" w:oddVBand="0" w:evenVBand="0" w:oddHBand="0" w:evenHBand="0" w:firstRowFirstColumn="0" w:firstRowLastColumn="0" w:lastRowFirstColumn="0" w:lastRowLastColumn="0"/>
+              <w:rPr>
+                <w:b w:val="0"/>
+                <w:bCs w:val="0"/>
+                <w:lang w:val="en-US"/>
+              </w:rPr>
+            </w:pPr>
+            <w:r>
+              <w:rPr>
+                <w:b w:val="0"/>
+                <w:bCs w:val="0"/>
+                <w:lang w:val="en-US"/>
+              </w:rPr>
+              <w:t>Array</w:t>
+            </w:r>
+            <w:r>
+              <w:rPr>
+                <w:b w:val="0"/>
+                <w:bCs w:val="0"/>
+                <w:lang w:val="en-US"/>
+              </w:rPr>
+              <w:t xml:space="preserve"> </w:t>
+            </w:r>
+            <w:r>
+              <w:rPr>
+                <w:b w:val="0"/>
+                <w:bCs w:val="0"/>
+                <w:lang w:val="en-US"/>
+              </w:rPr>
+              <w:t>List</w:t>
+            </w:r>
+          </w:p>
+        </w:tc>
+      </w:tr>
+      <w:tr>
+        <w:trPr>
+          <w:cnfStyle w:val="000000100000" w:firstRow="0" w:lastRow="0" w:firstColumn="0" w:lastColumn="0" w:oddVBand="0" w:evenVBand="0" w:oddHBand="1" w:evenHBand="0" w:firstRowFirstColumn="0" w:firstRowLastColumn="0" w:lastRowFirstColumn="0" w:lastRowLastColumn="0"/>
+          <w:trHeight w:val="360"/>
+        </w:trPr>
+        <w:tc>
+          <w:tcPr>
+            <w:cnfStyle w:val="001000000000" w:firstRow="0" w:lastRow="0" w:firstColumn="1" w:lastColumn="0" w:oddVBand="0" w:evenVBand="0" w:oddHBand="0" w:evenHBand="0" w:firstRowFirstColumn="0" w:firstRowLastColumn="0" w:lastRowFirstColumn="0" w:lastRowLastColumn="0"/>
+            <w:tcW w:w="5218" w:type="dxa"/>
+            <w:vAlign w:val="center"/>
+          </w:tcPr>
+          <w:p>
+            <w:pPr>
+              <w:spacing w:line="276" w:lineRule="auto"/>
+              <w:rPr>
+                <w:b w:val="0"/>
+                <w:bCs w:val="0"/>
+                <w:lang w:val="en-US"/>
+              </w:rPr>
+            </w:pPr>
+            <w:r>
+              <w:rPr>
+                <w:b w:val="0"/>
+                <w:bCs w:val="0"/>
+                <w:lang w:val="en-US"/>
+              </w:rPr>
+              <w:t>Add a new element</w:t>
+            </w:r>
+          </w:p>
+        </w:tc>
+        <w:tc>
+          <w:tcPr>
+            <w:tcW w:w="1899" w:type="dxa"/>
+            <w:vAlign w:val="center"/>
+          </w:tcPr>
+          <w:p>
+            <w:pPr>
+              <w:spacing w:line="276" w:lineRule="auto"/>
+              <w:jc w:val="center"/>
+              <w:cnfStyle w:val="000000100000" w:firstRow="0" w:lastRow="0" w:firstColumn="0" w:lastColumn="0" w:oddVBand="0" w:evenVBand="0" w:oddHBand="1" w:evenHBand="0" w:firstRowFirstColumn="0" w:firstRowLastColumn="0" w:lastRowFirstColumn="0" w:lastRowLastColumn="0"/>
+              <w:rPr>
+                <w:lang w:val="en-US"/>
+              </w:rPr>
+            </w:pPr>
+            <w:r>
+              <w:rPr>
+                <w:lang w:val="en-US"/>
+              </w:rPr>
+              <w:t>O(n)</w:t>
+            </w:r>
+          </w:p>
+        </w:tc>
+        <w:tc>
+          <w:tcPr>
+            <w:tcW w:w="1899" w:type="dxa"/>
+            <w:vAlign w:val="center"/>
+          </w:tcPr>
+          <w:p>
+            <w:pPr>
+              <w:spacing w:line="276" w:lineRule="auto"/>
+              <w:jc w:val="center"/>
+              <w:cnfStyle w:val="000000100000" w:firstRow="0" w:lastRow="0" w:firstColumn="0" w:lastColumn="0" w:oddVBand="0" w:evenVBand="0" w:oddHBand="1" w:evenHBand="0" w:firstRowFirstColumn="0" w:firstRowLastColumn="0" w:lastRowFirstColumn="0" w:lastRowLastColumn="0"/>
+              <w:rPr>
+                <w:lang w:val="en-US"/>
+              </w:rPr>
+            </w:pPr>
+            <w:r>
+              <w:rPr>
+                <w:lang w:val="en-US"/>
+              </w:rPr>
+              <w:t>O(n)</w:t>
+            </w:r>
+          </w:p>
+        </w:tc>
+      </w:tr>
+      <w:tr>
+        <w:trPr>
+          <w:trHeight w:val="360"/>
+        </w:trPr>
+        <w:tc>
+          <w:tcPr>
+            <w:cnfStyle w:val="001000000000" w:firstRow="0" w:lastRow="0" w:firstColumn="1" w:lastColumn="0" w:oddVBand="0" w:evenVBand="0" w:oddHBand="0" w:evenHBand="0" w:firstRowFirstColumn="0" w:firstRowLastColumn="0" w:lastRowFirstColumn="0" w:lastRowLastColumn="0"/>
+            <w:tcW w:w="5218" w:type="dxa"/>
+            <w:vAlign w:val="center"/>
+          </w:tcPr>
+          <w:p>
+            <w:pPr>
+              <w:spacing w:line="276" w:lineRule="auto"/>
+              <w:rPr>
+                <w:b w:val="0"/>
+                <w:bCs w:val="0"/>
+                <w:lang w:val="en-US"/>
+              </w:rPr>
+            </w:pPr>
+            <w:r>
+              <w:rPr>
+                <w:b w:val="0"/>
+                <w:bCs w:val="0"/>
+                <w:lang w:val="en-US"/>
+              </w:rPr>
+              <w:t>Remove a copy of an element</w:t>
+            </w:r>
+          </w:p>
+        </w:tc>
+        <w:tc>
+          <w:tcPr>
+            <w:tcW w:w="1899" w:type="dxa"/>
+            <w:vAlign w:val="center"/>
+          </w:tcPr>
+          <w:p>
+            <w:pPr>
+              <w:spacing w:line="276" w:lineRule="auto"/>
+              <w:jc w:val="center"/>
+              <w:cnfStyle w:val="000000000000" w:firstRow="0" w:lastRow="0" w:firstColumn="0" w:lastColumn="0" w:oddVBand="0" w:evenVBand="0" w:oddHBand="0" w:evenHBand="0" w:firstRowFirstColumn="0" w:firstRowLastColumn="0" w:lastRowFirstColumn="0" w:lastRowLastColumn="0"/>
+              <w:rPr>
+                <w:lang w:val="en-US"/>
+              </w:rPr>
+            </w:pPr>
+            <w:r>
+              <w:rPr>
+                <w:lang w:val="en-US"/>
+              </w:rPr>
+              <w:t>O(n)</w:t>
+            </w:r>
+          </w:p>
+        </w:tc>
+        <w:tc>
+          <w:tcPr>
+            <w:tcW w:w="1899" w:type="dxa"/>
+            <w:vAlign w:val="center"/>
+          </w:tcPr>
+          <w:p>
+            <w:pPr>
+              <w:spacing w:line="276" w:lineRule="auto"/>
+              <w:jc w:val="center"/>
+              <w:cnfStyle w:val="000000000000" w:firstRow="0" w:lastRow="0" w:firstColumn="0" w:lastColumn="0" w:oddVBand="0" w:evenVBand="0" w:oddHBand="0" w:evenHBand="0" w:firstRowFirstColumn="0" w:firstRowLastColumn="0" w:lastRowFirstColumn="0" w:lastRowLastColumn="0"/>
+              <w:rPr>
+                <w:lang w:val="en-US"/>
+              </w:rPr>
+            </w:pPr>
+            <w:r>
+              <w:rPr>
+                <w:lang w:val="en-US"/>
+              </w:rPr>
+              <w:t>O(n)</w:t>
+            </w:r>
+          </w:p>
+        </w:tc>
+      </w:tr>
+      <w:tr>
+        <w:trPr>
+          <w:cnfStyle w:val="000000100000" w:firstRow="0" w:lastRow="0" w:firstColumn="0" w:lastColumn="0" w:oddVBand="0" w:evenVBand="0" w:oddHBand="1" w:evenHBand="0" w:firstRowFirstColumn="0" w:firstRowLastColumn="0" w:lastRowFirstColumn="0" w:lastRowLastColumn="0"/>
+          <w:trHeight w:val="360"/>
+        </w:trPr>
+        <w:tc>
+          <w:tcPr>
+            <w:cnfStyle w:val="001000000000" w:firstRow="0" w:lastRow="0" w:firstColumn="1" w:lastColumn="0" w:oddVBand="0" w:evenVBand="0" w:oddHBand="0" w:evenHBand="0" w:firstRowFirstColumn="0" w:firstRowLastColumn="0" w:lastRowFirstColumn="0" w:lastRowLastColumn="0"/>
+            <w:tcW w:w="5218" w:type="dxa"/>
+            <w:vAlign w:val="center"/>
+          </w:tcPr>
+          <w:p>
+            <w:pPr>
+              <w:spacing w:line="276" w:lineRule="auto"/>
+              <w:rPr>
+                <w:lang w:val="en-US"/>
+              </w:rPr>
+            </w:pPr>
+            <w:r>
+              <w:rPr>
+                <w:b w:val="0"/>
+                <w:bCs w:val="0"/>
+                <w:lang w:val="en-US"/>
+              </w:rPr>
+              <w:t xml:space="preserve">Remove element at position </w:t>
+            </w:r>
+            <w:proofErr w:type="spellStart"/>
+            <w:r>
+              <w:rPr>
+                <w:b w:val="0"/>
+                <w:bCs w:val="0"/>
+                <w:lang w:val="en-US"/>
+              </w:rPr>
+              <w:t>i</w:t>
+            </w:r>
+            <w:proofErr w:type="spellEnd"/>
+          </w:p>
+        </w:tc>
+        <w:tc>
+          <w:tcPr>
+            <w:tcW w:w="1899" w:type="dxa"/>
+            <w:vAlign w:val="center"/>
+          </w:tcPr>
+          <w:p>
+            <w:pPr>
+              <w:spacing w:line="276" w:lineRule="auto"/>
+              <w:jc w:val="center"/>
+              <w:cnfStyle w:val="000000100000" w:firstRow="0" w:lastRow="0" w:firstColumn="0" w:lastColumn="0" w:oddVBand="0" w:evenVBand="0" w:oddHBand="1" w:evenHBand="0" w:firstRowFirstColumn="0" w:firstRowLastColumn="0" w:lastRowFirstColumn="0" w:lastRowLastColumn="0"/>
+              <w:rPr>
+                <w:lang w:val="en-US"/>
+              </w:rPr>
+            </w:pPr>
+            <w:r>
+              <w:rPr>
+                <w:lang w:val="en-US"/>
+              </w:rPr>
+              <w:t>O(n)</w:t>
+            </w:r>
+          </w:p>
+        </w:tc>
+        <w:tc>
+          <w:tcPr>
+            <w:tcW w:w="1899" w:type="dxa"/>
+            <w:vAlign w:val="center"/>
+          </w:tcPr>
+          <w:p>
+            <w:pPr>
+              <w:spacing w:line="276" w:lineRule="auto"/>
+              <w:jc w:val="center"/>
+              <w:cnfStyle w:val="000000100000" w:firstRow="0" w:lastRow="0" w:firstColumn="0" w:lastColumn="0" w:oddVBand="0" w:evenVBand="0" w:oddHBand="1" w:evenHBand="0" w:firstRowFirstColumn="0" w:firstRowLastColumn="0" w:lastRowFirstColumn="0" w:lastRowLastColumn="0"/>
+              <w:rPr>
+                <w:lang w:val="en-US"/>
+              </w:rPr>
+            </w:pPr>
+            <w:r>
+              <w:rPr>
+                <w:lang w:val="en-US"/>
+              </w:rPr>
+              <w:t>O(n)</w:t>
+            </w:r>
+          </w:p>
+        </w:tc>
+      </w:tr>
+      <w:tr>
+        <w:trPr>
+          <w:trHeight w:val="360"/>
+        </w:trPr>
+        <w:tc>
+          <w:tcPr>
+            <w:cnfStyle w:val="001000000000" w:firstRow="0" w:lastRow="0" w:firstColumn="1" w:lastColumn="0" w:oddVBand="0" w:evenVBand="0" w:oddHBand="0" w:evenHBand="0" w:firstRowFirstColumn="0" w:firstRowLastColumn="0" w:lastRowFirstColumn="0" w:lastRowLastColumn="0"/>
+            <w:tcW w:w="5218" w:type="dxa"/>
+            <w:vAlign w:val="center"/>
+          </w:tcPr>
+          <w:p>
+            <w:pPr>
+              <w:spacing w:line="276" w:lineRule="auto"/>
+              <w:rPr>
+                <w:b w:val="0"/>
+                <w:bCs w:val="0"/>
+                <w:lang w:val="en-US"/>
+              </w:rPr>
+            </w:pPr>
+            <w:r>
+              <w:rPr>
+                <w:b w:val="0"/>
+                <w:bCs w:val="0"/>
+                <w:lang w:val="en-US"/>
+              </w:rPr>
+              <w:t xml:space="preserve">Get element at position </w:t>
+            </w:r>
+            <w:proofErr w:type="spellStart"/>
+            <w:r>
+              <w:rPr>
+                <w:b w:val="0"/>
+                <w:bCs w:val="0"/>
+                <w:lang w:val="en-US"/>
+              </w:rPr>
+              <w:t>i</w:t>
+            </w:r>
+            <w:proofErr w:type="spellEnd"/>
+          </w:p>
+        </w:tc>
+        <w:tc>
+          <w:tcPr>
+            <w:tcW w:w="1899" w:type="dxa"/>
+            <w:vAlign w:val="center"/>
+          </w:tcPr>
+          <w:p>
+            <w:pPr>
+              <w:spacing w:line="276" w:lineRule="auto"/>
+              <w:jc w:val="center"/>
+              <w:cnfStyle w:val="000000000000" w:firstRow="0" w:lastRow="0" w:firstColumn="0" w:lastColumn="0" w:oddVBand="0" w:evenVBand="0" w:oddHBand="0" w:evenHBand="0" w:firstRowFirstColumn="0" w:firstRowLastColumn="0" w:lastRowFirstColumn="0" w:lastRowLastColumn="0"/>
+              <w:rPr>
+                <w:lang w:val="en-US"/>
+              </w:rPr>
+            </w:pPr>
+            <w:r>
+              <w:rPr>
+                <w:lang w:val="en-US"/>
+              </w:rPr>
+              <w:t>O(n)</w:t>
+            </w:r>
+          </w:p>
+        </w:tc>
+        <w:tc>
+          <w:tcPr>
+            <w:tcW w:w="1899" w:type="dxa"/>
+            <w:vAlign w:val="center"/>
+          </w:tcPr>
+          <w:p>
+            <w:pPr>
+              <w:spacing w:line="276" w:lineRule="auto"/>
+              <w:jc w:val="center"/>
+              <w:cnfStyle w:val="000000000000" w:firstRow="0" w:lastRow="0" w:firstColumn="0" w:lastColumn="0" w:oddVBand="0" w:evenVBand="0" w:oddHBand="0" w:evenHBand="0" w:firstRowFirstColumn="0" w:firstRowLastColumn="0" w:lastRowFirstColumn="0" w:lastRowLastColumn="0"/>
+              <w:rPr>
+                <w:lang w:val="en-US"/>
+              </w:rPr>
+            </w:pPr>
+            <w:proofErr w:type="gramStart"/>
+            <w:r>
+              <w:rPr>
+                <w:lang w:val="en-US"/>
+              </w:rPr>
+              <w:t>O(</w:t>
+            </w:r>
+            <w:proofErr w:type="gramEnd"/>
+            <w:r>
+              <w:rPr>
+                <w:lang w:val="en-US"/>
+              </w:rPr>
+              <w:t>1)</w:t>
+            </w:r>
+          </w:p>
+        </w:tc>
+      </w:tr>
+      <w:tr>
+        <w:trPr>
+          <w:cnfStyle w:val="000000100000" w:firstRow="0" w:lastRow="0" w:firstColumn="0" w:lastColumn="0" w:oddVBand="0" w:evenVBand="0" w:oddHBand="1" w:evenHBand="0" w:firstRowFirstColumn="0" w:firstRowLastColumn="0" w:lastRowFirstColumn="0" w:lastRowLastColumn="0"/>
+          <w:trHeight w:val="360"/>
+        </w:trPr>
+        <w:tc>
+          <w:tcPr>
+            <w:cnfStyle w:val="001000000000" w:firstRow="0" w:lastRow="0" w:firstColumn="1" w:lastColumn="0" w:oddVBand="0" w:evenVBand="0" w:oddHBand="0" w:evenHBand="0" w:firstRowFirstColumn="0" w:firstRowLastColumn="0" w:lastRowFirstColumn="0" w:lastRowLastColumn="0"/>
+            <w:tcW w:w="5218" w:type="dxa"/>
+            <w:vAlign w:val="center"/>
+          </w:tcPr>
+          <w:p>
+            <w:pPr>
+              <w:spacing w:line="276" w:lineRule="auto"/>
+              <w:rPr>
+                <w:b w:val="0"/>
+                <w:bCs w:val="0"/>
+                <w:lang w:val="en-US"/>
+              </w:rPr>
+            </w:pPr>
+            <w:r>
+              <w:rPr>
+                <w:b w:val="0"/>
+                <w:bCs w:val="0"/>
+                <w:lang w:val="en-US"/>
+              </w:rPr>
+              <w:t xml:space="preserve">Get </w:t>
+            </w:r>
+            <w:r>
+              <w:rPr>
+                <w:b w:val="0"/>
+                <w:bCs w:val="0"/>
+                <w:lang w:val="en-US"/>
+              </w:rPr>
+              <w:t>index</w:t>
+            </w:r>
+            <w:r>
+              <w:rPr>
+                <w:b w:val="0"/>
+                <w:bCs w:val="0"/>
+                <w:lang w:val="en-US"/>
+              </w:rPr>
+              <w:t xml:space="preserve"> of first copy of element</w:t>
+            </w:r>
+          </w:p>
+        </w:tc>
+        <w:tc>
+          <w:tcPr>
+            <w:tcW w:w="1899" w:type="dxa"/>
+            <w:vAlign w:val="center"/>
+          </w:tcPr>
+          <w:p>
+            <w:pPr>
+              <w:spacing w:line="276" w:lineRule="auto"/>
+              <w:jc w:val="center"/>
+              <w:cnfStyle w:val="000000100000" w:firstRow="0" w:lastRow="0" w:firstColumn="0" w:lastColumn="0" w:oddVBand="0" w:evenVBand="0" w:oddHBand="1" w:evenHBand="0" w:firstRowFirstColumn="0" w:firstRowLastColumn="0" w:lastRowFirstColumn="0" w:lastRowLastColumn="0"/>
+              <w:rPr>
+                <w:lang w:val="en-US"/>
+              </w:rPr>
+            </w:pPr>
+            <w:proofErr w:type="gramStart"/>
+            <w:r>
+              <w:rPr>
+                <w:lang w:val="en-US"/>
+              </w:rPr>
+              <w:t>O(</w:t>
+            </w:r>
+            <w:proofErr w:type="gramEnd"/>
+            <w:r>
+              <w:rPr>
+                <w:lang w:val="en-US"/>
+              </w:rPr>
+              <w:t>1)</w:t>
+            </w:r>
+          </w:p>
+        </w:tc>
+        <w:tc>
+          <w:tcPr>
+            <w:tcW w:w="1899" w:type="dxa"/>
+            <w:vAlign w:val="center"/>
+          </w:tcPr>
+          <w:p>
+            <w:pPr>
+              <w:spacing w:line="276" w:lineRule="auto"/>
+              <w:jc w:val="center"/>
+              <w:cnfStyle w:val="000000100000" w:firstRow="0" w:lastRow="0" w:firstColumn="0" w:lastColumn="0" w:oddVBand="0" w:evenVBand="0" w:oddHBand="1" w:evenHBand="0" w:firstRowFirstColumn="0" w:firstRowLastColumn="0" w:lastRowFirstColumn="0" w:lastRowLastColumn="0"/>
+              <w:rPr>
+                <w:lang w:val="en-US"/>
+              </w:rPr>
+            </w:pPr>
+            <w:proofErr w:type="gramStart"/>
+            <w:r>
+              <w:rPr>
+                <w:lang w:val="en-US"/>
+              </w:rPr>
+              <w:t>O(</w:t>
+            </w:r>
+            <w:proofErr w:type="gramEnd"/>
+            <w:r>
+              <w:rPr>
+                <w:lang w:val="en-US"/>
+              </w:rPr>
+              <w:t>1)</w:t>
+            </w:r>
+          </w:p>
+        </w:tc>
+      </w:tr>
+      <w:tr>
+        <w:trPr>
+          <w:trHeight w:val="360"/>
+        </w:trPr>
+        <w:tc>
+          <w:tcPr>
+            <w:cnfStyle w:val="001000000000" w:firstRow="0" w:lastRow="0" w:firstColumn="1" w:lastColumn="0" w:oddVBand="0" w:evenVBand="0" w:oddHBand="0" w:evenHBand="0" w:firstRowFirstColumn="0" w:firstRowLastColumn="0" w:lastRowFirstColumn="0" w:lastRowLastColumn="0"/>
+            <w:tcW w:w="5218" w:type="dxa"/>
+            <w:vAlign w:val="center"/>
+          </w:tcPr>
+          <w:p>
+            <w:pPr>
+              <w:spacing w:line="276" w:lineRule="auto"/>
+              <w:rPr>
+                <w:b w:val="0"/>
+                <w:bCs w:val="0"/>
+                <w:lang w:val="en-US"/>
+              </w:rPr>
+            </w:pPr>
+            <w:r>
+              <w:rPr>
+                <w:b w:val="0"/>
+                <w:bCs w:val="0"/>
+                <w:lang w:val="en-US"/>
+              </w:rPr>
+              <w:t>Test for element membership</w:t>
+            </w:r>
+          </w:p>
+        </w:tc>
+        <w:tc>
+          <w:tcPr>
+            <w:tcW w:w="1899" w:type="dxa"/>
+            <w:vAlign w:val="center"/>
+          </w:tcPr>
+          <w:p>
+            <w:pPr>
+              <w:spacing w:line="276" w:lineRule="auto"/>
+              <w:jc w:val="center"/>
+              <w:cnfStyle w:val="000000000000" w:firstRow="0" w:lastRow="0" w:firstColumn="0" w:lastColumn="0" w:oddVBand="0" w:evenVBand="0" w:oddHBand="0" w:evenHBand="0" w:firstRowFirstColumn="0" w:firstRowLastColumn="0" w:lastRowFirstColumn="0" w:lastRowLastColumn="0"/>
+              <w:rPr>
+                <w:lang w:val="en-US"/>
+              </w:rPr>
+            </w:pPr>
+            <w:r>
+              <w:rPr>
+                <w:lang w:val="en-US"/>
+              </w:rPr>
+              <w:t>O(n)</w:t>
+            </w:r>
+          </w:p>
+        </w:tc>
+        <w:tc>
+          <w:tcPr>
+            <w:tcW w:w="1899" w:type="dxa"/>
+            <w:vAlign w:val="center"/>
+          </w:tcPr>
+          <w:p>
+            <w:pPr>
+              <w:spacing w:line="276" w:lineRule="auto"/>
+              <w:jc w:val="center"/>
+              <w:cnfStyle w:val="000000000000" w:firstRow="0" w:lastRow="0" w:firstColumn="0" w:lastColumn="0" w:oddVBand="0" w:evenVBand="0" w:oddHBand="0" w:evenHBand="0" w:firstRowFirstColumn="0" w:firstRowLastColumn="0" w:lastRowFirstColumn="0" w:lastRowLastColumn="0"/>
+              <w:rPr>
+                <w:lang w:val="en-US"/>
+              </w:rPr>
+            </w:pPr>
+            <w:r>
+              <w:rPr>
+                <w:lang w:val="en-US"/>
+              </w:rPr>
+              <w:t>O(n)</w:t>
+            </w:r>
+          </w:p>
+        </w:tc>
+      </w:tr>
+      <w:tr>
+        <w:trPr>
+          <w:cnfStyle w:val="000000100000" w:firstRow="0" w:lastRow="0" w:firstColumn="0" w:lastColumn="0" w:oddVBand="0" w:evenVBand="0" w:oddHBand="1" w:evenHBand="0" w:firstRowFirstColumn="0" w:firstRowLastColumn="0" w:lastRowFirstColumn="0" w:lastRowLastColumn="0"/>
+          <w:trHeight w:val="360"/>
+        </w:trPr>
+        <w:tc>
+          <w:tcPr>
+            <w:cnfStyle w:val="001000000000" w:firstRow="0" w:lastRow="0" w:firstColumn="1" w:lastColumn="0" w:oddVBand="0" w:evenVBand="0" w:oddHBand="0" w:evenHBand="0" w:firstRowFirstColumn="0" w:firstRowLastColumn="0" w:lastRowFirstColumn="0" w:lastRowLastColumn="0"/>
+            <w:tcW w:w="5218" w:type="dxa"/>
+            <w:vAlign w:val="center"/>
+          </w:tcPr>
+          <w:p>
+            <w:pPr>
+              <w:spacing w:line="276" w:lineRule="auto"/>
+              <w:rPr>
+                <w:b w:val="0"/>
+                <w:bCs w:val="0"/>
+                <w:lang w:val="en-US"/>
+              </w:rPr>
+            </w:pPr>
+            <w:r>
+              <w:rPr>
+                <w:b w:val="0"/>
+                <w:bCs w:val="0"/>
+                <w:lang w:val="en-US"/>
+              </w:rPr>
+              <w:t>Get list size</w:t>
+            </w:r>
+          </w:p>
+        </w:tc>
+        <w:tc>
+          <w:tcPr>
+            <w:tcW w:w="1899" w:type="dxa"/>
+            <w:vAlign w:val="center"/>
+          </w:tcPr>
+          <w:p>
+            <w:pPr>
+              <w:spacing w:line="276" w:lineRule="auto"/>
+              <w:jc w:val="center"/>
+              <w:cnfStyle w:val="000000100000" w:firstRow="0" w:lastRow="0" w:firstColumn="0" w:lastColumn="0" w:oddVBand="0" w:evenVBand="0" w:oddHBand="1" w:evenHBand="0" w:firstRowFirstColumn="0" w:firstRowLastColumn="0" w:lastRowFirstColumn="0" w:lastRowLastColumn="0"/>
+              <w:rPr>
+                <w:lang w:val="en-US"/>
+              </w:rPr>
+            </w:pPr>
+            <w:proofErr w:type="gramStart"/>
+            <w:r>
+              <w:rPr>
+                <w:lang w:val="en-US"/>
+              </w:rPr>
+              <w:t>O(</w:t>
+            </w:r>
+            <w:proofErr w:type="gramEnd"/>
+            <w:r>
+              <w:rPr>
+                <w:lang w:val="en-US"/>
+              </w:rPr>
+              <w:t>1)</w:t>
+            </w:r>
+          </w:p>
+        </w:tc>
+        <w:tc>
+          <w:tcPr>
+            <w:tcW w:w="1899" w:type="dxa"/>
+            <w:vAlign w:val="center"/>
+          </w:tcPr>
+          <w:p>
+            <w:pPr>
+              <w:spacing w:line="276" w:lineRule="auto"/>
+              <w:jc w:val="center"/>
+              <w:cnfStyle w:val="000000100000" w:firstRow="0" w:lastRow="0" w:firstColumn="0" w:lastColumn="0" w:oddVBand="0" w:evenVBand="0" w:oddHBand="1" w:evenHBand="0" w:firstRowFirstColumn="0" w:firstRowLastColumn="0" w:lastRowFirstColumn="0" w:lastRowLastColumn="0"/>
+              <w:rPr>
+                <w:lang w:val="en-US"/>
+              </w:rPr>
+            </w:pPr>
+            <w:proofErr w:type="gramStart"/>
+            <w:r>
+              <w:rPr>
+                <w:lang w:val="en-US"/>
+              </w:rPr>
+              <w:t>O(</w:t>
+            </w:r>
+            <w:proofErr w:type="gramEnd"/>
+            <w:r>
+              <w:rPr>
+                <w:lang w:val="en-US"/>
+              </w:rPr>
+              <w:t>1)</w:t>
+            </w:r>
+          </w:p>
+        </w:tc>
+      </w:tr>
+      <w:tr>
+        <w:trPr>
+          <w:trHeight w:val="360"/>
+        </w:trPr>
+        <w:tc>
+          <w:tcPr>
+            <w:cnfStyle w:val="001000000000" w:firstRow="0" w:lastRow="0" w:firstColumn="1" w:lastColumn="0" w:oddVBand="0" w:evenVBand="0" w:oddHBand="0" w:evenHBand="0" w:firstRowFirstColumn="0" w:firstRowLastColumn="0" w:lastRowFirstColumn="0" w:lastRowLastColumn="0"/>
+            <w:tcW w:w="5218" w:type="dxa"/>
+            <w:vAlign w:val="center"/>
+          </w:tcPr>
+          <w:p>
+            <w:pPr>
+              <w:spacing w:line="276" w:lineRule="auto"/>
+              <w:rPr>
+                <w:b w:val="0"/>
+                <w:bCs w:val="0"/>
+                <w:lang w:val="en-US"/>
+              </w:rPr>
+            </w:pPr>
+            <w:r>
+              <w:rPr>
+                <w:b w:val="0"/>
+                <w:bCs w:val="0"/>
+                <w:lang w:val="en-US"/>
+              </w:rPr>
+              <w:t>Test if list is empty</w:t>
+            </w:r>
+          </w:p>
+        </w:tc>
+        <w:tc>
+          <w:tcPr>
+            <w:tcW w:w="1899" w:type="dxa"/>
+            <w:vAlign w:val="center"/>
+          </w:tcPr>
+          <w:p>
+            <w:pPr>
+              <w:spacing w:line="276" w:lineRule="auto"/>
+              <w:jc w:val="center"/>
+              <w:cnfStyle w:val="000000000000" w:firstRow="0" w:lastRow="0" w:firstColumn="0" w:lastColumn="0" w:oddVBand="0" w:evenVBand="0" w:oddHBand="0" w:evenHBand="0" w:firstRowFirstColumn="0" w:firstRowLastColumn="0" w:lastRowFirstColumn="0" w:lastRowLastColumn="0"/>
+              <w:rPr>
+                <w:lang w:val="en-US"/>
+              </w:rPr>
+            </w:pPr>
+            <w:proofErr w:type="gramStart"/>
+            <w:r>
+              <w:rPr>
+                <w:lang w:val="en-US"/>
+              </w:rPr>
+              <w:t>O(</w:t>
+            </w:r>
+            <w:proofErr w:type="gramEnd"/>
+            <w:r>
+              <w:rPr>
+                <w:lang w:val="en-US"/>
+              </w:rPr>
+              <w:t>1)</w:t>
+            </w:r>
+          </w:p>
+        </w:tc>
+        <w:tc>
+          <w:tcPr>
+            <w:tcW w:w="1899" w:type="dxa"/>
+            <w:vAlign w:val="center"/>
+          </w:tcPr>
+          <w:p>
+            <w:pPr>
+              <w:spacing w:line="276" w:lineRule="auto"/>
+              <w:jc w:val="center"/>
+              <w:cnfStyle w:val="000000000000" w:firstRow="0" w:lastRow="0" w:firstColumn="0" w:lastColumn="0" w:oddVBand="0" w:evenVBand="0" w:oddHBand="0" w:evenHBand="0" w:firstRowFirstColumn="0" w:firstRowLastColumn="0" w:lastRowFirstColumn="0" w:lastRowLastColumn="0"/>
+              <w:rPr>
+                <w:lang w:val="en-US"/>
+              </w:rPr>
+            </w:pPr>
+            <w:proofErr w:type="gramStart"/>
+            <w:r>
+              <w:rPr>
+                <w:lang w:val="en-US"/>
+              </w:rPr>
+              <w:t>O(</w:t>
+            </w:r>
+            <w:proofErr w:type="gramEnd"/>
+            <w:r>
+              <w:rPr>
+                <w:lang w:val="en-US"/>
+              </w:rPr>
+              <w:t>1)</w:t>
+            </w:r>
+          </w:p>
+        </w:tc>
+      </w:tr>
+      <w:tr>
+        <w:trPr>
+          <w:cnfStyle w:val="000000100000" w:firstRow="0" w:lastRow="0" w:firstColumn="0" w:lastColumn="0" w:oddVBand="0" w:evenVBand="0" w:oddHBand="1" w:evenHBand="0" w:firstRowFirstColumn="0" w:firstRowLastColumn="0" w:lastRowFirstColumn="0" w:lastRowLastColumn="0"/>
+          <w:trHeight w:val="360"/>
+        </w:trPr>
+        <w:tc>
+          <w:tcPr>
+            <w:cnfStyle w:val="001000000000" w:firstRow="0" w:lastRow="0" w:firstColumn="1" w:lastColumn="0" w:oddVBand="0" w:evenVBand="0" w:oddHBand="0" w:evenHBand="0" w:firstRowFirstColumn="0" w:firstRowLastColumn="0" w:lastRowFirstColumn="0" w:lastRowLastColumn="0"/>
+            <w:tcW w:w="5218" w:type="dxa"/>
+            <w:vAlign w:val="center"/>
+          </w:tcPr>
+          <w:p>
+            <w:pPr>
+              <w:spacing w:line="276" w:lineRule="auto"/>
+              <w:rPr>
+                <w:b w:val="0"/>
+                <w:bCs w:val="0"/>
+                <w:lang w:val="en-US"/>
+              </w:rPr>
+            </w:pPr>
+            <w:r>
+              <w:rPr>
+                <w:b w:val="0"/>
+                <w:bCs w:val="0"/>
+                <w:lang w:val="en-US"/>
+              </w:rPr>
+              <w:t>Clear list</w:t>
+            </w:r>
+          </w:p>
+        </w:tc>
+        <w:tc>
+          <w:tcPr>
+            <w:tcW w:w="1899" w:type="dxa"/>
+            <w:vAlign w:val="center"/>
+          </w:tcPr>
+          <w:p>
+            <w:pPr>
+              <w:spacing w:line="276" w:lineRule="auto"/>
+              <w:jc w:val="center"/>
+              <w:cnfStyle w:val="000000100000" w:firstRow="0" w:lastRow="0" w:firstColumn="0" w:lastColumn="0" w:oddVBand="0" w:evenVBand="0" w:oddHBand="1" w:evenHBand="0" w:firstRowFirstColumn="0" w:firstRowLastColumn="0" w:lastRowFirstColumn="0" w:lastRowLastColumn="0"/>
+              <w:rPr>
+                <w:lang w:val="en-US"/>
+              </w:rPr>
+            </w:pPr>
+            <w:r>
+              <w:rPr>
+                <w:lang w:val="en-US"/>
+              </w:rPr>
+              <w:t>O(n)</w:t>
+            </w:r>
+          </w:p>
+        </w:tc>
+        <w:tc>
+          <w:tcPr>
+            <w:tcW w:w="1899" w:type="dxa"/>
+            <w:vAlign w:val="center"/>
+          </w:tcPr>
+          <w:p>
+            <w:pPr>
+              <w:spacing w:line="276" w:lineRule="auto"/>
+              <w:jc w:val="center"/>
+              <w:cnfStyle w:val="000000100000" w:firstRow="0" w:lastRow="0" w:firstColumn="0" w:lastColumn="0" w:oddVBand="0" w:evenVBand="0" w:oddHBand="1" w:evenHBand="0" w:firstRowFirstColumn="0" w:firstRowLastColumn="0" w:lastRowFirstColumn="0" w:lastRowLastColumn="0"/>
+              <w:rPr>
+                <w:lang w:val="en-US"/>
+              </w:rPr>
+            </w:pPr>
+            <w:r>
+              <w:rPr>
+                <w:lang w:val="en-US"/>
+              </w:rPr>
+              <w:t>O(n)</w:t>
+            </w:r>
+          </w:p>
+        </w:tc>
+      </w:tr>
+    </w:tbl>
+    <w:p>
+      <w:pPr>
         <w:spacing w:line="276" w:lineRule="auto"/>
         <w:rPr>
           <w:lang w:val="en-US"/>
@@ -26507,7 +27495,7 @@
     </w:lvl>
   </w:abstractNum>
   <w:abstractNum w:abstractNumId="23" w15:restartNumberingAfterBreak="0">
-    <w:nsid w:val="67B4266E"/>
+    <w:nsid w:val="66C973CE"/>
     <w:multiLevelType w:val="multilevel"/>
     <w:tmpl w:val="20000021"/>
     <w:lvl w:ilvl="0">
@@ -26516,7 +27504,7 @@
       <w:lvlText w:val=""/>
       <w:lvlJc w:val="left"/>
       <w:pPr>
-        <w:ind w:left="360" w:hanging="360"/>
+        <w:ind w:left="720" w:hanging="360"/>
       </w:pPr>
       <w:rPr>
         <w:rFonts w:ascii="Wingdings" w:hAnsi="Wingdings" w:hint="default"/>
@@ -26528,7 +27516,7 @@
       <w:lvlText w:val=""/>
       <w:lvlJc w:val="left"/>
       <w:pPr>
-        <w:ind w:left="720" w:hanging="360"/>
+        <w:ind w:left="1080" w:hanging="360"/>
       </w:pPr>
       <w:rPr>
         <w:rFonts w:ascii="Wingdings" w:hAnsi="Wingdings" w:hint="default"/>
@@ -26540,7 +27528,7 @@
       <w:lvlText w:val=""/>
       <w:lvlJc w:val="left"/>
       <w:pPr>
-        <w:ind w:left="1080" w:hanging="360"/>
+        <w:ind w:left="1440" w:hanging="360"/>
       </w:pPr>
       <w:rPr>
         <w:rFonts w:ascii="Wingdings" w:hAnsi="Wingdings" w:hint="default"/>
@@ -26552,7 +27540,7 @@
       <w:lvlText w:val=""/>
       <w:lvlJc w:val="left"/>
       <w:pPr>
-        <w:ind w:left="1440" w:hanging="360"/>
+        <w:ind w:left="1800" w:hanging="360"/>
       </w:pPr>
       <w:rPr>
         <w:rFonts w:ascii="Symbol" w:hAnsi="Symbol" w:hint="default"/>
@@ -26564,7 +27552,7 @@
       <w:lvlText w:val=""/>
       <w:lvlJc w:val="left"/>
       <w:pPr>
-        <w:ind w:left="1800" w:hanging="360"/>
+        <w:ind w:left="2160" w:hanging="360"/>
       </w:pPr>
       <w:rPr>
         <w:rFonts w:ascii="Symbol" w:hAnsi="Symbol" w:hint="default"/>
@@ -26576,7 +27564,7 @@
       <w:lvlText w:val=""/>
       <w:lvlJc w:val="left"/>
       <w:pPr>
-        <w:ind w:left="2160" w:hanging="360"/>
+        <w:ind w:left="2520" w:hanging="360"/>
       </w:pPr>
       <w:rPr>
         <w:rFonts w:ascii="Wingdings" w:hAnsi="Wingdings" w:hint="default"/>
@@ -26588,7 +27576,7 @@
       <w:lvlText w:val=""/>
       <w:lvlJc w:val="left"/>
       <w:pPr>
-        <w:ind w:left="2520" w:hanging="360"/>
+        <w:ind w:left="2880" w:hanging="360"/>
       </w:pPr>
       <w:rPr>
         <w:rFonts w:ascii="Wingdings" w:hAnsi="Wingdings" w:hint="default"/>
@@ -26600,7 +27588,7 @@
       <w:lvlText w:val=""/>
       <w:lvlJc w:val="left"/>
       <w:pPr>
-        <w:ind w:left="2880" w:hanging="360"/>
+        <w:ind w:left="3240" w:hanging="360"/>
       </w:pPr>
       <w:rPr>
         <w:rFonts w:ascii="Symbol" w:hAnsi="Symbol" w:hint="default"/>
@@ -26612,7 +27600,7 @@
       <w:lvlText w:val=""/>
       <w:lvlJc w:val="left"/>
       <w:pPr>
-        <w:ind w:left="3240" w:hanging="360"/>
+        <w:ind w:left="3600" w:hanging="360"/>
       </w:pPr>
       <w:rPr>
         <w:rFonts w:ascii="Symbol" w:hAnsi="Symbol" w:hint="default"/>
@@ -26620,6 +27608,119 @@
     </w:lvl>
   </w:abstractNum>
   <w:abstractNum w:abstractNumId="24" w15:restartNumberingAfterBreak="0">
+    <w:nsid w:val="67B4266E"/>
+    <w:multiLevelType w:val="multilevel"/>
+    <w:tmpl w:val="20000021"/>
+    <w:lvl w:ilvl="0">
+      <w:start w:val="1"/>
+      <w:numFmt w:val="bullet"/>
+      <w:lvlText w:val=""/>
+      <w:lvlJc w:val="left"/>
+      <w:pPr>
+        <w:ind w:left="360" w:hanging="360"/>
+      </w:pPr>
+      <w:rPr>
+        <w:rFonts w:ascii="Wingdings" w:hAnsi="Wingdings" w:hint="default"/>
+      </w:rPr>
+    </w:lvl>
+    <w:lvl w:ilvl="1">
+      <w:start w:val="1"/>
+      <w:numFmt w:val="bullet"/>
+      <w:lvlText w:val=""/>
+      <w:lvlJc w:val="left"/>
+      <w:pPr>
+        <w:ind w:left="720" w:hanging="360"/>
+      </w:pPr>
+      <w:rPr>
+        <w:rFonts w:ascii="Wingdings" w:hAnsi="Wingdings" w:hint="default"/>
+      </w:rPr>
+    </w:lvl>
+    <w:lvl w:ilvl="2">
+      <w:start w:val="1"/>
+      <w:numFmt w:val="bullet"/>
+      <w:lvlText w:val=""/>
+      <w:lvlJc w:val="left"/>
+      <w:pPr>
+        <w:ind w:left="1080" w:hanging="360"/>
+      </w:pPr>
+      <w:rPr>
+        <w:rFonts w:ascii="Wingdings" w:hAnsi="Wingdings" w:hint="default"/>
+      </w:rPr>
+    </w:lvl>
+    <w:lvl w:ilvl="3">
+      <w:start w:val="1"/>
+      <w:numFmt w:val="bullet"/>
+      <w:lvlText w:val=""/>
+      <w:lvlJc w:val="left"/>
+      <w:pPr>
+        <w:ind w:left="1440" w:hanging="360"/>
+      </w:pPr>
+      <w:rPr>
+        <w:rFonts w:ascii="Symbol" w:hAnsi="Symbol" w:hint="default"/>
+      </w:rPr>
+    </w:lvl>
+    <w:lvl w:ilvl="4">
+      <w:start w:val="1"/>
+      <w:numFmt w:val="bullet"/>
+      <w:lvlText w:val=""/>
+      <w:lvlJc w:val="left"/>
+      <w:pPr>
+        <w:ind w:left="1800" w:hanging="360"/>
+      </w:pPr>
+      <w:rPr>
+        <w:rFonts w:ascii="Symbol" w:hAnsi="Symbol" w:hint="default"/>
+      </w:rPr>
+    </w:lvl>
+    <w:lvl w:ilvl="5">
+      <w:start w:val="1"/>
+      <w:numFmt w:val="bullet"/>
+      <w:lvlText w:val=""/>
+      <w:lvlJc w:val="left"/>
+      <w:pPr>
+        <w:ind w:left="2160" w:hanging="360"/>
+      </w:pPr>
+      <w:rPr>
+        <w:rFonts w:ascii="Wingdings" w:hAnsi="Wingdings" w:hint="default"/>
+      </w:rPr>
+    </w:lvl>
+    <w:lvl w:ilvl="6">
+      <w:start w:val="1"/>
+      <w:numFmt w:val="bullet"/>
+      <w:lvlText w:val=""/>
+      <w:lvlJc w:val="left"/>
+      <w:pPr>
+        <w:ind w:left="2520" w:hanging="360"/>
+      </w:pPr>
+      <w:rPr>
+        <w:rFonts w:ascii="Wingdings" w:hAnsi="Wingdings" w:hint="default"/>
+      </w:rPr>
+    </w:lvl>
+    <w:lvl w:ilvl="7">
+      <w:start w:val="1"/>
+      <w:numFmt w:val="bullet"/>
+      <w:lvlText w:val=""/>
+      <w:lvlJc w:val="left"/>
+      <w:pPr>
+        <w:ind w:left="2880" w:hanging="360"/>
+      </w:pPr>
+      <w:rPr>
+        <w:rFonts w:ascii="Symbol" w:hAnsi="Symbol" w:hint="default"/>
+      </w:rPr>
+    </w:lvl>
+    <w:lvl w:ilvl="8">
+      <w:start w:val="1"/>
+      <w:numFmt w:val="bullet"/>
+      <w:lvlText w:val=""/>
+      <w:lvlJc w:val="left"/>
+      <w:pPr>
+        <w:ind w:left="3240" w:hanging="360"/>
+      </w:pPr>
+      <w:rPr>
+        <w:rFonts w:ascii="Symbol" w:hAnsi="Symbol" w:hint="default"/>
+      </w:rPr>
+    </w:lvl>
+  </w:abstractNum>
+  <w:abstractNum w:abstractNumId="25" w15:restartNumberingAfterBreak="0">
     <w:nsid w:val="75AC2684"/>
     <w:multiLevelType w:val="hybridMultilevel"/>
     <w:tmpl w:val="A604841A"/>
@@ -26732,7 +27833,7 @@
       </w:rPr>
     </w:lvl>
   </w:abstractNum>
-  <w:abstractNum w:abstractNumId="25" w15:restartNumberingAfterBreak="0">
+  <w:abstractNum w:abstractNumId="26" w15:restartNumberingAfterBreak="0">
     <w:nsid w:val="77610781"/>
     <w:multiLevelType w:val="multilevel"/>
     <w:tmpl w:val="CF64EADA"/>
@@ -26846,7 +27947,7 @@
     </w:lvl>
   </w:abstractNum>
   <w:num w:numId="1">
-    <w:abstractNumId w:val="25"/>
+    <w:abstractNumId w:val="26"/>
   </w:num>
   <w:num w:numId="2">
     <w:abstractNumId w:val="11"/>
@@ -26882,7 +27983,7 @@
     <w:abstractNumId w:val="6"/>
   </w:num>
   <w:num w:numId="13">
-    <w:abstractNumId w:val="24"/>
+    <w:abstractNumId w:val="25"/>
   </w:num>
   <w:num w:numId="14">
     <w:abstractNumId w:val="7"/>
@@ -26915,13 +28016,16 @@
     <w:abstractNumId w:val="1"/>
   </w:num>
   <w:num w:numId="24">
-    <w:abstractNumId w:val="23"/>
+    <w:abstractNumId w:val="24"/>
   </w:num>
   <w:num w:numId="25">
     <w:abstractNumId w:val="0"/>
   </w:num>
   <w:num w:numId="26">
     <w:abstractNumId w:val="13"/>
+  </w:num>
+  <w:num w:numId="27">
+    <w:abstractNumId w:val="23"/>
   </w:num>
 </w:numbering>
 </file>

</xml_diff>